<commit_message>
network update and documentation
I added a second selection into the network so that you can only opponents from a certain tournament name. This way the web does not become too crowded.
</commit_message>
<xml_diff>
--- a/dataset description.docx
+++ b/dataset description.docx
@@ -20,10 +20,7 @@
         <w:spacing w:after="0"/>
       </w:pPr>
       <w:r>
-        <w:t xml:space="preserve">Name: </w:t>
-      </w:r>
-      <w:r>
-        <w:t>“ATP Tennis 2013 – 2023”</w:t>
+        <w:t>Name: “ATP Tennis 2013 – 2023”</w:t>
       </w:r>
     </w:p>
     <w:p>
@@ -55,10 +52,7 @@
         <w:spacing w:after="0"/>
       </w:pPr>
       <w:r>
-        <w:t xml:space="preserve">Timeframe: </w:t>
-      </w:r>
-      <w:r>
-        <w:t>2013 to April 2023</w:t>
+        <w:t>Timeframe: 2013 to April 2023</w:t>
       </w:r>
     </w:p>
     <w:p>
@@ -87,39 +81,24 @@
         <w:spacing w:after="0"/>
       </w:pPr>
       <w:r>
-        <w:t xml:space="preserve">The dataset is more than 25k entries of matches from the ATP tour from 2013 to 2023. The data has </w:t>
-      </w:r>
-      <w:proofErr w:type="gramStart"/>
-      <w:r>
-        <w:t>17</w:t>
-      </w:r>
-      <w:proofErr w:type="gramEnd"/>
+        <w:t>The dataset is more than 25k entries of matches from the ATP tour from 2013 to 2023. The data has 17</w:t>
+      </w:r>
     </w:p>
     <w:p>
       <w:pPr>
         <w:spacing w:after="0"/>
       </w:pPr>
       <w:r>
-        <w:t xml:space="preserve">unique columns that include the tournament name, the date a match was played, the designated </w:t>
-      </w:r>
-      <w:proofErr w:type="gramStart"/>
-      <w:r>
-        <w:t>series</w:t>
-      </w:r>
-      <w:proofErr w:type="gramEnd"/>
+        <w:t>unique columns that include the tournament name, the date a match was played, the designated series</w:t>
+      </w:r>
     </w:p>
     <w:p>
       <w:pPr>
         <w:spacing w:after="0"/>
       </w:pPr>
       <w:r>
-        <w:t xml:space="preserve">of tournament (which designates the point reward for the tournament), whether the match was </w:t>
-      </w:r>
-      <w:proofErr w:type="gramStart"/>
-      <w:r>
-        <w:t>played</w:t>
-      </w:r>
-      <w:proofErr w:type="gramEnd"/>
+        <w:t>of tournament (which designates the point reward for the tournament), whether the match was played</w:t>
+      </w:r>
     </w:p>
     <w:p>
       <w:pPr>
@@ -142,15 +121,7 @@
         <w:spacing w:after="0"/>
       </w:pPr>
       <w:r>
-        <w:t xml:space="preserve">another two columns, the winner, the odds of each player winning the match, and the score. </w:t>
-      </w:r>
-      <w:proofErr w:type="gramStart"/>
-      <w:r>
-        <w:t>All of</w:t>
-      </w:r>
-      <w:proofErr w:type="gramEnd"/>
-      <w:r>
-        <w:t xml:space="preserve"> the</w:t>
+        <w:t>another two columns, the winner, the odds of each player winning the match, and the score. All of the</w:t>
       </w:r>
     </w:p>
     <w:p>
@@ -318,15 +289,7 @@
           </w:tcPr>
           <w:p>
             <w:r>
-              <w:t xml:space="preserve">Catagorical: the round of the tournament </w:t>
-            </w:r>
-            <w:proofErr w:type="spellStart"/>
-            <w:r>
-              <w:t>i.e</w:t>
-            </w:r>
-            <w:proofErr w:type="spellEnd"/>
-            <w:r>
-              <w:t xml:space="preserve"> “1</w:t>
+              <w:t>Catagorical: the round of the tournament i.e “1</w:t>
             </w:r>
             <w:r>
               <w:rPr>
@@ -511,13 +474,7 @@
           </w:tcPr>
           <w:p>
             <w:r>
-              <w:t xml:space="preserve">Numeric: the total points of player </w:t>
-            </w:r>
-            <w:r>
-              <w:t>2</w:t>
-            </w:r>
-            <w:r>
-              <w:t xml:space="preserve"> from the calendar year</w:t>
+              <w:t>Numeric: the total points of player 2 from the calendar year</w:t>
             </w:r>
           </w:p>
         </w:tc>
@@ -590,6 +547,4540 @@
       </w:tr>
     </w:tbl>
     <w:p/>
+    <w:p>
+      <w:r>
+        <w:lastRenderedPageBreak/>
+        <w:t>Data Set 2 Properties</w:t>
+      </w:r>
+    </w:p>
+    <w:p/>
+    <w:p>
+      <w:pPr>
+        <w:spacing w:after="0"/>
+      </w:pPr>
+      <w:r>
+        <w:t>Name: “</w:t>
+      </w:r>
+      <w:r>
+        <w:t>ATP Men's Tour</w:t>
+      </w:r>
+      <w:r>
+        <w:t>”</w:t>
+      </w:r>
+    </w:p>
+    <w:p>
+      <w:pPr>
+        <w:spacing w:after="0"/>
+      </w:pPr>
+      <w:r>
+        <w:t>From:</w:t>
+      </w:r>
+      <w:r>
+        <w:t xml:space="preserve"> </w:t>
+      </w:r>
+      <w:hyperlink r:id="rId5" w:history="1">
+        <w:r>
+          <w:rPr>
+            <w:rStyle w:val="Hyperlink"/>
+          </w:rPr>
+          <w:t>https://www.kaggle.com/datasets/jordangoblet/atp-tour-20002016/</w:t>
+        </w:r>
+      </w:hyperlink>
+    </w:p>
+    <w:p>
+      <w:pPr>
+        <w:spacing w:after="0"/>
+      </w:pPr>
+      <w:r>
+        <w:t>Size: 25k+ entries</w:t>
+      </w:r>
+    </w:p>
+    <w:p>
+      <w:pPr>
+        <w:spacing w:after="0"/>
+      </w:pPr>
+      <w:r>
+        <w:t>Timeframe: 20</w:t>
+      </w:r>
+      <w:r>
+        <w:t>00</w:t>
+      </w:r>
+      <w:r>
+        <w:t xml:space="preserve"> to </w:t>
+      </w:r>
+      <w:r>
+        <w:t>Sep</w:t>
+      </w:r>
+      <w:r>
+        <w:t xml:space="preserve"> 20</w:t>
+      </w:r>
+      <w:r>
+        <w:t>14</w:t>
+      </w:r>
+    </w:p>
+    <w:p>
+      <w:pPr>
+        <w:spacing w:after="0"/>
+      </w:pPr>
+      <w:r>
+        <w:t xml:space="preserve">Unique Columns: </w:t>
+      </w:r>
+      <w:r>
+        <w:t>54</w:t>
+      </w:r>
+    </w:p>
+    <w:p>
+      <w:pPr>
+        <w:spacing w:after="0"/>
+      </w:pPr>
+    </w:p>
+    <w:p>
+      <w:pPr>
+        <w:spacing w:after="0"/>
+      </w:pPr>
+      <w:r>
+        <w:t>General summary:</w:t>
+      </w:r>
+    </w:p>
+    <w:p>
+      <w:pPr>
+        <w:spacing w:after="0"/>
+      </w:pPr>
+      <w:r>
+        <w:t>The dataset is more than 25k entries of matches from the ATP tour from 20</w:t>
+      </w:r>
+      <w:r>
+        <w:t>00</w:t>
+      </w:r>
+      <w:r>
+        <w:t xml:space="preserve"> to 202</w:t>
+      </w:r>
+      <w:r>
+        <w:t>14.</w:t>
+      </w:r>
+      <w:r>
+        <w:t xml:space="preserve"> The data has </w:t>
+      </w:r>
+      <w:r>
+        <w:t>54</w:t>
+      </w:r>
+    </w:p>
+    <w:p>
+      <w:pPr>
+        <w:spacing w:after="0"/>
+      </w:pPr>
+      <w:r>
+        <w:t>unique columns that include the tournament name,</w:t>
+      </w:r>
+      <w:r>
+        <w:t xml:space="preserve"> tournament location,</w:t>
+      </w:r>
+      <w:r>
+        <w:t xml:space="preserve"> the date a match was played, the designated series</w:t>
+      </w:r>
+      <w:r>
+        <w:t xml:space="preserve"> </w:t>
+      </w:r>
+      <w:r>
+        <w:t>of tournament (which designates the point reward for the tournament), whether the match was played</w:t>
+      </w:r>
+      <w:r>
+        <w:t xml:space="preserve"> </w:t>
+      </w:r>
+      <w:r>
+        <w:t>inside or outside, the round in the tournament, the scoring format of the match (best of 3 or 5), the</w:t>
+      </w:r>
+      <w:r>
+        <w:t xml:space="preserve"> </w:t>
+      </w:r>
+      <w:r>
+        <w:t xml:space="preserve">players separated into </w:t>
+      </w:r>
+      <w:r>
+        <w:t>winners and losers</w:t>
+      </w:r>
+      <w:r>
+        <w:t xml:space="preserve"> so they can be matched with their ranking</w:t>
+      </w:r>
+      <w:r>
+        <w:t>,</w:t>
+      </w:r>
+      <w:r>
+        <w:t xml:space="preserve"> the odds of each player winning the match, and the score. All of the</w:t>
+      </w:r>
+      <w:r>
+        <w:t xml:space="preserve"> </w:t>
+      </w:r>
+      <w:r>
+        <w:t>data is contained in a csv that can be found on Kaggle under the apt name of “</w:t>
+      </w:r>
+      <w:r>
+        <w:t>ATP Men's Tour</w:t>
+      </w:r>
+      <w:r>
+        <w:t>.”</w:t>
+      </w:r>
+    </w:p>
+    <w:p>
+      <w:pPr>
+        <w:spacing w:after="0"/>
+      </w:pPr>
+    </w:p>
+    <w:p>
+      <w:pPr>
+        <w:spacing w:after="0"/>
+      </w:pPr>
+      <w:r>
+        <w:t>Goals in place for this data:</w:t>
+      </w:r>
+    </w:p>
+    <w:p>
+      <w:r>
+        <w:t>This data is much easier to use for upset data even though it is not as recent. It also has the location of each tournament so that I can put them up on a map.</w:t>
+      </w:r>
+    </w:p>
+    <w:p>
+      <w:r>
+        <w:t>Notes for Tennis Data</w:t>
+      </w:r>
+    </w:p>
+    <w:p/>
+    <w:p>
+      <w:r>
+        <w:t xml:space="preserve">All data is in csv format, ready for use within standard spreadsheet applications. </w:t>
+      </w:r>
+    </w:p>
+    <w:p/>
+    <w:p>
+      <w:r>
+        <w:t>Key to results data:</w:t>
+      </w:r>
+    </w:p>
+    <w:p/>
+    <w:tbl>
+      <w:tblPr>
+        <w:tblW w:w="0" w:type="auto"/>
+        <w:tblBorders>
+          <w:top w:val="single" w:sz="8" w:space="0" w:color="A3A3A3"/>
+          <w:left w:val="single" w:sz="8" w:space="0" w:color="A3A3A3"/>
+          <w:bottom w:val="single" w:sz="8" w:space="0" w:color="A3A3A3"/>
+          <w:right w:val="single" w:sz="8" w:space="0" w:color="A3A3A3"/>
+        </w:tblBorders>
+        <w:tblCellMar>
+          <w:left w:w="0" w:type="dxa"/>
+          <w:right w:w="0" w:type="dxa"/>
+        </w:tblCellMar>
+        <w:tblLook w:val="04A0" w:firstRow="1" w:lastRow="0" w:firstColumn="1" w:lastColumn="0" w:noHBand="0" w:noVBand="1"/>
+        <w:tblCaption w:val=""/>
+        <w:tblDescription w:val=""/>
+      </w:tblPr>
+      <w:tblGrid>
+        <w:gridCol w:w="1332"/>
+        <w:gridCol w:w="7465"/>
+      </w:tblGrid>
+      <w:tr>
+        <w:tc>
+          <w:tcPr>
+            <w:tcW w:w="1305" w:type="dxa"/>
+            <w:tcBorders>
+              <w:top w:val="single" w:sz="8" w:space="0" w:color="A3A3A3"/>
+              <w:left w:val="single" w:sz="8" w:space="0" w:color="A3A3A3"/>
+              <w:bottom w:val="single" w:sz="8" w:space="0" w:color="A3A3A3"/>
+              <w:right w:val="single" w:sz="8" w:space="0" w:color="A3A3A3"/>
+            </w:tcBorders>
+            <w:tcMar>
+              <w:top w:w="40" w:type="dxa"/>
+              <w:left w:w="60" w:type="dxa"/>
+              <w:bottom w:w="40" w:type="dxa"/>
+              <w:right w:w="60" w:type="dxa"/>
+            </w:tcMar>
+            <w:hideMark/>
+          </w:tcPr>
+          <w:p>
+            <w:pPr>
+              <w:spacing w:line="240" w:lineRule="auto"/>
+              <w:rPr>
+                <w:rFonts w:ascii="Calibri" w:eastAsia="Times New Roman" w:hAnsi="Calibri" w:cs="Calibri"/>
+                <w:kern w:val="0"/>
+                <w14:ligatures w14:val="none"/>
+              </w:rPr>
+            </w:pPr>
+            <w:r>
+              <w:rPr>
+                <w:rFonts w:ascii="Calibri" w:eastAsia="Times New Roman" w:hAnsi="Calibri" w:cs="Calibri"/>
+                <w:kern w:val="0"/>
+                <w14:ligatures w14:val="none"/>
+              </w:rPr>
+              <w:t xml:space="preserve">ATP </w:t>
+            </w:r>
+          </w:p>
+        </w:tc>
+        <w:tc>
+          <w:tcPr>
+            <w:tcW w:w="7465" w:type="dxa"/>
+            <w:tcBorders>
+              <w:top w:val="single" w:sz="8" w:space="0" w:color="A3A3A3"/>
+              <w:left w:val="single" w:sz="8" w:space="0" w:color="A3A3A3"/>
+              <w:bottom w:val="single" w:sz="8" w:space="0" w:color="A3A3A3"/>
+              <w:right w:val="single" w:sz="8" w:space="0" w:color="A3A3A3"/>
+            </w:tcBorders>
+            <w:tcMar>
+              <w:top w:w="40" w:type="dxa"/>
+              <w:left w:w="60" w:type="dxa"/>
+              <w:bottom w:w="40" w:type="dxa"/>
+              <w:right w:w="60" w:type="dxa"/>
+            </w:tcMar>
+            <w:hideMark/>
+          </w:tcPr>
+          <w:p>
+            <w:pPr>
+              <w:spacing w:after="0" w:line="240" w:lineRule="auto"/>
+              <w:rPr>
+                <w:rFonts w:ascii="Calibri" w:eastAsia="Times New Roman" w:hAnsi="Calibri" w:cs="Calibri"/>
+                <w:kern w:val="0"/>
+                <w14:ligatures w14:val="none"/>
+              </w:rPr>
+            </w:pPr>
+            <w:r>
+              <w:rPr>
+                <w:rFonts w:ascii="Calibri" w:eastAsia="Times New Roman" w:hAnsi="Calibri" w:cs="Calibri"/>
+                <w:kern w:val="0"/>
+                <w14:ligatures w14:val="none"/>
+              </w:rPr>
+              <w:t xml:space="preserve"> Tournament number (men)</w:t>
+            </w:r>
+          </w:p>
+        </w:tc>
+      </w:tr>
+      <w:tr>
+        <w:tc>
+          <w:tcPr>
+            <w:tcW w:w="1305" w:type="dxa"/>
+            <w:tcBorders>
+              <w:top w:val="single" w:sz="8" w:space="0" w:color="A3A3A3"/>
+              <w:left w:val="single" w:sz="8" w:space="0" w:color="A3A3A3"/>
+              <w:bottom w:val="single" w:sz="8" w:space="0" w:color="A3A3A3"/>
+              <w:right w:val="single" w:sz="8" w:space="0" w:color="A3A3A3"/>
+            </w:tcBorders>
+            <w:tcMar>
+              <w:top w:w="40" w:type="dxa"/>
+              <w:left w:w="60" w:type="dxa"/>
+              <w:bottom w:w="40" w:type="dxa"/>
+              <w:right w:w="60" w:type="dxa"/>
+            </w:tcMar>
+            <w:hideMark/>
+          </w:tcPr>
+          <w:p>
+            <w:pPr>
+              <w:spacing w:line="240" w:lineRule="auto"/>
+              <w:rPr>
+                <w:rFonts w:ascii="Calibri" w:eastAsia="Times New Roman" w:hAnsi="Calibri" w:cs="Calibri"/>
+                <w:kern w:val="0"/>
+                <w14:ligatures w14:val="none"/>
+              </w:rPr>
+            </w:pPr>
+            <w:r>
+              <w:rPr>
+                <w:rFonts w:ascii="Calibri" w:eastAsia="Times New Roman" w:hAnsi="Calibri" w:cs="Calibri"/>
+                <w:kern w:val="0"/>
+                <w14:ligatures w14:val="none"/>
+              </w:rPr>
+              <w:t xml:space="preserve">WTA </w:t>
+            </w:r>
+          </w:p>
+        </w:tc>
+        <w:tc>
+          <w:tcPr>
+            <w:tcW w:w="7465" w:type="dxa"/>
+            <w:tcBorders>
+              <w:top w:val="single" w:sz="8" w:space="0" w:color="A3A3A3"/>
+              <w:left w:val="single" w:sz="8" w:space="0" w:color="A3A3A3"/>
+              <w:bottom w:val="single" w:sz="8" w:space="0" w:color="A3A3A3"/>
+              <w:right w:val="single" w:sz="8" w:space="0" w:color="A3A3A3"/>
+            </w:tcBorders>
+            <w:tcMar>
+              <w:top w:w="40" w:type="dxa"/>
+              <w:left w:w="60" w:type="dxa"/>
+              <w:bottom w:w="40" w:type="dxa"/>
+              <w:right w:w="60" w:type="dxa"/>
+            </w:tcMar>
+            <w:hideMark/>
+          </w:tcPr>
+          <w:p>
+            <w:pPr>
+              <w:spacing w:after="0" w:line="240" w:lineRule="auto"/>
+              <w:rPr>
+                <w:rFonts w:ascii="Calibri" w:eastAsia="Times New Roman" w:hAnsi="Calibri" w:cs="Calibri"/>
+                <w:kern w:val="0"/>
+                <w14:ligatures w14:val="none"/>
+              </w:rPr>
+            </w:pPr>
+            <w:r>
+              <w:rPr>
+                <w:rFonts w:ascii="Calibri" w:eastAsia="Times New Roman" w:hAnsi="Calibri" w:cs="Calibri"/>
+                <w:kern w:val="0"/>
+                <w14:ligatures w14:val="none"/>
+              </w:rPr>
+              <w:t xml:space="preserve"> Tournament number (women)</w:t>
+            </w:r>
+          </w:p>
+        </w:tc>
+      </w:tr>
+      <w:tr>
+        <w:tc>
+          <w:tcPr>
+            <w:tcW w:w="1305" w:type="dxa"/>
+            <w:tcBorders>
+              <w:top w:val="single" w:sz="8" w:space="0" w:color="A3A3A3"/>
+              <w:left w:val="single" w:sz="8" w:space="0" w:color="A3A3A3"/>
+              <w:bottom w:val="single" w:sz="8" w:space="0" w:color="A3A3A3"/>
+              <w:right w:val="single" w:sz="8" w:space="0" w:color="A3A3A3"/>
+            </w:tcBorders>
+            <w:tcMar>
+              <w:top w:w="40" w:type="dxa"/>
+              <w:left w:w="60" w:type="dxa"/>
+              <w:bottom w:w="40" w:type="dxa"/>
+              <w:right w:w="60" w:type="dxa"/>
+            </w:tcMar>
+            <w:hideMark/>
+          </w:tcPr>
+          <w:p>
+            <w:pPr>
+              <w:spacing w:line="240" w:lineRule="auto"/>
+              <w:rPr>
+                <w:rFonts w:ascii="Calibri" w:eastAsia="Times New Roman" w:hAnsi="Calibri" w:cs="Calibri"/>
+                <w:kern w:val="0"/>
+                <w14:ligatures w14:val="none"/>
+              </w:rPr>
+            </w:pPr>
+            <w:r>
+              <w:rPr>
+                <w:rFonts w:ascii="Calibri" w:eastAsia="Times New Roman" w:hAnsi="Calibri" w:cs="Calibri"/>
+                <w:kern w:val="0"/>
+                <w14:ligatures w14:val="none"/>
+              </w:rPr>
+              <w:t xml:space="preserve">Location </w:t>
+            </w:r>
+          </w:p>
+        </w:tc>
+        <w:tc>
+          <w:tcPr>
+            <w:tcW w:w="7465" w:type="dxa"/>
+            <w:tcBorders>
+              <w:top w:val="single" w:sz="8" w:space="0" w:color="A3A3A3"/>
+              <w:left w:val="single" w:sz="8" w:space="0" w:color="A3A3A3"/>
+              <w:bottom w:val="single" w:sz="8" w:space="0" w:color="A3A3A3"/>
+              <w:right w:val="single" w:sz="8" w:space="0" w:color="A3A3A3"/>
+            </w:tcBorders>
+            <w:tcMar>
+              <w:top w:w="40" w:type="dxa"/>
+              <w:left w:w="60" w:type="dxa"/>
+              <w:bottom w:w="40" w:type="dxa"/>
+              <w:right w:w="60" w:type="dxa"/>
+            </w:tcMar>
+            <w:hideMark/>
+          </w:tcPr>
+          <w:p>
+            <w:pPr>
+              <w:spacing w:after="0" w:line="240" w:lineRule="auto"/>
+              <w:rPr>
+                <w:rFonts w:ascii="Calibri" w:eastAsia="Times New Roman" w:hAnsi="Calibri" w:cs="Calibri"/>
+                <w:kern w:val="0"/>
+                <w14:ligatures w14:val="none"/>
+              </w:rPr>
+            </w:pPr>
+            <w:r>
+              <w:rPr>
+                <w:rFonts w:ascii="Calibri" w:eastAsia="Times New Roman" w:hAnsi="Calibri" w:cs="Calibri"/>
+                <w:kern w:val="0"/>
+                <w14:ligatures w14:val="none"/>
+              </w:rPr>
+              <w:t>Venue of tournament</w:t>
+            </w:r>
+          </w:p>
+        </w:tc>
+      </w:tr>
+      <w:tr>
+        <w:tc>
+          <w:tcPr>
+            <w:tcW w:w="1332" w:type="dxa"/>
+            <w:tcBorders>
+              <w:top w:val="single" w:sz="8" w:space="0" w:color="A3A3A3"/>
+              <w:left w:val="single" w:sz="8" w:space="0" w:color="A3A3A3"/>
+              <w:bottom w:val="single" w:sz="8" w:space="0" w:color="A3A3A3"/>
+              <w:right w:val="single" w:sz="8" w:space="0" w:color="A3A3A3"/>
+            </w:tcBorders>
+            <w:tcMar>
+              <w:top w:w="40" w:type="dxa"/>
+              <w:left w:w="60" w:type="dxa"/>
+              <w:bottom w:w="40" w:type="dxa"/>
+              <w:right w:w="60" w:type="dxa"/>
+            </w:tcMar>
+            <w:hideMark/>
+          </w:tcPr>
+          <w:p>
+            <w:pPr>
+              <w:spacing w:line="240" w:lineRule="auto"/>
+              <w:rPr>
+                <w:rFonts w:ascii="Calibri" w:eastAsia="Times New Roman" w:hAnsi="Calibri" w:cs="Calibri"/>
+                <w:kern w:val="0"/>
+                <w14:ligatures w14:val="none"/>
+              </w:rPr>
+            </w:pPr>
+            <w:r>
+              <w:rPr>
+                <w:rFonts w:ascii="Calibri" w:eastAsia="Times New Roman" w:hAnsi="Calibri" w:cs="Calibri"/>
+                <w:kern w:val="0"/>
+                <w14:ligatures w14:val="none"/>
+              </w:rPr>
+              <w:t xml:space="preserve">Tournament </w:t>
+            </w:r>
+          </w:p>
+        </w:tc>
+        <w:tc>
+          <w:tcPr>
+            <w:tcW w:w="7436" w:type="dxa"/>
+            <w:tcBorders>
+              <w:top w:val="single" w:sz="8" w:space="0" w:color="A3A3A3"/>
+              <w:left w:val="single" w:sz="8" w:space="0" w:color="A3A3A3"/>
+              <w:bottom w:val="single" w:sz="8" w:space="0" w:color="A3A3A3"/>
+              <w:right w:val="single" w:sz="8" w:space="0" w:color="A3A3A3"/>
+            </w:tcBorders>
+            <w:tcMar>
+              <w:top w:w="40" w:type="dxa"/>
+              <w:left w:w="60" w:type="dxa"/>
+              <w:bottom w:w="40" w:type="dxa"/>
+              <w:right w:w="60" w:type="dxa"/>
+            </w:tcMar>
+            <w:hideMark/>
+          </w:tcPr>
+          <w:p>
+            <w:pPr>
+              <w:spacing w:after="0" w:line="240" w:lineRule="auto"/>
+              <w:rPr>
+                <w:rFonts w:ascii="Calibri" w:eastAsia="Times New Roman" w:hAnsi="Calibri" w:cs="Calibri"/>
+                <w:kern w:val="0"/>
+                <w14:ligatures w14:val="none"/>
+              </w:rPr>
+            </w:pPr>
+            <w:r>
+              <w:rPr>
+                <w:rFonts w:ascii="Calibri" w:eastAsia="Times New Roman" w:hAnsi="Calibri" w:cs="Calibri"/>
+                <w:kern w:val="0"/>
+                <w14:ligatures w14:val="none"/>
+              </w:rPr>
+              <w:t xml:space="preserve"> Name of tounament (including sponsor if relevant)</w:t>
+            </w:r>
+          </w:p>
+        </w:tc>
+      </w:tr>
+      <w:tr>
+        <w:tc>
+          <w:tcPr>
+            <w:tcW w:w="1305" w:type="dxa"/>
+            <w:tcBorders>
+              <w:top w:val="single" w:sz="8" w:space="0" w:color="A3A3A3"/>
+              <w:left w:val="single" w:sz="8" w:space="0" w:color="A3A3A3"/>
+              <w:bottom w:val="single" w:sz="8" w:space="0" w:color="A3A3A3"/>
+              <w:right w:val="single" w:sz="8" w:space="0" w:color="A3A3A3"/>
+            </w:tcBorders>
+            <w:tcMar>
+              <w:top w:w="40" w:type="dxa"/>
+              <w:left w:w="60" w:type="dxa"/>
+              <w:bottom w:w="40" w:type="dxa"/>
+              <w:right w:w="60" w:type="dxa"/>
+            </w:tcMar>
+            <w:hideMark/>
+          </w:tcPr>
+          <w:p>
+            <w:pPr>
+              <w:spacing w:line="240" w:lineRule="auto"/>
+              <w:rPr>
+                <w:rFonts w:ascii="Calibri" w:eastAsia="Times New Roman" w:hAnsi="Calibri" w:cs="Calibri"/>
+                <w:kern w:val="0"/>
+                <w14:ligatures w14:val="none"/>
+              </w:rPr>
+            </w:pPr>
+            <w:r>
+              <w:rPr>
+                <w:rFonts w:ascii="Calibri" w:eastAsia="Times New Roman" w:hAnsi="Calibri" w:cs="Calibri"/>
+                <w:kern w:val="0"/>
+                <w14:ligatures w14:val="none"/>
+              </w:rPr>
+              <w:t xml:space="preserve">Data </w:t>
+            </w:r>
+          </w:p>
+        </w:tc>
+        <w:tc>
+          <w:tcPr>
+            <w:tcW w:w="7465" w:type="dxa"/>
+            <w:tcBorders>
+              <w:top w:val="single" w:sz="8" w:space="0" w:color="A3A3A3"/>
+              <w:left w:val="single" w:sz="8" w:space="0" w:color="A3A3A3"/>
+              <w:bottom w:val="single" w:sz="8" w:space="0" w:color="A3A3A3"/>
+              <w:right w:val="single" w:sz="8" w:space="0" w:color="A3A3A3"/>
+            </w:tcBorders>
+            <w:tcMar>
+              <w:top w:w="40" w:type="dxa"/>
+              <w:left w:w="60" w:type="dxa"/>
+              <w:bottom w:w="40" w:type="dxa"/>
+              <w:right w:w="60" w:type="dxa"/>
+            </w:tcMar>
+            <w:hideMark/>
+          </w:tcPr>
+          <w:p>
+            <w:pPr>
+              <w:spacing w:after="0" w:line="240" w:lineRule="auto"/>
+              <w:rPr>
+                <w:rFonts w:ascii="Calibri" w:eastAsia="Times New Roman" w:hAnsi="Calibri" w:cs="Calibri"/>
+                <w:kern w:val="0"/>
+                <w14:ligatures w14:val="none"/>
+              </w:rPr>
+            </w:pPr>
+            <w:r>
+              <w:rPr>
+                <w:rFonts w:ascii="Calibri" w:eastAsia="Times New Roman" w:hAnsi="Calibri" w:cs="Calibri"/>
+                <w:kern w:val="0"/>
+                <w14:ligatures w14:val="none"/>
+              </w:rPr>
+              <w:t xml:space="preserve"> Date of match (note: prior to 2003 the date shown for all matches played in a single tournament is the start date)</w:t>
+            </w:r>
+          </w:p>
+        </w:tc>
+      </w:tr>
+      <w:tr>
+        <w:tc>
+          <w:tcPr>
+            <w:tcW w:w="1305" w:type="dxa"/>
+            <w:tcBorders>
+              <w:top w:val="single" w:sz="8" w:space="0" w:color="A3A3A3"/>
+              <w:left w:val="single" w:sz="8" w:space="0" w:color="A3A3A3"/>
+              <w:bottom w:val="single" w:sz="8" w:space="0" w:color="A3A3A3"/>
+              <w:right w:val="single" w:sz="8" w:space="0" w:color="A3A3A3"/>
+            </w:tcBorders>
+            <w:tcMar>
+              <w:top w:w="40" w:type="dxa"/>
+              <w:left w:w="60" w:type="dxa"/>
+              <w:bottom w:w="40" w:type="dxa"/>
+              <w:right w:w="60" w:type="dxa"/>
+            </w:tcMar>
+            <w:hideMark/>
+          </w:tcPr>
+          <w:p>
+            <w:pPr>
+              <w:spacing w:line="240" w:lineRule="auto"/>
+              <w:rPr>
+                <w:rFonts w:ascii="Calibri" w:eastAsia="Times New Roman" w:hAnsi="Calibri" w:cs="Calibri"/>
+                <w:kern w:val="0"/>
+                <w14:ligatures w14:val="none"/>
+              </w:rPr>
+            </w:pPr>
+            <w:r>
+              <w:rPr>
+                <w:rFonts w:ascii="Calibri" w:eastAsia="Times New Roman" w:hAnsi="Calibri" w:cs="Calibri"/>
+                <w:kern w:val="0"/>
+                <w14:ligatures w14:val="none"/>
+              </w:rPr>
+              <w:t xml:space="preserve">Series </w:t>
+            </w:r>
+          </w:p>
+        </w:tc>
+        <w:tc>
+          <w:tcPr>
+            <w:tcW w:w="7465" w:type="dxa"/>
+            <w:tcBorders>
+              <w:top w:val="single" w:sz="8" w:space="0" w:color="A3A3A3"/>
+              <w:left w:val="single" w:sz="8" w:space="0" w:color="A3A3A3"/>
+              <w:bottom w:val="single" w:sz="8" w:space="0" w:color="A3A3A3"/>
+              <w:right w:val="single" w:sz="8" w:space="0" w:color="A3A3A3"/>
+            </w:tcBorders>
+            <w:tcMar>
+              <w:top w:w="40" w:type="dxa"/>
+              <w:left w:w="60" w:type="dxa"/>
+              <w:bottom w:w="40" w:type="dxa"/>
+              <w:right w:w="60" w:type="dxa"/>
+            </w:tcMar>
+            <w:hideMark/>
+          </w:tcPr>
+          <w:p>
+            <w:pPr>
+              <w:spacing w:after="0" w:line="240" w:lineRule="auto"/>
+              <w:rPr>
+                <w:rFonts w:ascii="Calibri" w:eastAsia="Times New Roman" w:hAnsi="Calibri" w:cs="Calibri"/>
+                <w:kern w:val="0"/>
+                <w14:ligatures w14:val="none"/>
+              </w:rPr>
+            </w:pPr>
+            <w:r>
+              <w:rPr>
+                <w:rFonts w:ascii="Calibri" w:eastAsia="Times New Roman" w:hAnsi="Calibri" w:cs="Calibri"/>
+                <w:kern w:val="0"/>
+                <w14:ligatures w14:val="none"/>
+              </w:rPr>
+              <w:t xml:space="preserve"> Name of ATP tennis series (Grand Slam, Masters, International or International Gold)</w:t>
+            </w:r>
+          </w:p>
+        </w:tc>
+      </w:tr>
+      <w:tr>
+        <w:tc>
+          <w:tcPr>
+            <w:tcW w:w="1305" w:type="dxa"/>
+            <w:tcBorders>
+              <w:top w:val="single" w:sz="8" w:space="0" w:color="A3A3A3"/>
+              <w:left w:val="single" w:sz="8" w:space="0" w:color="A3A3A3"/>
+              <w:bottom w:val="single" w:sz="8" w:space="0" w:color="A3A3A3"/>
+              <w:right w:val="single" w:sz="8" w:space="0" w:color="A3A3A3"/>
+            </w:tcBorders>
+            <w:tcMar>
+              <w:top w:w="40" w:type="dxa"/>
+              <w:left w:w="60" w:type="dxa"/>
+              <w:bottom w:w="40" w:type="dxa"/>
+              <w:right w:w="60" w:type="dxa"/>
+            </w:tcMar>
+            <w:hideMark/>
+          </w:tcPr>
+          <w:p>
+            <w:pPr>
+              <w:spacing w:line="240" w:lineRule="auto"/>
+              <w:rPr>
+                <w:rFonts w:ascii="Calibri" w:eastAsia="Times New Roman" w:hAnsi="Calibri" w:cs="Calibri"/>
+                <w:kern w:val="0"/>
+                <w14:ligatures w14:val="none"/>
+              </w:rPr>
+            </w:pPr>
+            <w:r>
+              <w:rPr>
+                <w:rFonts w:ascii="Calibri" w:eastAsia="Times New Roman" w:hAnsi="Calibri" w:cs="Calibri"/>
+                <w:kern w:val="0"/>
+                <w14:ligatures w14:val="none"/>
+              </w:rPr>
+              <w:t xml:space="preserve">Tier </w:t>
+            </w:r>
+          </w:p>
+        </w:tc>
+        <w:tc>
+          <w:tcPr>
+            <w:tcW w:w="7465" w:type="dxa"/>
+            <w:tcBorders>
+              <w:top w:val="single" w:sz="8" w:space="0" w:color="A3A3A3"/>
+              <w:left w:val="single" w:sz="8" w:space="0" w:color="A3A3A3"/>
+              <w:bottom w:val="single" w:sz="8" w:space="0" w:color="A3A3A3"/>
+              <w:right w:val="single" w:sz="8" w:space="0" w:color="A3A3A3"/>
+            </w:tcBorders>
+            <w:tcMar>
+              <w:top w:w="40" w:type="dxa"/>
+              <w:left w:w="60" w:type="dxa"/>
+              <w:bottom w:w="40" w:type="dxa"/>
+              <w:right w:w="60" w:type="dxa"/>
+            </w:tcMar>
+            <w:hideMark/>
+          </w:tcPr>
+          <w:p>
+            <w:pPr>
+              <w:spacing w:after="0" w:line="240" w:lineRule="auto"/>
+              <w:rPr>
+                <w:rFonts w:ascii="Calibri" w:eastAsia="Times New Roman" w:hAnsi="Calibri" w:cs="Calibri"/>
+                <w:kern w:val="0"/>
+                <w14:ligatures w14:val="none"/>
+              </w:rPr>
+            </w:pPr>
+            <w:r>
+              <w:rPr>
+                <w:rFonts w:ascii="Calibri" w:eastAsia="Times New Roman" w:hAnsi="Calibri" w:cs="Calibri"/>
+                <w:kern w:val="0"/>
+                <w14:ligatures w14:val="none"/>
+              </w:rPr>
+              <w:t>Tier (tournament ranking) of WTA tennis series.</w:t>
+            </w:r>
+          </w:p>
+        </w:tc>
+      </w:tr>
+      <w:tr>
+        <w:tc>
+          <w:tcPr>
+            <w:tcW w:w="1305" w:type="dxa"/>
+            <w:tcBorders>
+              <w:top w:val="single" w:sz="8" w:space="0" w:color="A3A3A3"/>
+              <w:left w:val="single" w:sz="8" w:space="0" w:color="A3A3A3"/>
+              <w:bottom w:val="single" w:sz="8" w:space="0" w:color="A3A3A3"/>
+              <w:right w:val="single" w:sz="8" w:space="0" w:color="A3A3A3"/>
+            </w:tcBorders>
+            <w:tcMar>
+              <w:top w:w="40" w:type="dxa"/>
+              <w:left w:w="60" w:type="dxa"/>
+              <w:bottom w:w="40" w:type="dxa"/>
+              <w:right w:w="60" w:type="dxa"/>
+            </w:tcMar>
+            <w:hideMark/>
+          </w:tcPr>
+          <w:p>
+            <w:pPr>
+              <w:spacing w:line="240" w:lineRule="auto"/>
+              <w:rPr>
+                <w:rFonts w:ascii="Calibri" w:eastAsia="Times New Roman" w:hAnsi="Calibri" w:cs="Calibri"/>
+                <w:kern w:val="0"/>
+                <w14:ligatures w14:val="none"/>
+              </w:rPr>
+            </w:pPr>
+            <w:r>
+              <w:rPr>
+                <w:rFonts w:ascii="Calibri" w:eastAsia="Times New Roman" w:hAnsi="Calibri" w:cs="Calibri"/>
+                <w:kern w:val="0"/>
+                <w14:ligatures w14:val="none"/>
+              </w:rPr>
+              <w:lastRenderedPageBreak/>
+              <w:t xml:space="preserve">Court </w:t>
+            </w:r>
+          </w:p>
+        </w:tc>
+        <w:tc>
+          <w:tcPr>
+            <w:tcW w:w="7465" w:type="dxa"/>
+            <w:tcBorders>
+              <w:top w:val="single" w:sz="8" w:space="0" w:color="A3A3A3"/>
+              <w:left w:val="single" w:sz="8" w:space="0" w:color="A3A3A3"/>
+              <w:bottom w:val="single" w:sz="8" w:space="0" w:color="A3A3A3"/>
+              <w:right w:val="single" w:sz="8" w:space="0" w:color="A3A3A3"/>
+            </w:tcBorders>
+            <w:tcMar>
+              <w:top w:w="40" w:type="dxa"/>
+              <w:left w:w="60" w:type="dxa"/>
+              <w:bottom w:w="40" w:type="dxa"/>
+              <w:right w:w="60" w:type="dxa"/>
+            </w:tcMar>
+            <w:hideMark/>
+          </w:tcPr>
+          <w:p>
+            <w:pPr>
+              <w:spacing w:after="0" w:line="240" w:lineRule="auto"/>
+              <w:rPr>
+                <w:rFonts w:ascii="Calibri" w:eastAsia="Times New Roman" w:hAnsi="Calibri" w:cs="Calibri"/>
+                <w:kern w:val="0"/>
+                <w14:ligatures w14:val="none"/>
+              </w:rPr>
+            </w:pPr>
+            <w:r>
+              <w:rPr>
+                <w:rFonts w:ascii="Calibri" w:eastAsia="Times New Roman" w:hAnsi="Calibri" w:cs="Calibri"/>
+                <w:kern w:val="0"/>
+                <w14:ligatures w14:val="none"/>
+              </w:rPr>
+              <w:t xml:space="preserve"> Type of court (outdoors or indoors)</w:t>
+            </w:r>
+          </w:p>
+        </w:tc>
+      </w:tr>
+      <w:tr>
+        <w:tc>
+          <w:tcPr>
+            <w:tcW w:w="1305" w:type="dxa"/>
+            <w:tcBorders>
+              <w:top w:val="single" w:sz="8" w:space="0" w:color="A3A3A3"/>
+              <w:left w:val="single" w:sz="8" w:space="0" w:color="A3A3A3"/>
+              <w:bottom w:val="single" w:sz="8" w:space="0" w:color="A3A3A3"/>
+              <w:right w:val="single" w:sz="8" w:space="0" w:color="A3A3A3"/>
+            </w:tcBorders>
+            <w:tcMar>
+              <w:top w:w="40" w:type="dxa"/>
+              <w:left w:w="60" w:type="dxa"/>
+              <w:bottom w:w="40" w:type="dxa"/>
+              <w:right w:w="60" w:type="dxa"/>
+            </w:tcMar>
+            <w:hideMark/>
+          </w:tcPr>
+          <w:p>
+            <w:pPr>
+              <w:spacing w:line="240" w:lineRule="auto"/>
+              <w:rPr>
+                <w:rFonts w:ascii="Calibri" w:eastAsia="Times New Roman" w:hAnsi="Calibri" w:cs="Calibri"/>
+                <w:kern w:val="0"/>
+                <w14:ligatures w14:val="none"/>
+              </w:rPr>
+            </w:pPr>
+            <w:r>
+              <w:rPr>
+                <w:rFonts w:ascii="Calibri" w:eastAsia="Times New Roman" w:hAnsi="Calibri" w:cs="Calibri"/>
+                <w:kern w:val="0"/>
+                <w14:ligatures w14:val="none"/>
+              </w:rPr>
+              <w:t xml:space="preserve">Surface </w:t>
+            </w:r>
+          </w:p>
+        </w:tc>
+        <w:tc>
+          <w:tcPr>
+            <w:tcW w:w="7465" w:type="dxa"/>
+            <w:tcBorders>
+              <w:top w:val="single" w:sz="8" w:space="0" w:color="A3A3A3"/>
+              <w:left w:val="single" w:sz="8" w:space="0" w:color="A3A3A3"/>
+              <w:bottom w:val="single" w:sz="8" w:space="0" w:color="A3A3A3"/>
+              <w:right w:val="single" w:sz="8" w:space="0" w:color="A3A3A3"/>
+            </w:tcBorders>
+            <w:tcMar>
+              <w:top w:w="40" w:type="dxa"/>
+              <w:left w:w="60" w:type="dxa"/>
+              <w:bottom w:w="40" w:type="dxa"/>
+              <w:right w:w="60" w:type="dxa"/>
+            </w:tcMar>
+            <w:hideMark/>
+          </w:tcPr>
+          <w:p>
+            <w:pPr>
+              <w:spacing w:after="0" w:line="240" w:lineRule="auto"/>
+              <w:rPr>
+                <w:rFonts w:ascii="Calibri" w:eastAsia="Times New Roman" w:hAnsi="Calibri" w:cs="Calibri"/>
+                <w:kern w:val="0"/>
+                <w14:ligatures w14:val="none"/>
+              </w:rPr>
+            </w:pPr>
+            <w:r>
+              <w:rPr>
+                <w:rFonts w:ascii="Calibri" w:eastAsia="Times New Roman" w:hAnsi="Calibri" w:cs="Calibri"/>
+                <w:kern w:val="0"/>
+                <w14:ligatures w14:val="none"/>
+              </w:rPr>
+              <w:t xml:space="preserve"> Type of surface (clay, hard, carpet or grass)</w:t>
+            </w:r>
+          </w:p>
+        </w:tc>
+      </w:tr>
+      <w:tr>
+        <w:tc>
+          <w:tcPr>
+            <w:tcW w:w="1305" w:type="dxa"/>
+            <w:tcBorders>
+              <w:top w:val="single" w:sz="8" w:space="0" w:color="A3A3A3"/>
+              <w:left w:val="single" w:sz="8" w:space="0" w:color="A3A3A3"/>
+              <w:bottom w:val="single" w:sz="8" w:space="0" w:color="A3A3A3"/>
+              <w:right w:val="single" w:sz="8" w:space="0" w:color="A3A3A3"/>
+            </w:tcBorders>
+            <w:tcMar>
+              <w:top w:w="40" w:type="dxa"/>
+              <w:left w:w="60" w:type="dxa"/>
+              <w:bottom w:w="40" w:type="dxa"/>
+              <w:right w:w="60" w:type="dxa"/>
+            </w:tcMar>
+            <w:hideMark/>
+          </w:tcPr>
+          <w:p>
+            <w:pPr>
+              <w:spacing w:line="240" w:lineRule="auto"/>
+              <w:rPr>
+                <w:rFonts w:ascii="Calibri" w:eastAsia="Times New Roman" w:hAnsi="Calibri" w:cs="Calibri"/>
+                <w:kern w:val="0"/>
+                <w14:ligatures w14:val="none"/>
+              </w:rPr>
+            </w:pPr>
+            <w:r>
+              <w:rPr>
+                <w:rFonts w:ascii="Calibri" w:eastAsia="Times New Roman" w:hAnsi="Calibri" w:cs="Calibri"/>
+                <w:kern w:val="0"/>
+                <w14:ligatures w14:val="none"/>
+              </w:rPr>
+              <w:t xml:space="preserve">Round </w:t>
+            </w:r>
+          </w:p>
+        </w:tc>
+        <w:tc>
+          <w:tcPr>
+            <w:tcW w:w="7465" w:type="dxa"/>
+            <w:tcBorders>
+              <w:top w:val="single" w:sz="8" w:space="0" w:color="A3A3A3"/>
+              <w:left w:val="single" w:sz="8" w:space="0" w:color="A3A3A3"/>
+              <w:bottom w:val="single" w:sz="8" w:space="0" w:color="A3A3A3"/>
+              <w:right w:val="single" w:sz="8" w:space="0" w:color="A3A3A3"/>
+            </w:tcBorders>
+            <w:tcMar>
+              <w:top w:w="40" w:type="dxa"/>
+              <w:left w:w="60" w:type="dxa"/>
+              <w:bottom w:w="40" w:type="dxa"/>
+              <w:right w:w="60" w:type="dxa"/>
+            </w:tcMar>
+            <w:hideMark/>
+          </w:tcPr>
+          <w:p>
+            <w:pPr>
+              <w:spacing w:after="0" w:line="240" w:lineRule="auto"/>
+              <w:rPr>
+                <w:rFonts w:ascii="Calibri" w:eastAsia="Times New Roman" w:hAnsi="Calibri" w:cs="Calibri"/>
+                <w:kern w:val="0"/>
+                <w14:ligatures w14:val="none"/>
+              </w:rPr>
+            </w:pPr>
+            <w:r>
+              <w:rPr>
+                <w:rFonts w:ascii="Calibri" w:eastAsia="Times New Roman" w:hAnsi="Calibri" w:cs="Calibri"/>
+                <w:kern w:val="0"/>
+                <w14:ligatures w14:val="none"/>
+              </w:rPr>
+              <w:t xml:space="preserve"> Round of match</w:t>
+            </w:r>
+          </w:p>
+        </w:tc>
+      </w:tr>
+      <w:tr>
+        <w:tc>
+          <w:tcPr>
+            <w:tcW w:w="1305" w:type="dxa"/>
+            <w:tcBorders>
+              <w:top w:val="single" w:sz="8" w:space="0" w:color="A3A3A3"/>
+              <w:left w:val="single" w:sz="8" w:space="0" w:color="A3A3A3"/>
+              <w:bottom w:val="single" w:sz="8" w:space="0" w:color="A3A3A3"/>
+              <w:right w:val="single" w:sz="8" w:space="0" w:color="A3A3A3"/>
+            </w:tcBorders>
+            <w:tcMar>
+              <w:top w:w="40" w:type="dxa"/>
+              <w:left w:w="60" w:type="dxa"/>
+              <w:bottom w:w="40" w:type="dxa"/>
+              <w:right w:w="60" w:type="dxa"/>
+            </w:tcMar>
+            <w:hideMark/>
+          </w:tcPr>
+          <w:p>
+            <w:pPr>
+              <w:spacing w:line="240" w:lineRule="auto"/>
+              <w:rPr>
+                <w:rFonts w:ascii="Calibri" w:eastAsia="Times New Roman" w:hAnsi="Calibri" w:cs="Calibri"/>
+                <w:kern w:val="0"/>
+                <w14:ligatures w14:val="none"/>
+              </w:rPr>
+            </w:pPr>
+            <w:r>
+              <w:rPr>
+                <w:rFonts w:ascii="Calibri" w:eastAsia="Times New Roman" w:hAnsi="Calibri" w:cs="Calibri"/>
+                <w:kern w:val="0"/>
+                <w14:ligatures w14:val="none"/>
+              </w:rPr>
+              <w:t xml:space="preserve">Best of </w:t>
+            </w:r>
+          </w:p>
+        </w:tc>
+        <w:tc>
+          <w:tcPr>
+            <w:tcW w:w="7465" w:type="dxa"/>
+            <w:tcBorders>
+              <w:top w:val="single" w:sz="8" w:space="0" w:color="A3A3A3"/>
+              <w:left w:val="single" w:sz="8" w:space="0" w:color="A3A3A3"/>
+              <w:bottom w:val="single" w:sz="8" w:space="0" w:color="A3A3A3"/>
+              <w:right w:val="single" w:sz="8" w:space="0" w:color="A3A3A3"/>
+            </w:tcBorders>
+            <w:tcMar>
+              <w:top w:w="40" w:type="dxa"/>
+              <w:left w:w="60" w:type="dxa"/>
+              <w:bottom w:w="40" w:type="dxa"/>
+              <w:right w:w="60" w:type="dxa"/>
+            </w:tcMar>
+            <w:hideMark/>
+          </w:tcPr>
+          <w:p>
+            <w:pPr>
+              <w:spacing w:after="0" w:line="240" w:lineRule="auto"/>
+              <w:rPr>
+                <w:rFonts w:ascii="Calibri" w:eastAsia="Times New Roman" w:hAnsi="Calibri" w:cs="Calibri"/>
+                <w:kern w:val="0"/>
+                <w14:ligatures w14:val="none"/>
+              </w:rPr>
+            </w:pPr>
+            <w:r>
+              <w:rPr>
+                <w:rFonts w:ascii="Calibri" w:eastAsia="Times New Roman" w:hAnsi="Calibri" w:cs="Calibri"/>
+                <w:kern w:val="0"/>
+                <w14:ligatures w14:val="none"/>
+              </w:rPr>
+              <w:t xml:space="preserve"> Maximum number of sets playable in match</w:t>
+            </w:r>
+          </w:p>
+        </w:tc>
+      </w:tr>
+      <w:tr>
+        <w:tc>
+          <w:tcPr>
+            <w:tcW w:w="1305" w:type="dxa"/>
+            <w:tcBorders>
+              <w:top w:val="single" w:sz="8" w:space="0" w:color="A3A3A3"/>
+              <w:left w:val="single" w:sz="8" w:space="0" w:color="A3A3A3"/>
+              <w:bottom w:val="single" w:sz="8" w:space="0" w:color="A3A3A3"/>
+              <w:right w:val="single" w:sz="8" w:space="0" w:color="A3A3A3"/>
+            </w:tcBorders>
+            <w:tcMar>
+              <w:top w:w="40" w:type="dxa"/>
+              <w:left w:w="60" w:type="dxa"/>
+              <w:bottom w:w="40" w:type="dxa"/>
+              <w:right w:w="60" w:type="dxa"/>
+            </w:tcMar>
+            <w:hideMark/>
+          </w:tcPr>
+          <w:p>
+            <w:pPr>
+              <w:spacing w:line="240" w:lineRule="auto"/>
+              <w:rPr>
+                <w:rFonts w:ascii="Calibri" w:eastAsia="Times New Roman" w:hAnsi="Calibri" w:cs="Calibri"/>
+                <w:kern w:val="0"/>
+                <w14:ligatures w14:val="none"/>
+              </w:rPr>
+            </w:pPr>
+            <w:r>
+              <w:rPr>
+                <w:rFonts w:ascii="Calibri" w:eastAsia="Times New Roman" w:hAnsi="Calibri" w:cs="Calibri"/>
+                <w:kern w:val="0"/>
+                <w14:ligatures w14:val="none"/>
+              </w:rPr>
+              <w:t xml:space="preserve">Winner </w:t>
+            </w:r>
+          </w:p>
+        </w:tc>
+        <w:tc>
+          <w:tcPr>
+            <w:tcW w:w="7465" w:type="dxa"/>
+            <w:tcBorders>
+              <w:top w:val="single" w:sz="8" w:space="0" w:color="A3A3A3"/>
+              <w:left w:val="single" w:sz="8" w:space="0" w:color="A3A3A3"/>
+              <w:bottom w:val="single" w:sz="8" w:space="0" w:color="A3A3A3"/>
+              <w:right w:val="single" w:sz="8" w:space="0" w:color="A3A3A3"/>
+            </w:tcBorders>
+            <w:tcMar>
+              <w:top w:w="40" w:type="dxa"/>
+              <w:left w:w="60" w:type="dxa"/>
+              <w:bottom w:w="40" w:type="dxa"/>
+              <w:right w:w="60" w:type="dxa"/>
+            </w:tcMar>
+            <w:hideMark/>
+          </w:tcPr>
+          <w:p>
+            <w:pPr>
+              <w:spacing w:after="0" w:line="240" w:lineRule="auto"/>
+              <w:rPr>
+                <w:rFonts w:ascii="Calibri" w:eastAsia="Times New Roman" w:hAnsi="Calibri" w:cs="Calibri"/>
+                <w:kern w:val="0"/>
+                <w14:ligatures w14:val="none"/>
+              </w:rPr>
+            </w:pPr>
+            <w:r>
+              <w:rPr>
+                <w:rFonts w:ascii="Calibri" w:eastAsia="Times New Roman" w:hAnsi="Calibri" w:cs="Calibri"/>
+                <w:kern w:val="0"/>
+                <w14:ligatures w14:val="none"/>
+              </w:rPr>
+              <w:t xml:space="preserve"> Match winner</w:t>
+            </w:r>
+          </w:p>
+        </w:tc>
+      </w:tr>
+      <w:tr>
+        <w:tc>
+          <w:tcPr>
+            <w:tcW w:w="1305" w:type="dxa"/>
+            <w:tcBorders>
+              <w:top w:val="single" w:sz="8" w:space="0" w:color="A3A3A3"/>
+              <w:left w:val="single" w:sz="8" w:space="0" w:color="A3A3A3"/>
+              <w:bottom w:val="single" w:sz="8" w:space="0" w:color="A3A3A3"/>
+              <w:right w:val="single" w:sz="8" w:space="0" w:color="A3A3A3"/>
+            </w:tcBorders>
+            <w:tcMar>
+              <w:top w:w="40" w:type="dxa"/>
+              <w:left w:w="60" w:type="dxa"/>
+              <w:bottom w:w="40" w:type="dxa"/>
+              <w:right w:w="60" w:type="dxa"/>
+            </w:tcMar>
+            <w:hideMark/>
+          </w:tcPr>
+          <w:p>
+            <w:pPr>
+              <w:spacing w:line="240" w:lineRule="auto"/>
+              <w:rPr>
+                <w:rFonts w:ascii="Calibri" w:eastAsia="Times New Roman" w:hAnsi="Calibri" w:cs="Calibri"/>
+                <w:kern w:val="0"/>
+                <w14:ligatures w14:val="none"/>
+              </w:rPr>
+            </w:pPr>
+            <w:r>
+              <w:rPr>
+                <w:rFonts w:ascii="Calibri" w:eastAsia="Times New Roman" w:hAnsi="Calibri" w:cs="Calibri"/>
+                <w:kern w:val="0"/>
+                <w14:ligatures w14:val="none"/>
+              </w:rPr>
+              <w:t xml:space="preserve">Loser </w:t>
+            </w:r>
+          </w:p>
+        </w:tc>
+        <w:tc>
+          <w:tcPr>
+            <w:tcW w:w="7465" w:type="dxa"/>
+            <w:tcBorders>
+              <w:top w:val="single" w:sz="8" w:space="0" w:color="A3A3A3"/>
+              <w:left w:val="single" w:sz="8" w:space="0" w:color="A3A3A3"/>
+              <w:bottom w:val="single" w:sz="8" w:space="0" w:color="A3A3A3"/>
+              <w:right w:val="single" w:sz="8" w:space="0" w:color="A3A3A3"/>
+            </w:tcBorders>
+            <w:tcMar>
+              <w:top w:w="40" w:type="dxa"/>
+              <w:left w:w="60" w:type="dxa"/>
+              <w:bottom w:w="40" w:type="dxa"/>
+              <w:right w:w="60" w:type="dxa"/>
+            </w:tcMar>
+            <w:hideMark/>
+          </w:tcPr>
+          <w:p>
+            <w:pPr>
+              <w:spacing w:after="0" w:line="240" w:lineRule="auto"/>
+              <w:rPr>
+                <w:rFonts w:ascii="Calibri" w:eastAsia="Times New Roman" w:hAnsi="Calibri" w:cs="Calibri"/>
+                <w:kern w:val="0"/>
+                <w14:ligatures w14:val="none"/>
+              </w:rPr>
+            </w:pPr>
+            <w:r>
+              <w:rPr>
+                <w:rFonts w:ascii="Calibri" w:eastAsia="Times New Roman" w:hAnsi="Calibri" w:cs="Calibri"/>
+                <w:kern w:val="0"/>
+                <w14:ligatures w14:val="none"/>
+              </w:rPr>
+              <w:t xml:space="preserve"> Match loser</w:t>
+            </w:r>
+          </w:p>
+        </w:tc>
+      </w:tr>
+      <w:tr>
+        <w:tc>
+          <w:tcPr>
+            <w:tcW w:w="1305" w:type="dxa"/>
+            <w:tcBorders>
+              <w:top w:val="single" w:sz="8" w:space="0" w:color="A3A3A3"/>
+              <w:left w:val="single" w:sz="8" w:space="0" w:color="A3A3A3"/>
+              <w:bottom w:val="single" w:sz="8" w:space="0" w:color="A3A3A3"/>
+              <w:right w:val="single" w:sz="8" w:space="0" w:color="A3A3A3"/>
+            </w:tcBorders>
+            <w:tcMar>
+              <w:top w:w="40" w:type="dxa"/>
+              <w:left w:w="60" w:type="dxa"/>
+              <w:bottom w:w="40" w:type="dxa"/>
+              <w:right w:w="60" w:type="dxa"/>
+            </w:tcMar>
+            <w:hideMark/>
+          </w:tcPr>
+          <w:p>
+            <w:pPr>
+              <w:spacing w:line="240" w:lineRule="auto"/>
+              <w:rPr>
+                <w:rFonts w:ascii="Calibri" w:eastAsia="Times New Roman" w:hAnsi="Calibri" w:cs="Calibri"/>
+                <w:kern w:val="0"/>
+                <w14:ligatures w14:val="none"/>
+              </w:rPr>
+            </w:pPr>
+            <w:r>
+              <w:rPr>
+                <w:rFonts w:ascii="Calibri" w:eastAsia="Times New Roman" w:hAnsi="Calibri" w:cs="Calibri"/>
+                <w:kern w:val="0"/>
+                <w14:ligatures w14:val="none"/>
+              </w:rPr>
+              <w:t xml:space="preserve">WRank </w:t>
+            </w:r>
+          </w:p>
+        </w:tc>
+        <w:tc>
+          <w:tcPr>
+            <w:tcW w:w="7465" w:type="dxa"/>
+            <w:tcBorders>
+              <w:top w:val="single" w:sz="8" w:space="0" w:color="A3A3A3"/>
+              <w:left w:val="single" w:sz="8" w:space="0" w:color="A3A3A3"/>
+              <w:bottom w:val="single" w:sz="8" w:space="0" w:color="A3A3A3"/>
+              <w:right w:val="single" w:sz="8" w:space="0" w:color="A3A3A3"/>
+            </w:tcBorders>
+            <w:tcMar>
+              <w:top w:w="40" w:type="dxa"/>
+              <w:left w:w="60" w:type="dxa"/>
+              <w:bottom w:w="40" w:type="dxa"/>
+              <w:right w:w="60" w:type="dxa"/>
+            </w:tcMar>
+            <w:hideMark/>
+          </w:tcPr>
+          <w:p>
+            <w:pPr>
+              <w:spacing w:after="0" w:line="240" w:lineRule="auto"/>
+              <w:rPr>
+                <w:rFonts w:ascii="Calibri" w:eastAsia="Times New Roman" w:hAnsi="Calibri" w:cs="Calibri"/>
+                <w:kern w:val="0"/>
+                <w14:ligatures w14:val="none"/>
+              </w:rPr>
+            </w:pPr>
+            <w:r>
+              <w:rPr>
+                <w:rFonts w:ascii="Calibri" w:eastAsia="Times New Roman" w:hAnsi="Calibri" w:cs="Calibri"/>
+                <w:kern w:val="0"/>
+                <w14:ligatures w14:val="none"/>
+              </w:rPr>
+              <w:t xml:space="preserve"> ATP Entry ranking of the match winner as of the start of the tournament</w:t>
+            </w:r>
+          </w:p>
+        </w:tc>
+      </w:tr>
+      <w:tr>
+        <w:tc>
+          <w:tcPr>
+            <w:tcW w:w="1305" w:type="dxa"/>
+            <w:tcBorders>
+              <w:top w:val="single" w:sz="8" w:space="0" w:color="A3A3A3"/>
+              <w:left w:val="single" w:sz="8" w:space="0" w:color="A3A3A3"/>
+              <w:bottom w:val="single" w:sz="8" w:space="0" w:color="A3A3A3"/>
+              <w:right w:val="single" w:sz="8" w:space="0" w:color="A3A3A3"/>
+            </w:tcBorders>
+            <w:tcMar>
+              <w:top w:w="40" w:type="dxa"/>
+              <w:left w:w="60" w:type="dxa"/>
+              <w:bottom w:w="40" w:type="dxa"/>
+              <w:right w:w="60" w:type="dxa"/>
+            </w:tcMar>
+            <w:hideMark/>
+          </w:tcPr>
+          <w:p>
+            <w:pPr>
+              <w:spacing w:line="240" w:lineRule="auto"/>
+              <w:rPr>
+                <w:rFonts w:ascii="Calibri" w:eastAsia="Times New Roman" w:hAnsi="Calibri" w:cs="Calibri"/>
+                <w:kern w:val="0"/>
+                <w14:ligatures w14:val="none"/>
+              </w:rPr>
+            </w:pPr>
+            <w:r>
+              <w:rPr>
+                <w:rFonts w:ascii="Calibri" w:eastAsia="Times New Roman" w:hAnsi="Calibri" w:cs="Calibri"/>
+                <w:kern w:val="0"/>
+                <w14:ligatures w14:val="none"/>
+              </w:rPr>
+              <w:t xml:space="preserve">LRank </w:t>
+            </w:r>
+          </w:p>
+        </w:tc>
+        <w:tc>
+          <w:tcPr>
+            <w:tcW w:w="7465" w:type="dxa"/>
+            <w:tcBorders>
+              <w:top w:val="single" w:sz="8" w:space="0" w:color="A3A3A3"/>
+              <w:left w:val="single" w:sz="8" w:space="0" w:color="A3A3A3"/>
+              <w:bottom w:val="single" w:sz="8" w:space="0" w:color="A3A3A3"/>
+              <w:right w:val="single" w:sz="8" w:space="0" w:color="A3A3A3"/>
+            </w:tcBorders>
+            <w:tcMar>
+              <w:top w:w="40" w:type="dxa"/>
+              <w:left w:w="60" w:type="dxa"/>
+              <w:bottom w:w="40" w:type="dxa"/>
+              <w:right w:w="60" w:type="dxa"/>
+            </w:tcMar>
+            <w:hideMark/>
+          </w:tcPr>
+          <w:p>
+            <w:pPr>
+              <w:spacing w:after="0" w:line="240" w:lineRule="auto"/>
+              <w:rPr>
+                <w:rFonts w:ascii="Calibri" w:eastAsia="Times New Roman" w:hAnsi="Calibri" w:cs="Calibri"/>
+                <w:kern w:val="0"/>
+                <w14:ligatures w14:val="none"/>
+              </w:rPr>
+            </w:pPr>
+            <w:r>
+              <w:rPr>
+                <w:rFonts w:ascii="Calibri" w:eastAsia="Times New Roman" w:hAnsi="Calibri" w:cs="Calibri"/>
+                <w:kern w:val="0"/>
+                <w14:ligatures w14:val="none"/>
+              </w:rPr>
+              <w:t xml:space="preserve"> ATP Entry ranking of the match loser as of the start of the tournament</w:t>
+            </w:r>
+          </w:p>
+        </w:tc>
+      </w:tr>
+      <w:tr>
+        <w:tc>
+          <w:tcPr>
+            <w:tcW w:w="1305" w:type="dxa"/>
+            <w:tcBorders>
+              <w:top w:val="single" w:sz="8" w:space="0" w:color="A3A3A3"/>
+              <w:left w:val="single" w:sz="8" w:space="0" w:color="A3A3A3"/>
+              <w:bottom w:val="single" w:sz="8" w:space="0" w:color="A3A3A3"/>
+              <w:right w:val="single" w:sz="8" w:space="0" w:color="A3A3A3"/>
+            </w:tcBorders>
+            <w:tcMar>
+              <w:top w:w="40" w:type="dxa"/>
+              <w:left w:w="60" w:type="dxa"/>
+              <w:bottom w:w="40" w:type="dxa"/>
+              <w:right w:w="60" w:type="dxa"/>
+            </w:tcMar>
+            <w:hideMark/>
+          </w:tcPr>
+          <w:p>
+            <w:pPr>
+              <w:spacing w:line="240" w:lineRule="auto"/>
+              <w:rPr>
+                <w:rFonts w:ascii="Calibri" w:eastAsia="Times New Roman" w:hAnsi="Calibri" w:cs="Calibri"/>
+                <w:kern w:val="0"/>
+                <w14:ligatures w14:val="none"/>
+              </w:rPr>
+            </w:pPr>
+            <w:r>
+              <w:rPr>
+                <w:rFonts w:ascii="Calibri" w:eastAsia="Times New Roman" w:hAnsi="Calibri" w:cs="Calibri"/>
+                <w:kern w:val="0"/>
+                <w14:ligatures w14:val="none"/>
+              </w:rPr>
+              <w:t xml:space="preserve">WPts </w:t>
+            </w:r>
+          </w:p>
+        </w:tc>
+        <w:tc>
+          <w:tcPr>
+            <w:tcW w:w="7465" w:type="dxa"/>
+            <w:tcBorders>
+              <w:top w:val="single" w:sz="8" w:space="0" w:color="A3A3A3"/>
+              <w:left w:val="single" w:sz="8" w:space="0" w:color="A3A3A3"/>
+              <w:bottom w:val="single" w:sz="8" w:space="0" w:color="A3A3A3"/>
+              <w:right w:val="single" w:sz="8" w:space="0" w:color="A3A3A3"/>
+            </w:tcBorders>
+            <w:tcMar>
+              <w:top w:w="40" w:type="dxa"/>
+              <w:left w:w="60" w:type="dxa"/>
+              <w:bottom w:w="40" w:type="dxa"/>
+              <w:right w:w="60" w:type="dxa"/>
+            </w:tcMar>
+            <w:hideMark/>
+          </w:tcPr>
+          <w:p>
+            <w:pPr>
+              <w:spacing w:after="0" w:line="240" w:lineRule="auto"/>
+              <w:rPr>
+                <w:rFonts w:ascii="Calibri" w:eastAsia="Times New Roman" w:hAnsi="Calibri" w:cs="Calibri"/>
+                <w:kern w:val="0"/>
+                <w14:ligatures w14:val="none"/>
+              </w:rPr>
+            </w:pPr>
+            <w:r>
+              <w:rPr>
+                <w:rFonts w:ascii="Calibri" w:eastAsia="Times New Roman" w:hAnsi="Calibri" w:cs="Calibri"/>
+                <w:kern w:val="0"/>
+                <w14:ligatures w14:val="none"/>
+              </w:rPr>
+              <w:t xml:space="preserve"> ATP Entry points of the match winner as of the start of the tournament</w:t>
+            </w:r>
+          </w:p>
+        </w:tc>
+      </w:tr>
+      <w:tr>
+        <w:tc>
+          <w:tcPr>
+            <w:tcW w:w="1305" w:type="dxa"/>
+            <w:tcBorders>
+              <w:top w:val="single" w:sz="8" w:space="0" w:color="A3A3A3"/>
+              <w:left w:val="single" w:sz="8" w:space="0" w:color="A3A3A3"/>
+              <w:bottom w:val="single" w:sz="8" w:space="0" w:color="A3A3A3"/>
+              <w:right w:val="single" w:sz="8" w:space="0" w:color="A3A3A3"/>
+            </w:tcBorders>
+            <w:tcMar>
+              <w:top w:w="40" w:type="dxa"/>
+              <w:left w:w="60" w:type="dxa"/>
+              <w:bottom w:w="40" w:type="dxa"/>
+              <w:right w:w="60" w:type="dxa"/>
+            </w:tcMar>
+            <w:hideMark/>
+          </w:tcPr>
+          <w:p>
+            <w:pPr>
+              <w:spacing w:line="240" w:lineRule="auto"/>
+              <w:rPr>
+                <w:rFonts w:ascii="Calibri" w:eastAsia="Times New Roman" w:hAnsi="Calibri" w:cs="Calibri"/>
+                <w:kern w:val="0"/>
+                <w14:ligatures w14:val="none"/>
+              </w:rPr>
+            </w:pPr>
+            <w:r>
+              <w:rPr>
+                <w:rFonts w:ascii="Calibri" w:eastAsia="Times New Roman" w:hAnsi="Calibri" w:cs="Calibri"/>
+                <w:kern w:val="0"/>
+                <w14:ligatures w14:val="none"/>
+              </w:rPr>
+              <w:t xml:space="preserve">LPts </w:t>
+            </w:r>
+          </w:p>
+        </w:tc>
+        <w:tc>
+          <w:tcPr>
+            <w:tcW w:w="7465" w:type="dxa"/>
+            <w:tcBorders>
+              <w:top w:val="single" w:sz="8" w:space="0" w:color="A3A3A3"/>
+              <w:left w:val="single" w:sz="8" w:space="0" w:color="A3A3A3"/>
+              <w:bottom w:val="single" w:sz="8" w:space="0" w:color="A3A3A3"/>
+              <w:right w:val="single" w:sz="8" w:space="0" w:color="A3A3A3"/>
+            </w:tcBorders>
+            <w:tcMar>
+              <w:top w:w="40" w:type="dxa"/>
+              <w:left w:w="60" w:type="dxa"/>
+              <w:bottom w:w="40" w:type="dxa"/>
+              <w:right w:w="60" w:type="dxa"/>
+            </w:tcMar>
+            <w:hideMark/>
+          </w:tcPr>
+          <w:p>
+            <w:pPr>
+              <w:spacing w:after="0" w:line="240" w:lineRule="auto"/>
+              <w:rPr>
+                <w:rFonts w:ascii="Calibri" w:eastAsia="Times New Roman" w:hAnsi="Calibri" w:cs="Calibri"/>
+                <w:kern w:val="0"/>
+                <w14:ligatures w14:val="none"/>
+              </w:rPr>
+            </w:pPr>
+            <w:r>
+              <w:rPr>
+                <w:rFonts w:ascii="Calibri" w:eastAsia="Times New Roman" w:hAnsi="Calibri" w:cs="Calibri"/>
+                <w:kern w:val="0"/>
+                <w14:ligatures w14:val="none"/>
+              </w:rPr>
+              <w:t xml:space="preserve"> ATP Entry points of the match loser as of the start of the tournament</w:t>
+            </w:r>
+          </w:p>
+        </w:tc>
+      </w:tr>
+      <w:tr>
+        <w:tc>
+          <w:tcPr>
+            <w:tcW w:w="1305" w:type="dxa"/>
+            <w:tcBorders>
+              <w:top w:val="single" w:sz="8" w:space="0" w:color="A3A3A3"/>
+              <w:left w:val="single" w:sz="8" w:space="0" w:color="A3A3A3"/>
+              <w:bottom w:val="single" w:sz="8" w:space="0" w:color="A3A3A3"/>
+              <w:right w:val="single" w:sz="8" w:space="0" w:color="A3A3A3"/>
+            </w:tcBorders>
+            <w:tcMar>
+              <w:top w:w="40" w:type="dxa"/>
+              <w:left w:w="60" w:type="dxa"/>
+              <w:bottom w:w="40" w:type="dxa"/>
+              <w:right w:w="60" w:type="dxa"/>
+            </w:tcMar>
+            <w:hideMark/>
+          </w:tcPr>
+          <w:p>
+            <w:pPr>
+              <w:spacing w:line="240" w:lineRule="auto"/>
+              <w:rPr>
+                <w:rFonts w:ascii="Calibri" w:eastAsia="Times New Roman" w:hAnsi="Calibri" w:cs="Calibri"/>
+                <w:kern w:val="0"/>
+                <w14:ligatures w14:val="none"/>
+              </w:rPr>
+            </w:pPr>
+            <w:r>
+              <w:rPr>
+                <w:rFonts w:ascii="Calibri" w:eastAsia="Times New Roman" w:hAnsi="Calibri" w:cs="Calibri"/>
+                <w:kern w:val="0"/>
+                <w14:ligatures w14:val="none"/>
+              </w:rPr>
+              <w:t xml:space="preserve">W1 </w:t>
+            </w:r>
+          </w:p>
+        </w:tc>
+        <w:tc>
+          <w:tcPr>
+            <w:tcW w:w="7465" w:type="dxa"/>
+            <w:tcBorders>
+              <w:top w:val="single" w:sz="8" w:space="0" w:color="A3A3A3"/>
+              <w:left w:val="single" w:sz="8" w:space="0" w:color="A3A3A3"/>
+              <w:bottom w:val="single" w:sz="8" w:space="0" w:color="A3A3A3"/>
+              <w:right w:val="single" w:sz="8" w:space="0" w:color="A3A3A3"/>
+            </w:tcBorders>
+            <w:tcMar>
+              <w:top w:w="40" w:type="dxa"/>
+              <w:left w:w="60" w:type="dxa"/>
+              <w:bottom w:w="40" w:type="dxa"/>
+              <w:right w:w="60" w:type="dxa"/>
+            </w:tcMar>
+            <w:hideMark/>
+          </w:tcPr>
+          <w:p>
+            <w:pPr>
+              <w:spacing w:after="0" w:line="240" w:lineRule="auto"/>
+              <w:rPr>
+                <w:rFonts w:ascii="Calibri" w:eastAsia="Times New Roman" w:hAnsi="Calibri" w:cs="Calibri"/>
+                <w:kern w:val="0"/>
+                <w14:ligatures w14:val="none"/>
+              </w:rPr>
+            </w:pPr>
+            <w:r>
+              <w:rPr>
+                <w:rFonts w:ascii="Calibri" w:eastAsia="Times New Roman" w:hAnsi="Calibri" w:cs="Calibri"/>
+                <w:kern w:val="0"/>
+                <w14:ligatures w14:val="none"/>
+              </w:rPr>
+              <w:t xml:space="preserve"> Number of games won in 1st set by match winner</w:t>
+            </w:r>
+          </w:p>
+        </w:tc>
+      </w:tr>
+      <w:tr>
+        <w:tc>
+          <w:tcPr>
+            <w:tcW w:w="1305" w:type="dxa"/>
+            <w:tcBorders>
+              <w:top w:val="single" w:sz="8" w:space="0" w:color="A3A3A3"/>
+              <w:left w:val="single" w:sz="8" w:space="0" w:color="A3A3A3"/>
+              <w:bottom w:val="single" w:sz="8" w:space="0" w:color="A3A3A3"/>
+              <w:right w:val="single" w:sz="8" w:space="0" w:color="A3A3A3"/>
+            </w:tcBorders>
+            <w:tcMar>
+              <w:top w:w="40" w:type="dxa"/>
+              <w:left w:w="60" w:type="dxa"/>
+              <w:bottom w:w="40" w:type="dxa"/>
+              <w:right w:w="60" w:type="dxa"/>
+            </w:tcMar>
+            <w:hideMark/>
+          </w:tcPr>
+          <w:p>
+            <w:pPr>
+              <w:spacing w:line="240" w:lineRule="auto"/>
+              <w:rPr>
+                <w:rFonts w:ascii="Calibri" w:eastAsia="Times New Roman" w:hAnsi="Calibri" w:cs="Calibri"/>
+                <w:kern w:val="0"/>
+                <w14:ligatures w14:val="none"/>
+              </w:rPr>
+            </w:pPr>
+            <w:r>
+              <w:rPr>
+                <w:rFonts w:ascii="Calibri" w:eastAsia="Times New Roman" w:hAnsi="Calibri" w:cs="Calibri"/>
+                <w:kern w:val="0"/>
+                <w14:ligatures w14:val="none"/>
+              </w:rPr>
+              <w:t xml:space="preserve">L1 </w:t>
+            </w:r>
+          </w:p>
+        </w:tc>
+        <w:tc>
+          <w:tcPr>
+            <w:tcW w:w="7465" w:type="dxa"/>
+            <w:tcBorders>
+              <w:top w:val="single" w:sz="8" w:space="0" w:color="A3A3A3"/>
+              <w:left w:val="single" w:sz="8" w:space="0" w:color="A3A3A3"/>
+              <w:bottom w:val="single" w:sz="8" w:space="0" w:color="A3A3A3"/>
+              <w:right w:val="single" w:sz="8" w:space="0" w:color="A3A3A3"/>
+            </w:tcBorders>
+            <w:tcMar>
+              <w:top w:w="40" w:type="dxa"/>
+              <w:left w:w="60" w:type="dxa"/>
+              <w:bottom w:w="40" w:type="dxa"/>
+              <w:right w:w="60" w:type="dxa"/>
+            </w:tcMar>
+            <w:hideMark/>
+          </w:tcPr>
+          <w:p>
+            <w:pPr>
+              <w:spacing w:after="0" w:line="240" w:lineRule="auto"/>
+              <w:rPr>
+                <w:rFonts w:ascii="Calibri" w:eastAsia="Times New Roman" w:hAnsi="Calibri" w:cs="Calibri"/>
+                <w:kern w:val="0"/>
+                <w14:ligatures w14:val="none"/>
+              </w:rPr>
+            </w:pPr>
+            <w:r>
+              <w:rPr>
+                <w:rFonts w:ascii="Calibri" w:eastAsia="Times New Roman" w:hAnsi="Calibri" w:cs="Calibri"/>
+                <w:kern w:val="0"/>
+                <w14:ligatures w14:val="none"/>
+              </w:rPr>
+              <w:t xml:space="preserve"> Number of games won in 1st set by match loser</w:t>
+            </w:r>
+          </w:p>
+        </w:tc>
+      </w:tr>
+      <w:tr>
+        <w:tc>
+          <w:tcPr>
+            <w:tcW w:w="1305" w:type="dxa"/>
+            <w:tcBorders>
+              <w:top w:val="single" w:sz="8" w:space="0" w:color="A3A3A3"/>
+              <w:left w:val="single" w:sz="8" w:space="0" w:color="A3A3A3"/>
+              <w:bottom w:val="single" w:sz="8" w:space="0" w:color="A3A3A3"/>
+              <w:right w:val="single" w:sz="8" w:space="0" w:color="A3A3A3"/>
+            </w:tcBorders>
+            <w:tcMar>
+              <w:top w:w="40" w:type="dxa"/>
+              <w:left w:w="60" w:type="dxa"/>
+              <w:bottom w:w="40" w:type="dxa"/>
+              <w:right w:w="60" w:type="dxa"/>
+            </w:tcMar>
+            <w:hideMark/>
+          </w:tcPr>
+          <w:p>
+            <w:pPr>
+              <w:spacing w:line="240" w:lineRule="auto"/>
+              <w:rPr>
+                <w:rFonts w:ascii="Calibri" w:eastAsia="Times New Roman" w:hAnsi="Calibri" w:cs="Calibri"/>
+                <w:kern w:val="0"/>
+                <w14:ligatures w14:val="none"/>
+              </w:rPr>
+            </w:pPr>
+            <w:r>
+              <w:rPr>
+                <w:rFonts w:ascii="Calibri" w:eastAsia="Times New Roman" w:hAnsi="Calibri" w:cs="Calibri"/>
+                <w:kern w:val="0"/>
+                <w14:ligatures w14:val="none"/>
+              </w:rPr>
+              <w:t xml:space="preserve">W2 </w:t>
+            </w:r>
+          </w:p>
+        </w:tc>
+        <w:tc>
+          <w:tcPr>
+            <w:tcW w:w="7465" w:type="dxa"/>
+            <w:tcBorders>
+              <w:top w:val="single" w:sz="8" w:space="0" w:color="A3A3A3"/>
+              <w:left w:val="single" w:sz="8" w:space="0" w:color="A3A3A3"/>
+              <w:bottom w:val="single" w:sz="8" w:space="0" w:color="A3A3A3"/>
+              <w:right w:val="single" w:sz="8" w:space="0" w:color="A3A3A3"/>
+            </w:tcBorders>
+            <w:tcMar>
+              <w:top w:w="40" w:type="dxa"/>
+              <w:left w:w="60" w:type="dxa"/>
+              <w:bottom w:w="40" w:type="dxa"/>
+              <w:right w:w="60" w:type="dxa"/>
+            </w:tcMar>
+            <w:hideMark/>
+          </w:tcPr>
+          <w:p>
+            <w:pPr>
+              <w:spacing w:after="0" w:line="240" w:lineRule="auto"/>
+              <w:rPr>
+                <w:rFonts w:ascii="Calibri" w:eastAsia="Times New Roman" w:hAnsi="Calibri" w:cs="Calibri"/>
+                <w:kern w:val="0"/>
+                <w14:ligatures w14:val="none"/>
+              </w:rPr>
+            </w:pPr>
+            <w:r>
+              <w:rPr>
+                <w:rFonts w:ascii="Calibri" w:eastAsia="Times New Roman" w:hAnsi="Calibri" w:cs="Calibri"/>
+                <w:kern w:val="0"/>
+                <w14:ligatures w14:val="none"/>
+              </w:rPr>
+              <w:t xml:space="preserve"> Number of games won in 2nd set by match winner</w:t>
+            </w:r>
+          </w:p>
+        </w:tc>
+      </w:tr>
+      <w:tr>
+        <w:tc>
+          <w:tcPr>
+            <w:tcW w:w="1305" w:type="dxa"/>
+            <w:tcBorders>
+              <w:top w:val="single" w:sz="8" w:space="0" w:color="A3A3A3"/>
+              <w:left w:val="single" w:sz="8" w:space="0" w:color="A3A3A3"/>
+              <w:bottom w:val="single" w:sz="8" w:space="0" w:color="A3A3A3"/>
+              <w:right w:val="single" w:sz="8" w:space="0" w:color="A3A3A3"/>
+            </w:tcBorders>
+            <w:tcMar>
+              <w:top w:w="40" w:type="dxa"/>
+              <w:left w:w="60" w:type="dxa"/>
+              <w:bottom w:w="40" w:type="dxa"/>
+              <w:right w:w="60" w:type="dxa"/>
+            </w:tcMar>
+            <w:hideMark/>
+          </w:tcPr>
+          <w:p>
+            <w:pPr>
+              <w:spacing w:line="240" w:lineRule="auto"/>
+              <w:rPr>
+                <w:rFonts w:ascii="Calibri" w:eastAsia="Times New Roman" w:hAnsi="Calibri" w:cs="Calibri"/>
+                <w:kern w:val="0"/>
+                <w14:ligatures w14:val="none"/>
+              </w:rPr>
+            </w:pPr>
+            <w:r>
+              <w:rPr>
+                <w:rFonts w:ascii="Calibri" w:eastAsia="Times New Roman" w:hAnsi="Calibri" w:cs="Calibri"/>
+                <w:kern w:val="0"/>
+                <w14:ligatures w14:val="none"/>
+              </w:rPr>
+              <w:t xml:space="preserve">L2 </w:t>
+            </w:r>
+          </w:p>
+        </w:tc>
+        <w:tc>
+          <w:tcPr>
+            <w:tcW w:w="7465" w:type="dxa"/>
+            <w:tcBorders>
+              <w:top w:val="single" w:sz="8" w:space="0" w:color="A3A3A3"/>
+              <w:left w:val="single" w:sz="8" w:space="0" w:color="A3A3A3"/>
+              <w:bottom w:val="single" w:sz="8" w:space="0" w:color="A3A3A3"/>
+              <w:right w:val="single" w:sz="8" w:space="0" w:color="A3A3A3"/>
+            </w:tcBorders>
+            <w:tcMar>
+              <w:top w:w="40" w:type="dxa"/>
+              <w:left w:w="60" w:type="dxa"/>
+              <w:bottom w:w="40" w:type="dxa"/>
+              <w:right w:w="60" w:type="dxa"/>
+            </w:tcMar>
+            <w:hideMark/>
+          </w:tcPr>
+          <w:p>
+            <w:pPr>
+              <w:spacing w:after="0" w:line="240" w:lineRule="auto"/>
+              <w:rPr>
+                <w:rFonts w:ascii="Calibri" w:eastAsia="Times New Roman" w:hAnsi="Calibri" w:cs="Calibri"/>
+                <w:kern w:val="0"/>
+                <w14:ligatures w14:val="none"/>
+              </w:rPr>
+            </w:pPr>
+            <w:r>
+              <w:rPr>
+                <w:rFonts w:ascii="Calibri" w:eastAsia="Times New Roman" w:hAnsi="Calibri" w:cs="Calibri"/>
+                <w:kern w:val="0"/>
+                <w14:ligatures w14:val="none"/>
+              </w:rPr>
+              <w:t xml:space="preserve"> Number of games won in 2nd set by match loser</w:t>
+            </w:r>
+          </w:p>
+        </w:tc>
+      </w:tr>
+      <w:tr>
+        <w:tc>
+          <w:tcPr>
+            <w:tcW w:w="1305" w:type="dxa"/>
+            <w:tcBorders>
+              <w:top w:val="single" w:sz="8" w:space="0" w:color="A3A3A3"/>
+              <w:left w:val="single" w:sz="8" w:space="0" w:color="A3A3A3"/>
+              <w:bottom w:val="single" w:sz="8" w:space="0" w:color="A3A3A3"/>
+              <w:right w:val="single" w:sz="8" w:space="0" w:color="A3A3A3"/>
+            </w:tcBorders>
+            <w:tcMar>
+              <w:top w:w="40" w:type="dxa"/>
+              <w:left w:w="60" w:type="dxa"/>
+              <w:bottom w:w="40" w:type="dxa"/>
+              <w:right w:w="60" w:type="dxa"/>
+            </w:tcMar>
+            <w:hideMark/>
+          </w:tcPr>
+          <w:p>
+            <w:pPr>
+              <w:spacing w:line="240" w:lineRule="auto"/>
+              <w:rPr>
+                <w:rFonts w:ascii="Calibri" w:eastAsia="Times New Roman" w:hAnsi="Calibri" w:cs="Calibri"/>
+                <w:kern w:val="0"/>
+                <w14:ligatures w14:val="none"/>
+              </w:rPr>
+            </w:pPr>
+            <w:r>
+              <w:rPr>
+                <w:rFonts w:ascii="Calibri" w:eastAsia="Times New Roman" w:hAnsi="Calibri" w:cs="Calibri"/>
+                <w:kern w:val="0"/>
+                <w14:ligatures w14:val="none"/>
+              </w:rPr>
+              <w:t xml:space="preserve">W3 </w:t>
+            </w:r>
+          </w:p>
+        </w:tc>
+        <w:tc>
+          <w:tcPr>
+            <w:tcW w:w="7465" w:type="dxa"/>
+            <w:tcBorders>
+              <w:top w:val="single" w:sz="8" w:space="0" w:color="A3A3A3"/>
+              <w:left w:val="single" w:sz="8" w:space="0" w:color="A3A3A3"/>
+              <w:bottom w:val="single" w:sz="8" w:space="0" w:color="A3A3A3"/>
+              <w:right w:val="single" w:sz="8" w:space="0" w:color="A3A3A3"/>
+            </w:tcBorders>
+            <w:tcMar>
+              <w:top w:w="40" w:type="dxa"/>
+              <w:left w:w="60" w:type="dxa"/>
+              <w:bottom w:w="40" w:type="dxa"/>
+              <w:right w:w="60" w:type="dxa"/>
+            </w:tcMar>
+            <w:hideMark/>
+          </w:tcPr>
+          <w:p>
+            <w:pPr>
+              <w:spacing w:after="0" w:line="240" w:lineRule="auto"/>
+              <w:rPr>
+                <w:rFonts w:ascii="Calibri" w:eastAsia="Times New Roman" w:hAnsi="Calibri" w:cs="Calibri"/>
+                <w:kern w:val="0"/>
+                <w14:ligatures w14:val="none"/>
+              </w:rPr>
+            </w:pPr>
+            <w:r>
+              <w:rPr>
+                <w:rFonts w:ascii="Calibri" w:eastAsia="Times New Roman" w:hAnsi="Calibri" w:cs="Calibri"/>
+                <w:kern w:val="0"/>
+                <w14:ligatures w14:val="none"/>
+              </w:rPr>
+              <w:t xml:space="preserve"> Number of games won in 3rd set by match winner</w:t>
+            </w:r>
+          </w:p>
+        </w:tc>
+      </w:tr>
+      <w:tr>
+        <w:tc>
+          <w:tcPr>
+            <w:tcW w:w="1305" w:type="dxa"/>
+            <w:tcBorders>
+              <w:top w:val="single" w:sz="8" w:space="0" w:color="A3A3A3"/>
+              <w:left w:val="single" w:sz="8" w:space="0" w:color="A3A3A3"/>
+              <w:bottom w:val="single" w:sz="8" w:space="0" w:color="A3A3A3"/>
+              <w:right w:val="single" w:sz="8" w:space="0" w:color="A3A3A3"/>
+            </w:tcBorders>
+            <w:tcMar>
+              <w:top w:w="40" w:type="dxa"/>
+              <w:left w:w="60" w:type="dxa"/>
+              <w:bottom w:w="40" w:type="dxa"/>
+              <w:right w:w="60" w:type="dxa"/>
+            </w:tcMar>
+            <w:hideMark/>
+          </w:tcPr>
+          <w:p>
+            <w:pPr>
+              <w:spacing w:line="240" w:lineRule="auto"/>
+              <w:rPr>
+                <w:rFonts w:ascii="Calibri" w:eastAsia="Times New Roman" w:hAnsi="Calibri" w:cs="Calibri"/>
+                <w:kern w:val="0"/>
+                <w14:ligatures w14:val="none"/>
+              </w:rPr>
+            </w:pPr>
+            <w:r>
+              <w:rPr>
+                <w:rFonts w:ascii="Calibri" w:eastAsia="Times New Roman" w:hAnsi="Calibri" w:cs="Calibri"/>
+                <w:kern w:val="0"/>
+                <w14:ligatures w14:val="none"/>
+              </w:rPr>
+              <w:t xml:space="preserve">L3 </w:t>
+            </w:r>
+          </w:p>
+        </w:tc>
+        <w:tc>
+          <w:tcPr>
+            <w:tcW w:w="7465" w:type="dxa"/>
+            <w:tcBorders>
+              <w:top w:val="single" w:sz="8" w:space="0" w:color="A3A3A3"/>
+              <w:left w:val="single" w:sz="8" w:space="0" w:color="A3A3A3"/>
+              <w:bottom w:val="single" w:sz="8" w:space="0" w:color="A3A3A3"/>
+              <w:right w:val="single" w:sz="8" w:space="0" w:color="A3A3A3"/>
+            </w:tcBorders>
+            <w:tcMar>
+              <w:top w:w="40" w:type="dxa"/>
+              <w:left w:w="60" w:type="dxa"/>
+              <w:bottom w:w="40" w:type="dxa"/>
+              <w:right w:w="60" w:type="dxa"/>
+            </w:tcMar>
+            <w:hideMark/>
+          </w:tcPr>
+          <w:p>
+            <w:pPr>
+              <w:spacing w:after="0" w:line="240" w:lineRule="auto"/>
+              <w:rPr>
+                <w:rFonts w:ascii="Calibri" w:eastAsia="Times New Roman" w:hAnsi="Calibri" w:cs="Calibri"/>
+                <w:kern w:val="0"/>
+                <w14:ligatures w14:val="none"/>
+              </w:rPr>
+            </w:pPr>
+            <w:r>
+              <w:rPr>
+                <w:rFonts w:ascii="Calibri" w:eastAsia="Times New Roman" w:hAnsi="Calibri" w:cs="Calibri"/>
+                <w:kern w:val="0"/>
+                <w14:ligatures w14:val="none"/>
+              </w:rPr>
+              <w:t xml:space="preserve"> Number of games won in 3rd set by match loser</w:t>
+            </w:r>
+          </w:p>
+        </w:tc>
+      </w:tr>
+      <w:tr>
+        <w:tc>
+          <w:tcPr>
+            <w:tcW w:w="1305" w:type="dxa"/>
+            <w:tcBorders>
+              <w:top w:val="single" w:sz="8" w:space="0" w:color="A3A3A3"/>
+              <w:left w:val="single" w:sz="8" w:space="0" w:color="A3A3A3"/>
+              <w:bottom w:val="single" w:sz="8" w:space="0" w:color="A3A3A3"/>
+              <w:right w:val="single" w:sz="8" w:space="0" w:color="A3A3A3"/>
+            </w:tcBorders>
+            <w:tcMar>
+              <w:top w:w="40" w:type="dxa"/>
+              <w:left w:w="60" w:type="dxa"/>
+              <w:bottom w:w="40" w:type="dxa"/>
+              <w:right w:w="60" w:type="dxa"/>
+            </w:tcMar>
+            <w:hideMark/>
+          </w:tcPr>
+          <w:p>
+            <w:pPr>
+              <w:spacing w:line="240" w:lineRule="auto"/>
+              <w:rPr>
+                <w:rFonts w:ascii="Calibri" w:eastAsia="Times New Roman" w:hAnsi="Calibri" w:cs="Calibri"/>
+                <w:kern w:val="0"/>
+                <w14:ligatures w14:val="none"/>
+              </w:rPr>
+            </w:pPr>
+            <w:r>
+              <w:rPr>
+                <w:rFonts w:ascii="Calibri" w:eastAsia="Times New Roman" w:hAnsi="Calibri" w:cs="Calibri"/>
+                <w:kern w:val="0"/>
+                <w14:ligatures w14:val="none"/>
+              </w:rPr>
+              <w:t xml:space="preserve">W4 </w:t>
+            </w:r>
+          </w:p>
+        </w:tc>
+        <w:tc>
+          <w:tcPr>
+            <w:tcW w:w="7465" w:type="dxa"/>
+            <w:tcBorders>
+              <w:top w:val="single" w:sz="8" w:space="0" w:color="A3A3A3"/>
+              <w:left w:val="single" w:sz="8" w:space="0" w:color="A3A3A3"/>
+              <w:bottom w:val="single" w:sz="8" w:space="0" w:color="A3A3A3"/>
+              <w:right w:val="single" w:sz="8" w:space="0" w:color="A3A3A3"/>
+            </w:tcBorders>
+            <w:tcMar>
+              <w:top w:w="40" w:type="dxa"/>
+              <w:left w:w="60" w:type="dxa"/>
+              <w:bottom w:w="40" w:type="dxa"/>
+              <w:right w:w="60" w:type="dxa"/>
+            </w:tcMar>
+            <w:hideMark/>
+          </w:tcPr>
+          <w:p>
+            <w:pPr>
+              <w:spacing w:after="0" w:line="240" w:lineRule="auto"/>
+              <w:rPr>
+                <w:rFonts w:ascii="Calibri" w:eastAsia="Times New Roman" w:hAnsi="Calibri" w:cs="Calibri"/>
+                <w:kern w:val="0"/>
+                <w14:ligatures w14:val="none"/>
+              </w:rPr>
+            </w:pPr>
+            <w:r>
+              <w:rPr>
+                <w:rFonts w:ascii="Calibri" w:eastAsia="Times New Roman" w:hAnsi="Calibri" w:cs="Calibri"/>
+                <w:kern w:val="0"/>
+                <w14:ligatures w14:val="none"/>
+              </w:rPr>
+              <w:t xml:space="preserve"> Number of games won in 4th set by match winner</w:t>
+            </w:r>
+          </w:p>
+        </w:tc>
+      </w:tr>
+      <w:tr>
+        <w:tc>
+          <w:tcPr>
+            <w:tcW w:w="1305" w:type="dxa"/>
+            <w:tcBorders>
+              <w:top w:val="single" w:sz="8" w:space="0" w:color="A3A3A3"/>
+              <w:left w:val="single" w:sz="8" w:space="0" w:color="A3A3A3"/>
+              <w:bottom w:val="single" w:sz="8" w:space="0" w:color="A3A3A3"/>
+              <w:right w:val="single" w:sz="8" w:space="0" w:color="A3A3A3"/>
+            </w:tcBorders>
+            <w:tcMar>
+              <w:top w:w="40" w:type="dxa"/>
+              <w:left w:w="60" w:type="dxa"/>
+              <w:bottom w:w="40" w:type="dxa"/>
+              <w:right w:w="60" w:type="dxa"/>
+            </w:tcMar>
+            <w:hideMark/>
+          </w:tcPr>
+          <w:p>
+            <w:pPr>
+              <w:spacing w:line="240" w:lineRule="auto"/>
+              <w:rPr>
+                <w:rFonts w:ascii="Calibri" w:eastAsia="Times New Roman" w:hAnsi="Calibri" w:cs="Calibri"/>
+                <w:kern w:val="0"/>
+                <w14:ligatures w14:val="none"/>
+              </w:rPr>
+            </w:pPr>
+            <w:r>
+              <w:rPr>
+                <w:rFonts w:ascii="Calibri" w:eastAsia="Times New Roman" w:hAnsi="Calibri" w:cs="Calibri"/>
+                <w:kern w:val="0"/>
+                <w14:ligatures w14:val="none"/>
+              </w:rPr>
+              <w:t xml:space="preserve">L4 </w:t>
+            </w:r>
+          </w:p>
+        </w:tc>
+        <w:tc>
+          <w:tcPr>
+            <w:tcW w:w="7465" w:type="dxa"/>
+            <w:tcBorders>
+              <w:top w:val="single" w:sz="8" w:space="0" w:color="A3A3A3"/>
+              <w:left w:val="single" w:sz="8" w:space="0" w:color="A3A3A3"/>
+              <w:bottom w:val="single" w:sz="8" w:space="0" w:color="A3A3A3"/>
+              <w:right w:val="single" w:sz="8" w:space="0" w:color="A3A3A3"/>
+            </w:tcBorders>
+            <w:tcMar>
+              <w:top w:w="40" w:type="dxa"/>
+              <w:left w:w="60" w:type="dxa"/>
+              <w:bottom w:w="40" w:type="dxa"/>
+              <w:right w:w="60" w:type="dxa"/>
+            </w:tcMar>
+            <w:hideMark/>
+          </w:tcPr>
+          <w:p>
+            <w:pPr>
+              <w:spacing w:after="0" w:line="240" w:lineRule="auto"/>
+              <w:rPr>
+                <w:rFonts w:ascii="Calibri" w:eastAsia="Times New Roman" w:hAnsi="Calibri" w:cs="Calibri"/>
+                <w:kern w:val="0"/>
+                <w14:ligatures w14:val="none"/>
+              </w:rPr>
+            </w:pPr>
+            <w:r>
+              <w:rPr>
+                <w:rFonts w:ascii="Calibri" w:eastAsia="Times New Roman" w:hAnsi="Calibri" w:cs="Calibri"/>
+                <w:kern w:val="0"/>
+                <w14:ligatures w14:val="none"/>
+              </w:rPr>
+              <w:t xml:space="preserve"> Number of games won in 4th set by match loser</w:t>
+            </w:r>
+          </w:p>
+        </w:tc>
+      </w:tr>
+      <w:tr>
+        <w:tc>
+          <w:tcPr>
+            <w:tcW w:w="1305" w:type="dxa"/>
+            <w:tcBorders>
+              <w:top w:val="single" w:sz="8" w:space="0" w:color="A3A3A3"/>
+              <w:left w:val="single" w:sz="8" w:space="0" w:color="A3A3A3"/>
+              <w:bottom w:val="single" w:sz="8" w:space="0" w:color="A3A3A3"/>
+              <w:right w:val="single" w:sz="8" w:space="0" w:color="A3A3A3"/>
+            </w:tcBorders>
+            <w:tcMar>
+              <w:top w:w="40" w:type="dxa"/>
+              <w:left w:w="60" w:type="dxa"/>
+              <w:bottom w:w="40" w:type="dxa"/>
+              <w:right w:w="60" w:type="dxa"/>
+            </w:tcMar>
+            <w:hideMark/>
+          </w:tcPr>
+          <w:p>
+            <w:pPr>
+              <w:spacing w:line="240" w:lineRule="auto"/>
+              <w:rPr>
+                <w:rFonts w:ascii="Calibri" w:eastAsia="Times New Roman" w:hAnsi="Calibri" w:cs="Calibri"/>
+                <w:kern w:val="0"/>
+                <w14:ligatures w14:val="none"/>
+              </w:rPr>
+            </w:pPr>
+            <w:r>
+              <w:rPr>
+                <w:rFonts w:ascii="Calibri" w:eastAsia="Times New Roman" w:hAnsi="Calibri" w:cs="Calibri"/>
+                <w:kern w:val="0"/>
+                <w14:ligatures w14:val="none"/>
+              </w:rPr>
+              <w:t xml:space="preserve">W5 </w:t>
+            </w:r>
+          </w:p>
+        </w:tc>
+        <w:tc>
+          <w:tcPr>
+            <w:tcW w:w="7465" w:type="dxa"/>
+            <w:tcBorders>
+              <w:top w:val="single" w:sz="8" w:space="0" w:color="A3A3A3"/>
+              <w:left w:val="single" w:sz="8" w:space="0" w:color="A3A3A3"/>
+              <w:bottom w:val="single" w:sz="8" w:space="0" w:color="A3A3A3"/>
+              <w:right w:val="single" w:sz="8" w:space="0" w:color="A3A3A3"/>
+            </w:tcBorders>
+            <w:tcMar>
+              <w:top w:w="40" w:type="dxa"/>
+              <w:left w:w="60" w:type="dxa"/>
+              <w:bottom w:w="40" w:type="dxa"/>
+              <w:right w:w="60" w:type="dxa"/>
+            </w:tcMar>
+            <w:hideMark/>
+          </w:tcPr>
+          <w:p>
+            <w:pPr>
+              <w:spacing w:after="0" w:line="240" w:lineRule="auto"/>
+              <w:rPr>
+                <w:rFonts w:ascii="Calibri" w:eastAsia="Times New Roman" w:hAnsi="Calibri" w:cs="Calibri"/>
+                <w:kern w:val="0"/>
+                <w14:ligatures w14:val="none"/>
+              </w:rPr>
+            </w:pPr>
+            <w:r>
+              <w:rPr>
+                <w:rFonts w:ascii="Calibri" w:eastAsia="Times New Roman" w:hAnsi="Calibri" w:cs="Calibri"/>
+                <w:kern w:val="0"/>
+                <w14:ligatures w14:val="none"/>
+              </w:rPr>
+              <w:t xml:space="preserve"> Number of games won in 5th set by match winner</w:t>
+            </w:r>
+          </w:p>
+        </w:tc>
+      </w:tr>
+      <w:tr>
+        <w:tc>
+          <w:tcPr>
+            <w:tcW w:w="1305" w:type="dxa"/>
+            <w:tcBorders>
+              <w:top w:val="single" w:sz="8" w:space="0" w:color="A3A3A3"/>
+              <w:left w:val="single" w:sz="8" w:space="0" w:color="A3A3A3"/>
+              <w:bottom w:val="single" w:sz="8" w:space="0" w:color="A3A3A3"/>
+              <w:right w:val="single" w:sz="8" w:space="0" w:color="A3A3A3"/>
+            </w:tcBorders>
+            <w:tcMar>
+              <w:top w:w="40" w:type="dxa"/>
+              <w:left w:w="60" w:type="dxa"/>
+              <w:bottom w:w="40" w:type="dxa"/>
+              <w:right w:w="60" w:type="dxa"/>
+            </w:tcMar>
+            <w:hideMark/>
+          </w:tcPr>
+          <w:p>
+            <w:pPr>
+              <w:spacing w:line="240" w:lineRule="auto"/>
+              <w:rPr>
+                <w:rFonts w:ascii="Calibri" w:eastAsia="Times New Roman" w:hAnsi="Calibri" w:cs="Calibri"/>
+                <w:kern w:val="0"/>
+                <w14:ligatures w14:val="none"/>
+              </w:rPr>
+            </w:pPr>
+            <w:r>
+              <w:rPr>
+                <w:rFonts w:ascii="Calibri" w:eastAsia="Times New Roman" w:hAnsi="Calibri" w:cs="Calibri"/>
+                <w:kern w:val="0"/>
+                <w14:ligatures w14:val="none"/>
+              </w:rPr>
+              <w:t xml:space="preserve">L5 </w:t>
+            </w:r>
+          </w:p>
+        </w:tc>
+        <w:tc>
+          <w:tcPr>
+            <w:tcW w:w="7465" w:type="dxa"/>
+            <w:tcBorders>
+              <w:top w:val="single" w:sz="8" w:space="0" w:color="A3A3A3"/>
+              <w:left w:val="single" w:sz="8" w:space="0" w:color="A3A3A3"/>
+              <w:bottom w:val="single" w:sz="8" w:space="0" w:color="A3A3A3"/>
+              <w:right w:val="single" w:sz="8" w:space="0" w:color="A3A3A3"/>
+            </w:tcBorders>
+            <w:tcMar>
+              <w:top w:w="40" w:type="dxa"/>
+              <w:left w:w="60" w:type="dxa"/>
+              <w:bottom w:w="40" w:type="dxa"/>
+              <w:right w:w="60" w:type="dxa"/>
+            </w:tcMar>
+            <w:hideMark/>
+          </w:tcPr>
+          <w:p>
+            <w:pPr>
+              <w:spacing w:after="0" w:line="240" w:lineRule="auto"/>
+              <w:rPr>
+                <w:rFonts w:ascii="Calibri" w:eastAsia="Times New Roman" w:hAnsi="Calibri" w:cs="Calibri"/>
+                <w:kern w:val="0"/>
+                <w14:ligatures w14:val="none"/>
+              </w:rPr>
+            </w:pPr>
+            <w:r>
+              <w:rPr>
+                <w:rFonts w:ascii="Calibri" w:eastAsia="Times New Roman" w:hAnsi="Calibri" w:cs="Calibri"/>
+                <w:kern w:val="0"/>
+                <w14:ligatures w14:val="none"/>
+              </w:rPr>
+              <w:t xml:space="preserve"> Number of games won in 5th set by match loser</w:t>
+            </w:r>
+          </w:p>
+        </w:tc>
+      </w:tr>
+      <w:tr>
+        <w:tc>
+          <w:tcPr>
+            <w:tcW w:w="1305" w:type="dxa"/>
+            <w:tcBorders>
+              <w:top w:val="single" w:sz="8" w:space="0" w:color="A3A3A3"/>
+              <w:left w:val="single" w:sz="8" w:space="0" w:color="A3A3A3"/>
+              <w:bottom w:val="single" w:sz="8" w:space="0" w:color="A3A3A3"/>
+              <w:right w:val="single" w:sz="8" w:space="0" w:color="A3A3A3"/>
+            </w:tcBorders>
+            <w:tcMar>
+              <w:top w:w="40" w:type="dxa"/>
+              <w:left w:w="60" w:type="dxa"/>
+              <w:bottom w:w="40" w:type="dxa"/>
+              <w:right w:w="60" w:type="dxa"/>
+            </w:tcMar>
+            <w:hideMark/>
+          </w:tcPr>
+          <w:p>
+            <w:pPr>
+              <w:spacing w:line="240" w:lineRule="auto"/>
+              <w:rPr>
+                <w:rFonts w:ascii="Calibri" w:eastAsia="Times New Roman" w:hAnsi="Calibri" w:cs="Calibri"/>
+                <w:kern w:val="0"/>
+                <w14:ligatures w14:val="none"/>
+              </w:rPr>
+            </w:pPr>
+            <w:r>
+              <w:rPr>
+                <w:rFonts w:ascii="Calibri" w:eastAsia="Times New Roman" w:hAnsi="Calibri" w:cs="Calibri"/>
+                <w:kern w:val="0"/>
+                <w14:ligatures w14:val="none"/>
+              </w:rPr>
+              <w:t xml:space="preserve">Wsets </w:t>
+            </w:r>
+          </w:p>
+        </w:tc>
+        <w:tc>
+          <w:tcPr>
+            <w:tcW w:w="7465" w:type="dxa"/>
+            <w:tcBorders>
+              <w:top w:val="single" w:sz="8" w:space="0" w:color="A3A3A3"/>
+              <w:left w:val="single" w:sz="8" w:space="0" w:color="A3A3A3"/>
+              <w:bottom w:val="single" w:sz="8" w:space="0" w:color="A3A3A3"/>
+              <w:right w:val="single" w:sz="8" w:space="0" w:color="A3A3A3"/>
+            </w:tcBorders>
+            <w:tcMar>
+              <w:top w:w="40" w:type="dxa"/>
+              <w:left w:w="60" w:type="dxa"/>
+              <w:bottom w:w="40" w:type="dxa"/>
+              <w:right w:w="60" w:type="dxa"/>
+            </w:tcMar>
+            <w:hideMark/>
+          </w:tcPr>
+          <w:p>
+            <w:pPr>
+              <w:spacing w:after="0" w:line="240" w:lineRule="auto"/>
+              <w:rPr>
+                <w:rFonts w:ascii="Calibri" w:eastAsia="Times New Roman" w:hAnsi="Calibri" w:cs="Calibri"/>
+                <w:kern w:val="0"/>
+                <w14:ligatures w14:val="none"/>
+              </w:rPr>
+            </w:pPr>
+            <w:r>
+              <w:rPr>
+                <w:rFonts w:ascii="Calibri" w:eastAsia="Times New Roman" w:hAnsi="Calibri" w:cs="Calibri"/>
+                <w:kern w:val="0"/>
+                <w14:ligatures w14:val="none"/>
+              </w:rPr>
+              <w:t xml:space="preserve"> Number of sets won by match winner</w:t>
+            </w:r>
+          </w:p>
+        </w:tc>
+      </w:tr>
+      <w:tr>
+        <w:tc>
+          <w:tcPr>
+            <w:tcW w:w="1305" w:type="dxa"/>
+            <w:tcBorders>
+              <w:top w:val="single" w:sz="8" w:space="0" w:color="A3A3A3"/>
+              <w:left w:val="single" w:sz="8" w:space="0" w:color="A3A3A3"/>
+              <w:bottom w:val="single" w:sz="8" w:space="0" w:color="A3A3A3"/>
+              <w:right w:val="single" w:sz="8" w:space="0" w:color="A3A3A3"/>
+            </w:tcBorders>
+            <w:tcMar>
+              <w:top w:w="40" w:type="dxa"/>
+              <w:left w:w="60" w:type="dxa"/>
+              <w:bottom w:w="40" w:type="dxa"/>
+              <w:right w:w="60" w:type="dxa"/>
+            </w:tcMar>
+            <w:hideMark/>
+          </w:tcPr>
+          <w:p>
+            <w:pPr>
+              <w:spacing w:line="240" w:lineRule="auto"/>
+              <w:rPr>
+                <w:rFonts w:ascii="Calibri" w:eastAsia="Times New Roman" w:hAnsi="Calibri" w:cs="Calibri"/>
+                <w:kern w:val="0"/>
+                <w14:ligatures w14:val="none"/>
+              </w:rPr>
+            </w:pPr>
+            <w:r>
+              <w:rPr>
+                <w:rFonts w:ascii="Calibri" w:eastAsia="Times New Roman" w:hAnsi="Calibri" w:cs="Calibri"/>
+                <w:kern w:val="0"/>
+                <w14:ligatures w14:val="none"/>
+              </w:rPr>
+              <w:t xml:space="preserve">Lsets </w:t>
+            </w:r>
+          </w:p>
+        </w:tc>
+        <w:tc>
+          <w:tcPr>
+            <w:tcW w:w="7465" w:type="dxa"/>
+            <w:tcBorders>
+              <w:top w:val="single" w:sz="8" w:space="0" w:color="A3A3A3"/>
+              <w:left w:val="single" w:sz="8" w:space="0" w:color="A3A3A3"/>
+              <w:bottom w:val="single" w:sz="8" w:space="0" w:color="A3A3A3"/>
+              <w:right w:val="single" w:sz="8" w:space="0" w:color="A3A3A3"/>
+            </w:tcBorders>
+            <w:tcMar>
+              <w:top w:w="40" w:type="dxa"/>
+              <w:left w:w="60" w:type="dxa"/>
+              <w:bottom w:w="40" w:type="dxa"/>
+              <w:right w:w="60" w:type="dxa"/>
+            </w:tcMar>
+            <w:hideMark/>
+          </w:tcPr>
+          <w:p>
+            <w:pPr>
+              <w:spacing w:after="0" w:line="240" w:lineRule="auto"/>
+              <w:rPr>
+                <w:rFonts w:ascii="Calibri" w:eastAsia="Times New Roman" w:hAnsi="Calibri" w:cs="Calibri"/>
+                <w:kern w:val="0"/>
+                <w14:ligatures w14:val="none"/>
+              </w:rPr>
+            </w:pPr>
+            <w:r>
+              <w:rPr>
+                <w:rFonts w:ascii="Calibri" w:eastAsia="Times New Roman" w:hAnsi="Calibri" w:cs="Calibri"/>
+                <w:kern w:val="0"/>
+                <w14:ligatures w14:val="none"/>
+              </w:rPr>
+              <w:t xml:space="preserve"> Number of sets won by match loser</w:t>
+            </w:r>
+          </w:p>
+        </w:tc>
+      </w:tr>
+      <w:tr>
+        <w:tc>
+          <w:tcPr>
+            <w:tcW w:w="1305" w:type="dxa"/>
+            <w:tcBorders>
+              <w:top w:val="single" w:sz="8" w:space="0" w:color="A3A3A3"/>
+              <w:left w:val="single" w:sz="8" w:space="0" w:color="A3A3A3"/>
+              <w:bottom w:val="single" w:sz="8" w:space="0" w:color="A3A3A3"/>
+              <w:right w:val="single" w:sz="8" w:space="0" w:color="A3A3A3"/>
+            </w:tcBorders>
+            <w:tcMar>
+              <w:top w:w="40" w:type="dxa"/>
+              <w:left w:w="60" w:type="dxa"/>
+              <w:bottom w:w="40" w:type="dxa"/>
+              <w:right w:w="60" w:type="dxa"/>
+            </w:tcMar>
+            <w:hideMark/>
+          </w:tcPr>
+          <w:p>
+            <w:pPr>
+              <w:spacing w:line="240" w:lineRule="auto"/>
+              <w:rPr>
+                <w:rFonts w:ascii="Calibri" w:eastAsia="Times New Roman" w:hAnsi="Calibri" w:cs="Calibri"/>
+                <w:kern w:val="0"/>
+                <w14:ligatures w14:val="none"/>
+              </w:rPr>
+            </w:pPr>
+            <w:r>
+              <w:rPr>
+                <w:rFonts w:ascii="Calibri" w:eastAsia="Times New Roman" w:hAnsi="Calibri" w:cs="Calibri"/>
+                <w:kern w:val="0"/>
+                <w14:ligatures w14:val="none"/>
+              </w:rPr>
+              <w:t xml:space="preserve">Comment </w:t>
+            </w:r>
+          </w:p>
+        </w:tc>
+        <w:tc>
+          <w:tcPr>
+            <w:tcW w:w="7465" w:type="dxa"/>
+            <w:tcBorders>
+              <w:top w:val="single" w:sz="8" w:space="0" w:color="A3A3A3"/>
+              <w:left w:val="single" w:sz="8" w:space="0" w:color="A3A3A3"/>
+              <w:bottom w:val="single" w:sz="8" w:space="0" w:color="A3A3A3"/>
+              <w:right w:val="single" w:sz="8" w:space="0" w:color="A3A3A3"/>
+            </w:tcBorders>
+            <w:tcMar>
+              <w:top w:w="40" w:type="dxa"/>
+              <w:left w:w="60" w:type="dxa"/>
+              <w:bottom w:w="40" w:type="dxa"/>
+              <w:right w:w="60" w:type="dxa"/>
+            </w:tcMar>
+            <w:hideMark/>
+          </w:tcPr>
+          <w:p>
+            <w:pPr>
+              <w:spacing w:after="0" w:line="240" w:lineRule="auto"/>
+              <w:rPr>
+                <w:rFonts w:ascii="Calibri" w:eastAsia="Times New Roman" w:hAnsi="Calibri" w:cs="Calibri"/>
+                <w:kern w:val="0"/>
+                <w14:ligatures w14:val="none"/>
+              </w:rPr>
+            </w:pPr>
+            <w:r>
+              <w:rPr>
+                <w:rFonts w:ascii="Calibri" w:eastAsia="Times New Roman" w:hAnsi="Calibri" w:cs="Calibri"/>
+                <w:kern w:val="0"/>
+                <w14:ligatures w14:val="none"/>
+              </w:rPr>
+              <w:t xml:space="preserve"> Comment on the match (Completed, won through retirement of loser, or via Walkover)</w:t>
+            </w:r>
+          </w:p>
+        </w:tc>
+      </w:tr>
+    </w:tbl>
+    <w:p>
+      <w:pPr>
+        <w:spacing w:line="240" w:lineRule="auto"/>
+        <w:rPr>
+          <w:rFonts w:ascii="Calibri" w:eastAsia="Times New Roman" w:hAnsi="Calibri" w:cs="Calibri"/>
+          <w:kern w:val="0"/>
+          <w14:ligatures w14:val="none"/>
+        </w:rPr>
+      </w:pPr>
+      <w:r>
+        <w:rPr>
+          <w:rFonts w:ascii="Calibri" w:eastAsia="Times New Roman" w:hAnsi="Calibri" w:cs="Calibri"/>
+          <w:kern w:val="0"/>
+          <w14:ligatures w14:val="none"/>
+        </w:rPr>
+        <w:t> </w:t>
+      </w:r>
+    </w:p>
+    <w:p>
+      <w:pPr>
+        <w:spacing w:line="240" w:lineRule="auto"/>
+        <w:rPr>
+          <w:rFonts w:ascii="Calibri" w:eastAsia="Times New Roman" w:hAnsi="Calibri" w:cs="Calibri"/>
+          <w:kern w:val="0"/>
+          <w14:ligatures w14:val="none"/>
+        </w:rPr>
+      </w:pPr>
+      <w:r>
+        <w:rPr>
+          <w:rFonts w:ascii="Calibri" w:eastAsia="Times New Roman" w:hAnsi="Calibri" w:cs="Calibri"/>
+          <w:kern w:val="0"/>
+          <w14:ligatures w14:val="none"/>
+        </w:rPr>
+        <w:lastRenderedPageBreak/>
+        <w:t> </w:t>
+      </w:r>
+    </w:p>
+    <w:p>
+      <w:pPr>
+        <w:spacing w:line="240" w:lineRule="auto"/>
+        <w:rPr>
+          <w:rFonts w:ascii="Calibri" w:eastAsia="Times New Roman" w:hAnsi="Calibri" w:cs="Calibri"/>
+          <w:kern w:val="0"/>
+          <w14:ligatures w14:val="none"/>
+        </w:rPr>
+      </w:pPr>
+      <w:r>
+        <w:rPr>
+          <w:rFonts w:ascii="Calibri" w:eastAsia="Times New Roman" w:hAnsi="Calibri" w:cs="Calibri"/>
+          <w:kern w:val="0"/>
+          <w14:ligatures w14:val="none"/>
+        </w:rPr>
+        <w:t>Key to match betting odds data:</w:t>
+      </w:r>
+    </w:p>
+    <w:p>
+      <w:pPr>
+        <w:spacing w:line="240" w:lineRule="auto"/>
+        <w:rPr>
+          <w:rFonts w:ascii="Calibri" w:eastAsia="Times New Roman" w:hAnsi="Calibri" w:cs="Calibri"/>
+          <w:kern w:val="0"/>
+          <w14:ligatures w14:val="none"/>
+        </w:rPr>
+      </w:pPr>
+      <w:r>
+        <w:rPr>
+          <w:rFonts w:ascii="Calibri" w:eastAsia="Times New Roman" w:hAnsi="Calibri" w:cs="Calibri"/>
+          <w:kern w:val="0"/>
+          <w14:ligatures w14:val="none"/>
+        </w:rPr>
+        <w:t> </w:t>
+      </w:r>
+    </w:p>
+    <w:tbl>
+      <w:tblPr>
+        <w:tblW w:w="0" w:type="auto"/>
+        <w:tblBorders>
+          <w:top w:val="single" w:sz="8" w:space="0" w:color="A3A3A3"/>
+          <w:left w:val="single" w:sz="8" w:space="0" w:color="A3A3A3"/>
+          <w:bottom w:val="single" w:sz="8" w:space="0" w:color="A3A3A3"/>
+          <w:right w:val="single" w:sz="8" w:space="0" w:color="A3A3A3"/>
+        </w:tblBorders>
+        <w:tblCellMar>
+          <w:left w:w="0" w:type="dxa"/>
+          <w:right w:w="0" w:type="dxa"/>
+        </w:tblCellMar>
+        <w:tblLook w:val="04A0" w:firstRow="1" w:lastRow="0" w:firstColumn="1" w:lastColumn="0" w:noHBand="0" w:noVBand="1"/>
+        <w:tblCaption w:val=""/>
+        <w:tblDescription w:val=""/>
+      </w:tblPr>
+      <w:tblGrid>
+        <w:gridCol w:w="1018"/>
+        <w:gridCol w:w="5946"/>
+      </w:tblGrid>
+      <w:tr>
+        <w:tc>
+          <w:tcPr>
+            <w:tcW w:w="1018" w:type="dxa"/>
+            <w:tcBorders>
+              <w:top w:val="single" w:sz="8" w:space="0" w:color="A3A3A3"/>
+              <w:left w:val="single" w:sz="8" w:space="0" w:color="A3A3A3"/>
+              <w:bottom w:val="single" w:sz="8" w:space="0" w:color="A3A3A3"/>
+              <w:right w:val="single" w:sz="8" w:space="0" w:color="A3A3A3"/>
+            </w:tcBorders>
+            <w:tcMar>
+              <w:top w:w="40" w:type="dxa"/>
+              <w:left w:w="60" w:type="dxa"/>
+              <w:bottom w:w="40" w:type="dxa"/>
+              <w:right w:w="60" w:type="dxa"/>
+            </w:tcMar>
+            <w:hideMark/>
+          </w:tcPr>
+          <w:p>
+            <w:pPr>
+              <w:spacing w:line="240" w:lineRule="auto"/>
+              <w:rPr>
+                <w:rFonts w:ascii="Calibri" w:eastAsia="Times New Roman" w:hAnsi="Calibri" w:cs="Calibri"/>
+                <w:kern w:val="0"/>
+                <w14:ligatures w14:val="none"/>
+              </w:rPr>
+            </w:pPr>
+            <w:r>
+              <w:rPr>
+                <w:rFonts w:ascii="Calibri" w:eastAsia="Times New Roman" w:hAnsi="Calibri" w:cs="Calibri"/>
+                <w:kern w:val="0"/>
+                <w14:ligatures w14:val="none"/>
+              </w:rPr>
+              <w:t xml:space="preserve">B365W </w:t>
+            </w:r>
+          </w:p>
+        </w:tc>
+        <w:tc>
+          <w:tcPr>
+            <w:tcW w:w="5818" w:type="dxa"/>
+            <w:tcBorders>
+              <w:top w:val="single" w:sz="8" w:space="0" w:color="A3A3A3"/>
+              <w:left w:val="single" w:sz="8" w:space="0" w:color="A3A3A3"/>
+              <w:bottom w:val="single" w:sz="8" w:space="0" w:color="A3A3A3"/>
+              <w:right w:val="single" w:sz="8" w:space="0" w:color="A3A3A3"/>
+            </w:tcBorders>
+            <w:tcMar>
+              <w:top w:w="40" w:type="dxa"/>
+              <w:left w:w="60" w:type="dxa"/>
+              <w:bottom w:w="40" w:type="dxa"/>
+              <w:right w:w="60" w:type="dxa"/>
+            </w:tcMar>
+            <w:hideMark/>
+          </w:tcPr>
+          <w:p>
+            <w:pPr>
+              <w:spacing w:after="0" w:line="240" w:lineRule="auto"/>
+              <w:rPr>
+                <w:rFonts w:ascii="Calibri" w:eastAsia="Times New Roman" w:hAnsi="Calibri" w:cs="Calibri"/>
+                <w:kern w:val="0"/>
+                <w14:ligatures w14:val="none"/>
+              </w:rPr>
+            </w:pPr>
+            <w:r>
+              <w:rPr>
+                <w:rFonts w:ascii="Calibri" w:eastAsia="Times New Roman" w:hAnsi="Calibri" w:cs="Calibri"/>
+                <w:kern w:val="0"/>
+                <w14:ligatures w14:val="none"/>
+              </w:rPr>
+              <w:t xml:space="preserve"> Bet365 odds of match winner</w:t>
+            </w:r>
+          </w:p>
+        </w:tc>
+      </w:tr>
+      <w:tr>
+        <w:tc>
+          <w:tcPr>
+            <w:tcW w:w="991" w:type="dxa"/>
+            <w:tcBorders>
+              <w:top w:val="single" w:sz="8" w:space="0" w:color="A3A3A3"/>
+              <w:left w:val="single" w:sz="8" w:space="0" w:color="A3A3A3"/>
+              <w:bottom w:val="single" w:sz="8" w:space="0" w:color="A3A3A3"/>
+              <w:right w:val="single" w:sz="8" w:space="0" w:color="A3A3A3"/>
+            </w:tcBorders>
+            <w:tcMar>
+              <w:top w:w="40" w:type="dxa"/>
+              <w:left w:w="60" w:type="dxa"/>
+              <w:bottom w:w="40" w:type="dxa"/>
+              <w:right w:w="60" w:type="dxa"/>
+            </w:tcMar>
+            <w:hideMark/>
+          </w:tcPr>
+          <w:p>
+            <w:pPr>
+              <w:spacing w:line="240" w:lineRule="auto"/>
+              <w:rPr>
+                <w:rFonts w:ascii="Calibri" w:eastAsia="Times New Roman" w:hAnsi="Calibri" w:cs="Calibri"/>
+                <w:kern w:val="0"/>
+                <w14:ligatures w14:val="none"/>
+              </w:rPr>
+            </w:pPr>
+            <w:r>
+              <w:rPr>
+                <w:rFonts w:ascii="Calibri" w:eastAsia="Times New Roman" w:hAnsi="Calibri" w:cs="Calibri"/>
+                <w:kern w:val="0"/>
+                <w14:ligatures w14:val="none"/>
+              </w:rPr>
+              <w:t xml:space="preserve">B365L </w:t>
+            </w:r>
+          </w:p>
+        </w:tc>
+        <w:tc>
+          <w:tcPr>
+            <w:tcW w:w="5846" w:type="dxa"/>
+            <w:tcBorders>
+              <w:top w:val="single" w:sz="8" w:space="0" w:color="A3A3A3"/>
+              <w:left w:val="single" w:sz="8" w:space="0" w:color="A3A3A3"/>
+              <w:bottom w:val="single" w:sz="8" w:space="0" w:color="A3A3A3"/>
+              <w:right w:val="single" w:sz="8" w:space="0" w:color="A3A3A3"/>
+            </w:tcBorders>
+            <w:tcMar>
+              <w:top w:w="40" w:type="dxa"/>
+              <w:left w:w="60" w:type="dxa"/>
+              <w:bottom w:w="40" w:type="dxa"/>
+              <w:right w:w="60" w:type="dxa"/>
+            </w:tcMar>
+            <w:hideMark/>
+          </w:tcPr>
+          <w:p>
+            <w:pPr>
+              <w:spacing w:after="0" w:line="240" w:lineRule="auto"/>
+              <w:rPr>
+                <w:rFonts w:ascii="Calibri" w:eastAsia="Times New Roman" w:hAnsi="Calibri" w:cs="Calibri"/>
+                <w:kern w:val="0"/>
+                <w14:ligatures w14:val="none"/>
+              </w:rPr>
+            </w:pPr>
+            <w:r>
+              <w:rPr>
+                <w:rFonts w:ascii="Calibri" w:eastAsia="Times New Roman" w:hAnsi="Calibri" w:cs="Calibri"/>
+                <w:kern w:val="0"/>
+                <w14:ligatures w14:val="none"/>
+              </w:rPr>
+              <w:t xml:space="preserve"> Bet365 odds of match loser</w:t>
+            </w:r>
+          </w:p>
+        </w:tc>
+      </w:tr>
+      <w:tr>
+        <w:tc>
+          <w:tcPr>
+            <w:tcW w:w="1018" w:type="dxa"/>
+            <w:tcBorders>
+              <w:top w:val="single" w:sz="8" w:space="0" w:color="A3A3A3"/>
+              <w:left w:val="single" w:sz="8" w:space="0" w:color="A3A3A3"/>
+              <w:bottom w:val="single" w:sz="8" w:space="0" w:color="A3A3A3"/>
+              <w:right w:val="single" w:sz="8" w:space="0" w:color="A3A3A3"/>
+            </w:tcBorders>
+            <w:tcMar>
+              <w:top w:w="40" w:type="dxa"/>
+              <w:left w:w="60" w:type="dxa"/>
+              <w:bottom w:w="40" w:type="dxa"/>
+              <w:right w:w="60" w:type="dxa"/>
+            </w:tcMar>
+            <w:hideMark/>
+          </w:tcPr>
+          <w:p>
+            <w:pPr>
+              <w:spacing w:line="240" w:lineRule="auto"/>
+              <w:rPr>
+                <w:rFonts w:ascii="Calibri" w:eastAsia="Times New Roman" w:hAnsi="Calibri" w:cs="Calibri"/>
+                <w:kern w:val="0"/>
+                <w14:ligatures w14:val="none"/>
+              </w:rPr>
+            </w:pPr>
+            <w:r>
+              <w:rPr>
+                <w:rFonts w:ascii="Calibri" w:eastAsia="Times New Roman" w:hAnsi="Calibri" w:cs="Calibri"/>
+                <w:kern w:val="0"/>
+                <w14:ligatures w14:val="none"/>
+              </w:rPr>
+              <w:t xml:space="preserve">B&amp;WW </w:t>
+            </w:r>
+          </w:p>
+        </w:tc>
+        <w:tc>
+          <w:tcPr>
+            <w:tcW w:w="5818" w:type="dxa"/>
+            <w:tcBorders>
+              <w:top w:val="single" w:sz="8" w:space="0" w:color="A3A3A3"/>
+              <w:left w:val="single" w:sz="8" w:space="0" w:color="A3A3A3"/>
+              <w:bottom w:val="single" w:sz="8" w:space="0" w:color="A3A3A3"/>
+              <w:right w:val="single" w:sz="8" w:space="0" w:color="A3A3A3"/>
+            </w:tcBorders>
+            <w:tcMar>
+              <w:top w:w="40" w:type="dxa"/>
+              <w:left w:w="60" w:type="dxa"/>
+              <w:bottom w:w="40" w:type="dxa"/>
+              <w:right w:w="60" w:type="dxa"/>
+            </w:tcMar>
+            <w:hideMark/>
+          </w:tcPr>
+          <w:p>
+            <w:pPr>
+              <w:spacing w:after="0" w:line="240" w:lineRule="auto"/>
+              <w:rPr>
+                <w:rFonts w:ascii="Calibri" w:eastAsia="Times New Roman" w:hAnsi="Calibri" w:cs="Calibri"/>
+                <w:kern w:val="0"/>
+                <w14:ligatures w14:val="none"/>
+              </w:rPr>
+            </w:pPr>
+            <w:r>
+              <w:rPr>
+                <w:rFonts w:ascii="Calibri" w:eastAsia="Times New Roman" w:hAnsi="Calibri" w:cs="Calibri"/>
+                <w:kern w:val="0"/>
+                <w14:ligatures w14:val="none"/>
+              </w:rPr>
+              <w:t xml:space="preserve"> Bet&amp;Win odds of match winner</w:t>
+            </w:r>
+          </w:p>
+        </w:tc>
+      </w:tr>
+      <w:tr>
+        <w:tc>
+          <w:tcPr>
+            <w:tcW w:w="991" w:type="dxa"/>
+            <w:tcBorders>
+              <w:top w:val="single" w:sz="8" w:space="0" w:color="A3A3A3"/>
+              <w:left w:val="single" w:sz="8" w:space="0" w:color="A3A3A3"/>
+              <w:bottom w:val="single" w:sz="8" w:space="0" w:color="A3A3A3"/>
+              <w:right w:val="single" w:sz="8" w:space="0" w:color="A3A3A3"/>
+            </w:tcBorders>
+            <w:tcMar>
+              <w:top w:w="40" w:type="dxa"/>
+              <w:left w:w="60" w:type="dxa"/>
+              <w:bottom w:w="40" w:type="dxa"/>
+              <w:right w:w="60" w:type="dxa"/>
+            </w:tcMar>
+            <w:hideMark/>
+          </w:tcPr>
+          <w:p>
+            <w:pPr>
+              <w:spacing w:line="240" w:lineRule="auto"/>
+              <w:rPr>
+                <w:rFonts w:ascii="Calibri" w:eastAsia="Times New Roman" w:hAnsi="Calibri" w:cs="Calibri"/>
+                <w:kern w:val="0"/>
+                <w14:ligatures w14:val="none"/>
+              </w:rPr>
+            </w:pPr>
+            <w:r>
+              <w:rPr>
+                <w:rFonts w:ascii="Calibri" w:eastAsia="Times New Roman" w:hAnsi="Calibri" w:cs="Calibri"/>
+                <w:kern w:val="0"/>
+                <w14:ligatures w14:val="none"/>
+              </w:rPr>
+              <w:t xml:space="preserve">B&amp;WL </w:t>
+            </w:r>
+          </w:p>
+        </w:tc>
+        <w:tc>
+          <w:tcPr>
+            <w:tcW w:w="5846" w:type="dxa"/>
+            <w:tcBorders>
+              <w:top w:val="single" w:sz="8" w:space="0" w:color="A3A3A3"/>
+              <w:left w:val="single" w:sz="8" w:space="0" w:color="A3A3A3"/>
+              <w:bottom w:val="single" w:sz="8" w:space="0" w:color="A3A3A3"/>
+              <w:right w:val="single" w:sz="8" w:space="0" w:color="A3A3A3"/>
+            </w:tcBorders>
+            <w:tcMar>
+              <w:top w:w="40" w:type="dxa"/>
+              <w:left w:w="60" w:type="dxa"/>
+              <w:bottom w:w="40" w:type="dxa"/>
+              <w:right w:w="60" w:type="dxa"/>
+            </w:tcMar>
+            <w:hideMark/>
+          </w:tcPr>
+          <w:p>
+            <w:pPr>
+              <w:spacing w:after="0" w:line="240" w:lineRule="auto"/>
+              <w:rPr>
+                <w:rFonts w:ascii="Calibri" w:eastAsia="Times New Roman" w:hAnsi="Calibri" w:cs="Calibri"/>
+                <w:kern w:val="0"/>
+                <w14:ligatures w14:val="none"/>
+              </w:rPr>
+            </w:pPr>
+            <w:r>
+              <w:rPr>
+                <w:rFonts w:ascii="Calibri" w:eastAsia="Times New Roman" w:hAnsi="Calibri" w:cs="Calibri"/>
+                <w:kern w:val="0"/>
+                <w14:ligatures w14:val="none"/>
+              </w:rPr>
+              <w:t xml:space="preserve"> Bet&amp;Win odds of match loser</w:t>
+            </w:r>
+          </w:p>
+        </w:tc>
+      </w:tr>
+      <w:tr>
+        <w:tc>
+          <w:tcPr>
+            <w:tcW w:w="991" w:type="dxa"/>
+            <w:tcBorders>
+              <w:top w:val="single" w:sz="8" w:space="0" w:color="A3A3A3"/>
+              <w:left w:val="single" w:sz="8" w:space="0" w:color="A3A3A3"/>
+              <w:bottom w:val="single" w:sz="8" w:space="0" w:color="A3A3A3"/>
+              <w:right w:val="single" w:sz="8" w:space="0" w:color="A3A3A3"/>
+            </w:tcBorders>
+            <w:tcMar>
+              <w:top w:w="40" w:type="dxa"/>
+              <w:left w:w="60" w:type="dxa"/>
+              <w:bottom w:w="40" w:type="dxa"/>
+              <w:right w:w="60" w:type="dxa"/>
+            </w:tcMar>
+            <w:hideMark/>
+          </w:tcPr>
+          <w:p>
+            <w:pPr>
+              <w:spacing w:line="240" w:lineRule="auto"/>
+              <w:rPr>
+                <w:rFonts w:ascii="Calibri" w:eastAsia="Times New Roman" w:hAnsi="Calibri" w:cs="Calibri"/>
+                <w:kern w:val="0"/>
+                <w14:ligatures w14:val="none"/>
+              </w:rPr>
+            </w:pPr>
+            <w:r>
+              <w:rPr>
+                <w:rFonts w:ascii="Calibri" w:eastAsia="Times New Roman" w:hAnsi="Calibri" w:cs="Calibri"/>
+                <w:kern w:val="0"/>
+                <w14:ligatures w14:val="none"/>
+              </w:rPr>
+              <w:t xml:space="preserve">CBW </w:t>
+            </w:r>
+          </w:p>
+        </w:tc>
+        <w:tc>
+          <w:tcPr>
+            <w:tcW w:w="5846" w:type="dxa"/>
+            <w:tcBorders>
+              <w:top w:val="single" w:sz="8" w:space="0" w:color="A3A3A3"/>
+              <w:left w:val="single" w:sz="8" w:space="0" w:color="A3A3A3"/>
+              <w:bottom w:val="single" w:sz="8" w:space="0" w:color="A3A3A3"/>
+              <w:right w:val="single" w:sz="8" w:space="0" w:color="A3A3A3"/>
+            </w:tcBorders>
+            <w:tcMar>
+              <w:top w:w="40" w:type="dxa"/>
+              <w:left w:w="60" w:type="dxa"/>
+              <w:bottom w:w="40" w:type="dxa"/>
+              <w:right w:w="60" w:type="dxa"/>
+            </w:tcMar>
+            <w:hideMark/>
+          </w:tcPr>
+          <w:p>
+            <w:pPr>
+              <w:spacing w:after="0" w:line="240" w:lineRule="auto"/>
+              <w:rPr>
+                <w:rFonts w:ascii="Calibri" w:eastAsia="Times New Roman" w:hAnsi="Calibri" w:cs="Calibri"/>
+                <w:kern w:val="0"/>
+                <w14:ligatures w14:val="none"/>
+              </w:rPr>
+            </w:pPr>
+            <w:r>
+              <w:rPr>
+                <w:rFonts w:ascii="Calibri" w:eastAsia="Times New Roman" w:hAnsi="Calibri" w:cs="Calibri"/>
+                <w:kern w:val="0"/>
+                <w14:ligatures w14:val="none"/>
+              </w:rPr>
+              <w:t xml:space="preserve"> Centrebet odds of match winner</w:t>
+            </w:r>
+          </w:p>
+        </w:tc>
+      </w:tr>
+      <w:tr>
+        <w:tc>
+          <w:tcPr>
+            <w:tcW w:w="991" w:type="dxa"/>
+            <w:tcBorders>
+              <w:top w:val="single" w:sz="8" w:space="0" w:color="A3A3A3"/>
+              <w:left w:val="single" w:sz="8" w:space="0" w:color="A3A3A3"/>
+              <w:bottom w:val="single" w:sz="8" w:space="0" w:color="A3A3A3"/>
+              <w:right w:val="single" w:sz="8" w:space="0" w:color="A3A3A3"/>
+            </w:tcBorders>
+            <w:tcMar>
+              <w:top w:w="40" w:type="dxa"/>
+              <w:left w:w="60" w:type="dxa"/>
+              <w:bottom w:w="40" w:type="dxa"/>
+              <w:right w:w="60" w:type="dxa"/>
+            </w:tcMar>
+            <w:hideMark/>
+          </w:tcPr>
+          <w:p>
+            <w:pPr>
+              <w:spacing w:line="240" w:lineRule="auto"/>
+              <w:rPr>
+                <w:rFonts w:ascii="Calibri" w:eastAsia="Times New Roman" w:hAnsi="Calibri" w:cs="Calibri"/>
+                <w:kern w:val="0"/>
+                <w14:ligatures w14:val="none"/>
+              </w:rPr>
+            </w:pPr>
+            <w:r>
+              <w:rPr>
+                <w:rFonts w:ascii="Calibri" w:eastAsia="Times New Roman" w:hAnsi="Calibri" w:cs="Calibri"/>
+                <w:kern w:val="0"/>
+                <w14:ligatures w14:val="none"/>
+              </w:rPr>
+              <w:t xml:space="preserve">CBL </w:t>
+            </w:r>
+          </w:p>
+        </w:tc>
+        <w:tc>
+          <w:tcPr>
+            <w:tcW w:w="5846" w:type="dxa"/>
+            <w:tcBorders>
+              <w:top w:val="single" w:sz="8" w:space="0" w:color="A3A3A3"/>
+              <w:left w:val="single" w:sz="8" w:space="0" w:color="A3A3A3"/>
+              <w:bottom w:val="single" w:sz="8" w:space="0" w:color="A3A3A3"/>
+              <w:right w:val="single" w:sz="8" w:space="0" w:color="A3A3A3"/>
+            </w:tcBorders>
+            <w:tcMar>
+              <w:top w:w="40" w:type="dxa"/>
+              <w:left w:w="60" w:type="dxa"/>
+              <w:bottom w:w="40" w:type="dxa"/>
+              <w:right w:w="60" w:type="dxa"/>
+            </w:tcMar>
+            <w:hideMark/>
+          </w:tcPr>
+          <w:p>
+            <w:pPr>
+              <w:spacing w:after="0" w:line="240" w:lineRule="auto"/>
+              <w:rPr>
+                <w:rFonts w:ascii="Calibri" w:eastAsia="Times New Roman" w:hAnsi="Calibri" w:cs="Calibri"/>
+                <w:kern w:val="0"/>
+                <w14:ligatures w14:val="none"/>
+              </w:rPr>
+            </w:pPr>
+            <w:r>
+              <w:rPr>
+                <w:rFonts w:ascii="Calibri" w:eastAsia="Times New Roman" w:hAnsi="Calibri" w:cs="Calibri"/>
+                <w:kern w:val="0"/>
+                <w14:ligatures w14:val="none"/>
+              </w:rPr>
+              <w:t xml:space="preserve"> Centrebet odds of match loser</w:t>
+            </w:r>
+          </w:p>
+        </w:tc>
+      </w:tr>
+      <w:tr>
+        <w:tc>
+          <w:tcPr>
+            <w:tcW w:w="991" w:type="dxa"/>
+            <w:tcBorders>
+              <w:top w:val="single" w:sz="8" w:space="0" w:color="A3A3A3"/>
+              <w:left w:val="single" w:sz="8" w:space="0" w:color="A3A3A3"/>
+              <w:bottom w:val="single" w:sz="8" w:space="0" w:color="A3A3A3"/>
+              <w:right w:val="single" w:sz="8" w:space="0" w:color="A3A3A3"/>
+            </w:tcBorders>
+            <w:tcMar>
+              <w:top w:w="40" w:type="dxa"/>
+              <w:left w:w="60" w:type="dxa"/>
+              <w:bottom w:w="40" w:type="dxa"/>
+              <w:right w:w="60" w:type="dxa"/>
+            </w:tcMar>
+            <w:hideMark/>
+          </w:tcPr>
+          <w:p>
+            <w:pPr>
+              <w:spacing w:line="240" w:lineRule="auto"/>
+              <w:rPr>
+                <w:rFonts w:ascii="Calibri" w:eastAsia="Times New Roman" w:hAnsi="Calibri" w:cs="Calibri"/>
+                <w:kern w:val="0"/>
+                <w14:ligatures w14:val="none"/>
+              </w:rPr>
+            </w:pPr>
+            <w:r>
+              <w:rPr>
+                <w:rFonts w:ascii="Calibri" w:eastAsia="Times New Roman" w:hAnsi="Calibri" w:cs="Calibri"/>
+                <w:kern w:val="0"/>
+                <w14:ligatures w14:val="none"/>
+              </w:rPr>
+              <w:t xml:space="preserve">EXW </w:t>
+            </w:r>
+          </w:p>
+        </w:tc>
+        <w:tc>
+          <w:tcPr>
+            <w:tcW w:w="5846" w:type="dxa"/>
+            <w:tcBorders>
+              <w:top w:val="single" w:sz="8" w:space="0" w:color="A3A3A3"/>
+              <w:left w:val="single" w:sz="8" w:space="0" w:color="A3A3A3"/>
+              <w:bottom w:val="single" w:sz="8" w:space="0" w:color="A3A3A3"/>
+              <w:right w:val="single" w:sz="8" w:space="0" w:color="A3A3A3"/>
+            </w:tcBorders>
+            <w:tcMar>
+              <w:top w:w="40" w:type="dxa"/>
+              <w:left w:w="60" w:type="dxa"/>
+              <w:bottom w:w="40" w:type="dxa"/>
+              <w:right w:w="60" w:type="dxa"/>
+            </w:tcMar>
+            <w:hideMark/>
+          </w:tcPr>
+          <w:p>
+            <w:pPr>
+              <w:spacing w:after="0" w:line="240" w:lineRule="auto"/>
+              <w:rPr>
+                <w:rFonts w:ascii="Calibri" w:eastAsia="Times New Roman" w:hAnsi="Calibri" w:cs="Calibri"/>
+                <w:kern w:val="0"/>
+                <w14:ligatures w14:val="none"/>
+              </w:rPr>
+            </w:pPr>
+            <w:r>
+              <w:rPr>
+                <w:rFonts w:ascii="Calibri" w:eastAsia="Times New Roman" w:hAnsi="Calibri" w:cs="Calibri"/>
+                <w:kern w:val="0"/>
+                <w14:ligatures w14:val="none"/>
+              </w:rPr>
+              <w:t xml:space="preserve"> Expekt odds of match winner</w:t>
+            </w:r>
+          </w:p>
+        </w:tc>
+      </w:tr>
+      <w:tr>
+        <w:tc>
+          <w:tcPr>
+            <w:tcW w:w="991" w:type="dxa"/>
+            <w:tcBorders>
+              <w:top w:val="single" w:sz="8" w:space="0" w:color="A3A3A3"/>
+              <w:left w:val="single" w:sz="8" w:space="0" w:color="A3A3A3"/>
+              <w:bottom w:val="single" w:sz="8" w:space="0" w:color="A3A3A3"/>
+              <w:right w:val="single" w:sz="8" w:space="0" w:color="A3A3A3"/>
+            </w:tcBorders>
+            <w:tcMar>
+              <w:top w:w="40" w:type="dxa"/>
+              <w:left w:w="60" w:type="dxa"/>
+              <w:bottom w:w="40" w:type="dxa"/>
+              <w:right w:w="60" w:type="dxa"/>
+            </w:tcMar>
+            <w:hideMark/>
+          </w:tcPr>
+          <w:p>
+            <w:pPr>
+              <w:spacing w:line="240" w:lineRule="auto"/>
+              <w:rPr>
+                <w:rFonts w:ascii="Calibri" w:eastAsia="Times New Roman" w:hAnsi="Calibri" w:cs="Calibri"/>
+                <w:kern w:val="0"/>
+                <w14:ligatures w14:val="none"/>
+              </w:rPr>
+            </w:pPr>
+            <w:r>
+              <w:rPr>
+                <w:rFonts w:ascii="Calibri" w:eastAsia="Times New Roman" w:hAnsi="Calibri" w:cs="Calibri"/>
+                <w:kern w:val="0"/>
+                <w14:ligatures w14:val="none"/>
+              </w:rPr>
+              <w:t xml:space="preserve">EXL </w:t>
+            </w:r>
+          </w:p>
+        </w:tc>
+        <w:tc>
+          <w:tcPr>
+            <w:tcW w:w="5846" w:type="dxa"/>
+            <w:tcBorders>
+              <w:top w:val="single" w:sz="8" w:space="0" w:color="A3A3A3"/>
+              <w:left w:val="single" w:sz="8" w:space="0" w:color="A3A3A3"/>
+              <w:bottom w:val="single" w:sz="8" w:space="0" w:color="A3A3A3"/>
+              <w:right w:val="single" w:sz="8" w:space="0" w:color="A3A3A3"/>
+            </w:tcBorders>
+            <w:tcMar>
+              <w:top w:w="40" w:type="dxa"/>
+              <w:left w:w="60" w:type="dxa"/>
+              <w:bottom w:w="40" w:type="dxa"/>
+              <w:right w:w="60" w:type="dxa"/>
+            </w:tcMar>
+            <w:hideMark/>
+          </w:tcPr>
+          <w:p>
+            <w:pPr>
+              <w:spacing w:after="0" w:line="240" w:lineRule="auto"/>
+              <w:rPr>
+                <w:rFonts w:ascii="Calibri" w:eastAsia="Times New Roman" w:hAnsi="Calibri" w:cs="Calibri"/>
+                <w:kern w:val="0"/>
+                <w14:ligatures w14:val="none"/>
+              </w:rPr>
+            </w:pPr>
+            <w:r>
+              <w:rPr>
+                <w:rFonts w:ascii="Calibri" w:eastAsia="Times New Roman" w:hAnsi="Calibri" w:cs="Calibri"/>
+                <w:kern w:val="0"/>
+                <w14:ligatures w14:val="none"/>
+              </w:rPr>
+              <w:t xml:space="preserve"> Expekt odds of match loser</w:t>
+            </w:r>
+          </w:p>
+        </w:tc>
+      </w:tr>
+      <w:tr>
+        <w:tc>
+          <w:tcPr>
+            <w:tcW w:w="991" w:type="dxa"/>
+            <w:tcBorders>
+              <w:top w:val="single" w:sz="8" w:space="0" w:color="A3A3A3"/>
+              <w:left w:val="single" w:sz="8" w:space="0" w:color="A3A3A3"/>
+              <w:bottom w:val="single" w:sz="8" w:space="0" w:color="A3A3A3"/>
+              <w:right w:val="single" w:sz="8" w:space="0" w:color="A3A3A3"/>
+            </w:tcBorders>
+            <w:tcMar>
+              <w:top w:w="40" w:type="dxa"/>
+              <w:left w:w="60" w:type="dxa"/>
+              <w:bottom w:w="40" w:type="dxa"/>
+              <w:right w:w="60" w:type="dxa"/>
+            </w:tcMar>
+            <w:hideMark/>
+          </w:tcPr>
+          <w:p>
+            <w:pPr>
+              <w:spacing w:line="240" w:lineRule="auto"/>
+              <w:rPr>
+                <w:rFonts w:ascii="Calibri" w:eastAsia="Times New Roman" w:hAnsi="Calibri" w:cs="Calibri"/>
+                <w:kern w:val="0"/>
+                <w14:ligatures w14:val="none"/>
+              </w:rPr>
+            </w:pPr>
+            <w:r>
+              <w:rPr>
+                <w:rFonts w:ascii="Calibri" w:eastAsia="Times New Roman" w:hAnsi="Calibri" w:cs="Calibri"/>
+                <w:kern w:val="0"/>
+                <w14:ligatures w14:val="none"/>
+              </w:rPr>
+              <w:t xml:space="preserve">LBW </w:t>
+            </w:r>
+          </w:p>
+        </w:tc>
+        <w:tc>
+          <w:tcPr>
+            <w:tcW w:w="5846" w:type="dxa"/>
+            <w:tcBorders>
+              <w:top w:val="single" w:sz="8" w:space="0" w:color="A3A3A3"/>
+              <w:left w:val="single" w:sz="8" w:space="0" w:color="A3A3A3"/>
+              <w:bottom w:val="single" w:sz="8" w:space="0" w:color="A3A3A3"/>
+              <w:right w:val="single" w:sz="8" w:space="0" w:color="A3A3A3"/>
+            </w:tcBorders>
+            <w:tcMar>
+              <w:top w:w="40" w:type="dxa"/>
+              <w:left w:w="60" w:type="dxa"/>
+              <w:bottom w:w="40" w:type="dxa"/>
+              <w:right w:w="60" w:type="dxa"/>
+            </w:tcMar>
+            <w:hideMark/>
+          </w:tcPr>
+          <w:p>
+            <w:pPr>
+              <w:spacing w:after="0" w:line="240" w:lineRule="auto"/>
+              <w:rPr>
+                <w:rFonts w:ascii="Calibri" w:eastAsia="Times New Roman" w:hAnsi="Calibri" w:cs="Calibri"/>
+                <w:kern w:val="0"/>
+                <w14:ligatures w14:val="none"/>
+              </w:rPr>
+            </w:pPr>
+            <w:r>
+              <w:rPr>
+                <w:rFonts w:ascii="Calibri" w:eastAsia="Times New Roman" w:hAnsi="Calibri" w:cs="Calibri"/>
+                <w:kern w:val="0"/>
+                <w14:ligatures w14:val="none"/>
+              </w:rPr>
+              <w:t xml:space="preserve"> Ladbrokes odds of match winner</w:t>
+            </w:r>
+          </w:p>
+        </w:tc>
+      </w:tr>
+      <w:tr>
+        <w:tc>
+          <w:tcPr>
+            <w:tcW w:w="991" w:type="dxa"/>
+            <w:tcBorders>
+              <w:top w:val="single" w:sz="8" w:space="0" w:color="A3A3A3"/>
+              <w:left w:val="single" w:sz="8" w:space="0" w:color="A3A3A3"/>
+              <w:bottom w:val="single" w:sz="8" w:space="0" w:color="A3A3A3"/>
+              <w:right w:val="single" w:sz="8" w:space="0" w:color="A3A3A3"/>
+            </w:tcBorders>
+            <w:tcMar>
+              <w:top w:w="40" w:type="dxa"/>
+              <w:left w:w="60" w:type="dxa"/>
+              <w:bottom w:w="40" w:type="dxa"/>
+              <w:right w:w="60" w:type="dxa"/>
+            </w:tcMar>
+            <w:hideMark/>
+          </w:tcPr>
+          <w:p>
+            <w:pPr>
+              <w:spacing w:line="240" w:lineRule="auto"/>
+              <w:rPr>
+                <w:rFonts w:ascii="Calibri" w:eastAsia="Times New Roman" w:hAnsi="Calibri" w:cs="Calibri"/>
+                <w:kern w:val="0"/>
+                <w14:ligatures w14:val="none"/>
+              </w:rPr>
+            </w:pPr>
+            <w:r>
+              <w:rPr>
+                <w:rFonts w:ascii="Calibri" w:eastAsia="Times New Roman" w:hAnsi="Calibri" w:cs="Calibri"/>
+                <w:kern w:val="0"/>
+                <w14:ligatures w14:val="none"/>
+              </w:rPr>
+              <w:t xml:space="preserve">LBL </w:t>
+            </w:r>
+          </w:p>
+        </w:tc>
+        <w:tc>
+          <w:tcPr>
+            <w:tcW w:w="5846" w:type="dxa"/>
+            <w:tcBorders>
+              <w:top w:val="single" w:sz="8" w:space="0" w:color="A3A3A3"/>
+              <w:left w:val="single" w:sz="8" w:space="0" w:color="A3A3A3"/>
+              <w:bottom w:val="single" w:sz="8" w:space="0" w:color="A3A3A3"/>
+              <w:right w:val="single" w:sz="8" w:space="0" w:color="A3A3A3"/>
+            </w:tcBorders>
+            <w:tcMar>
+              <w:top w:w="40" w:type="dxa"/>
+              <w:left w:w="60" w:type="dxa"/>
+              <w:bottom w:w="40" w:type="dxa"/>
+              <w:right w:w="60" w:type="dxa"/>
+            </w:tcMar>
+            <w:hideMark/>
+          </w:tcPr>
+          <w:p>
+            <w:pPr>
+              <w:spacing w:after="0" w:line="240" w:lineRule="auto"/>
+              <w:rPr>
+                <w:rFonts w:ascii="Calibri" w:eastAsia="Times New Roman" w:hAnsi="Calibri" w:cs="Calibri"/>
+                <w:kern w:val="0"/>
+                <w14:ligatures w14:val="none"/>
+              </w:rPr>
+            </w:pPr>
+            <w:r>
+              <w:rPr>
+                <w:rFonts w:ascii="Calibri" w:eastAsia="Times New Roman" w:hAnsi="Calibri" w:cs="Calibri"/>
+                <w:kern w:val="0"/>
+                <w14:ligatures w14:val="none"/>
+              </w:rPr>
+              <w:t xml:space="preserve"> Ladbrokes odds of match loser</w:t>
+            </w:r>
+          </w:p>
+        </w:tc>
+      </w:tr>
+      <w:tr>
+        <w:tc>
+          <w:tcPr>
+            <w:tcW w:w="991" w:type="dxa"/>
+            <w:tcBorders>
+              <w:top w:val="single" w:sz="8" w:space="0" w:color="A3A3A3"/>
+              <w:left w:val="single" w:sz="8" w:space="0" w:color="A3A3A3"/>
+              <w:bottom w:val="single" w:sz="8" w:space="0" w:color="A3A3A3"/>
+              <w:right w:val="single" w:sz="8" w:space="0" w:color="A3A3A3"/>
+            </w:tcBorders>
+            <w:tcMar>
+              <w:top w:w="40" w:type="dxa"/>
+              <w:left w:w="60" w:type="dxa"/>
+              <w:bottom w:w="40" w:type="dxa"/>
+              <w:right w:w="60" w:type="dxa"/>
+            </w:tcMar>
+            <w:hideMark/>
+          </w:tcPr>
+          <w:p>
+            <w:pPr>
+              <w:spacing w:line="240" w:lineRule="auto"/>
+              <w:rPr>
+                <w:rFonts w:ascii="Calibri" w:eastAsia="Times New Roman" w:hAnsi="Calibri" w:cs="Calibri"/>
+                <w:kern w:val="0"/>
+                <w14:ligatures w14:val="none"/>
+              </w:rPr>
+            </w:pPr>
+            <w:r>
+              <w:rPr>
+                <w:rFonts w:ascii="Calibri" w:eastAsia="Times New Roman" w:hAnsi="Calibri" w:cs="Calibri"/>
+                <w:kern w:val="0"/>
+                <w14:ligatures w14:val="none"/>
+              </w:rPr>
+              <w:t xml:space="preserve">GBW </w:t>
+            </w:r>
+          </w:p>
+        </w:tc>
+        <w:tc>
+          <w:tcPr>
+            <w:tcW w:w="5846" w:type="dxa"/>
+            <w:tcBorders>
+              <w:top w:val="single" w:sz="8" w:space="0" w:color="A3A3A3"/>
+              <w:left w:val="single" w:sz="8" w:space="0" w:color="A3A3A3"/>
+              <w:bottom w:val="single" w:sz="8" w:space="0" w:color="A3A3A3"/>
+              <w:right w:val="single" w:sz="8" w:space="0" w:color="A3A3A3"/>
+            </w:tcBorders>
+            <w:tcMar>
+              <w:top w:w="40" w:type="dxa"/>
+              <w:left w:w="60" w:type="dxa"/>
+              <w:bottom w:w="40" w:type="dxa"/>
+              <w:right w:w="60" w:type="dxa"/>
+            </w:tcMar>
+            <w:hideMark/>
+          </w:tcPr>
+          <w:p>
+            <w:pPr>
+              <w:spacing w:after="0" w:line="240" w:lineRule="auto"/>
+              <w:rPr>
+                <w:rFonts w:ascii="Calibri" w:eastAsia="Times New Roman" w:hAnsi="Calibri" w:cs="Calibri"/>
+                <w:kern w:val="0"/>
+                <w14:ligatures w14:val="none"/>
+              </w:rPr>
+            </w:pPr>
+            <w:r>
+              <w:rPr>
+                <w:rFonts w:ascii="Calibri" w:eastAsia="Times New Roman" w:hAnsi="Calibri" w:cs="Calibri"/>
+                <w:kern w:val="0"/>
+                <w14:ligatures w14:val="none"/>
+              </w:rPr>
+              <w:t xml:space="preserve"> Gamebookers odds of match winner</w:t>
+            </w:r>
+          </w:p>
+        </w:tc>
+      </w:tr>
+      <w:tr>
+        <w:tc>
+          <w:tcPr>
+            <w:tcW w:w="991" w:type="dxa"/>
+            <w:tcBorders>
+              <w:top w:val="single" w:sz="8" w:space="0" w:color="A3A3A3"/>
+              <w:left w:val="single" w:sz="8" w:space="0" w:color="A3A3A3"/>
+              <w:bottom w:val="single" w:sz="8" w:space="0" w:color="A3A3A3"/>
+              <w:right w:val="single" w:sz="8" w:space="0" w:color="A3A3A3"/>
+            </w:tcBorders>
+            <w:tcMar>
+              <w:top w:w="40" w:type="dxa"/>
+              <w:left w:w="60" w:type="dxa"/>
+              <w:bottom w:w="40" w:type="dxa"/>
+              <w:right w:w="60" w:type="dxa"/>
+            </w:tcMar>
+            <w:hideMark/>
+          </w:tcPr>
+          <w:p>
+            <w:pPr>
+              <w:spacing w:line="240" w:lineRule="auto"/>
+              <w:rPr>
+                <w:rFonts w:ascii="Calibri" w:eastAsia="Times New Roman" w:hAnsi="Calibri" w:cs="Calibri"/>
+                <w:kern w:val="0"/>
+                <w14:ligatures w14:val="none"/>
+              </w:rPr>
+            </w:pPr>
+            <w:r>
+              <w:rPr>
+                <w:rFonts w:ascii="Calibri" w:eastAsia="Times New Roman" w:hAnsi="Calibri" w:cs="Calibri"/>
+                <w:kern w:val="0"/>
+                <w14:ligatures w14:val="none"/>
+              </w:rPr>
+              <w:t xml:space="preserve">GBL </w:t>
+            </w:r>
+          </w:p>
+        </w:tc>
+        <w:tc>
+          <w:tcPr>
+            <w:tcW w:w="5846" w:type="dxa"/>
+            <w:tcBorders>
+              <w:top w:val="single" w:sz="8" w:space="0" w:color="A3A3A3"/>
+              <w:left w:val="single" w:sz="8" w:space="0" w:color="A3A3A3"/>
+              <w:bottom w:val="single" w:sz="8" w:space="0" w:color="A3A3A3"/>
+              <w:right w:val="single" w:sz="8" w:space="0" w:color="A3A3A3"/>
+            </w:tcBorders>
+            <w:tcMar>
+              <w:top w:w="40" w:type="dxa"/>
+              <w:left w:w="60" w:type="dxa"/>
+              <w:bottom w:w="40" w:type="dxa"/>
+              <w:right w:w="60" w:type="dxa"/>
+            </w:tcMar>
+            <w:hideMark/>
+          </w:tcPr>
+          <w:p>
+            <w:pPr>
+              <w:spacing w:after="0" w:line="240" w:lineRule="auto"/>
+              <w:rPr>
+                <w:rFonts w:ascii="Calibri" w:eastAsia="Times New Roman" w:hAnsi="Calibri" w:cs="Calibri"/>
+                <w:kern w:val="0"/>
+                <w14:ligatures w14:val="none"/>
+              </w:rPr>
+            </w:pPr>
+            <w:r>
+              <w:rPr>
+                <w:rFonts w:ascii="Calibri" w:eastAsia="Times New Roman" w:hAnsi="Calibri" w:cs="Calibri"/>
+                <w:kern w:val="0"/>
+                <w14:ligatures w14:val="none"/>
+              </w:rPr>
+              <w:t xml:space="preserve"> Gamebookers odds of match loser</w:t>
+            </w:r>
+          </w:p>
+        </w:tc>
+      </w:tr>
+      <w:tr>
+        <w:tc>
+          <w:tcPr>
+            <w:tcW w:w="991" w:type="dxa"/>
+            <w:tcBorders>
+              <w:top w:val="single" w:sz="8" w:space="0" w:color="A3A3A3"/>
+              <w:left w:val="single" w:sz="8" w:space="0" w:color="A3A3A3"/>
+              <w:bottom w:val="single" w:sz="8" w:space="0" w:color="A3A3A3"/>
+              <w:right w:val="single" w:sz="8" w:space="0" w:color="A3A3A3"/>
+            </w:tcBorders>
+            <w:tcMar>
+              <w:top w:w="40" w:type="dxa"/>
+              <w:left w:w="60" w:type="dxa"/>
+              <w:bottom w:w="40" w:type="dxa"/>
+              <w:right w:w="60" w:type="dxa"/>
+            </w:tcMar>
+            <w:hideMark/>
+          </w:tcPr>
+          <w:p>
+            <w:pPr>
+              <w:spacing w:line="240" w:lineRule="auto"/>
+              <w:rPr>
+                <w:rFonts w:ascii="Calibri" w:eastAsia="Times New Roman" w:hAnsi="Calibri" w:cs="Calibri"/>
+                <w:kern w:val="0"/>
+                <w14:ligatures w14:val="none"/>
+              </w:rPr>
+            </w:pPr>
+            <w:r>
+              <w:rPr>
+                <w:rFonts w:ascii="Calibri" w:eastAsia="Times New Roman" w:hAnsi="Calibri" w:cs="Calibri"/>
+                <w:kern w:val="0"/>
+                <w14:ligatures w14:val="none"/>
+              </w:rPr>
+              <w:t xml:space="preserve">IWW </w:t>
+            </w:r>
+          </w:p>
+        </w:tc>
+        <w:tc>
+          <w:tcPr>
+            <w:tcW w:w="5846" w:type="dxa"/>
+            <w:tcBorders>
+              <w:top w:val="single" w:sz="8" w:space="0" w:color="A3A3A3"/>
+              <w:left w:val="single" w:sz="8" w:space="0" w:color="A3A3A3"/>
+              <w:bottom w:val="single" w:sz="8" w:space="0" w:color="A3A3A3"/>
+              <w:right w:val="single" w:sz="8" w:space="0" w:color="A3A3A3"/>
+            </w:tcBorders>
+            <w:tcMar>
+              <w:top w:w="40" w:type="dxa"/>
+              <w:left w:w="60" w:type="dxa"/>
+              <w:bottom w:w="40" w:type="dxa"/>
+              <w:right w:w="60" w:type="dxa"/>
+            </w:tcMar>
+            <w:hideMark/>
+          </w:tcPr>
+          <w:p>
+            <w:pPr>
+              <w:spacing w:after="0" w:line="240" w:lineRule="auto"/>
+              <w:rPr>
+                <w:rFonts w:ascii="Calibri" w:eastAsia="Times New Roman" w:hAnsi="Calibri" w:cs="Calibri"/>
+                <w:kern w:val="0"/>
+                <w14:ligatures w14:val="none"/>
+              </w:rPr>
+            </w:pPr>
+            <w:r>
+              <w:rPr>
+                <w:rFonts w:ascii="Calibri" w:eastAsia="Times New Roman" w:hAnsi="Calibri" w:cs="Calibri"/>
+                <w:kern w:val="0"/>
+                <w14:ligatures w14:val="none"/>
+              </w:rPr>
+              <w:t xml:space="preserve"> Interwetten odds of match winner</w:t>
+            </w:r>
+          </w:p>
+        </w:tc>
+      </w:tr>
+      <w:tr>
+        <w:tc>
+          <w:tcPr>
+            <w:tcW w:w="991" w:type="dxa"/>
+            <w:tcBorders>
+              <w:top w:val="single" w:sz="8" w:space="0" w:color="A3A3A3"/>
+              <w:left w:val="single" w:sz="8" w:space="0" w:color="A3A3A3"/>
+              <w:bottom w:val="single" w:sz="8" w:space="0" w:color="A3A3A3"/>
+              <w:right w:val="single" w:sz="8" w:space="0" w:color="A3A3A3"/>
+            </w:tcBorders>
+            <w:tcMar>
+              <w:top w:w="40" w:type="dxa"/>
+              <w:left w:w="60" w:type="dxa"/>
+              <w:bottom w:w="40" w:type="dxa"/>
+              <w:right w:w="60" w:type="dxa"/>
+            </w:tcMar>
+            <w:hideMark/>
+          </w:tcPr>
+          <w:p>
+            <w:pPr>
+              <w:spacing w:line="240" w:lineRule="auto"/>
+              <w:rPr>
+                <w:rFonts w:ascii="Calibri" w:eastAsia="Times New Roman" w:hAnsi="Calibri" w:cs="Calibri"/>
+                <w:kern w:val="0"/>
+                <w14:ligatures w14:val="none"/>
+              </w:rPr>
+            </w:pPr>
+            <w:r>
+              <w:rPr>
+                <w:rFonts w:ascii="Calibri" w:eastAsia="Times New Roman" w:hAnsi="Calibri" w:cs="Calibri"/>
+                <w:kern w:val="0"/>
+                <w14:ligatures w14:val="none"/>
+              </w:rPr>
+              <w:t xml:space="preserve">IWL </w:t>
+            </w:r>
+          </w:p>
+        </w:tc>
+        <w:tc>
+          <w:tcPr>
+            <w:tcW w:w="5846" w:type="dxa"/>
+            <w:tcBorders>
+              <w:top w:val="single" w:sz="8" w:space="0" w:color="A3A3A3"/>
+              <w:left w:val="single" w:sz="8" w:space="0" w:color="A3A3A3"/>
+              <w:bottom w:val="single" w:sz="8" w:space="0" w:color="A3A3A3"/>
+              <w:right w:val="single" w:sz="8" w:space="0" w:color="A3A3A3"/>
+            </w:tcBorders>
+            <w:tcMar>
+              <w:top w:w="40" w:type="dxa"/>
+              <w:left w:w="60" w:type="dxa"/>
+              <w:bottom w:w="40" w:type="dxa"/>
+              <w:right w:w="60" w:type="dxa"/>
+            </w:tcMar>
+            <w:hideMark/>
+          </w:tcPr>
+          <w:p>
+            <w:pPr>
+              <w:spacing w:after="0" w:line="240" w:lineRule="auto"/>
+              <w:rPr>
+                <w:rFonts w:ascii="Calibri" w:eastAsia="Times New Roman" w:hAnsi="Calibri" w:cs="Calibri"/>
+                <w:kern w:val="0"/>
+                <w14:ligatures w14:val="none"/>
+              </w:rPr>
+            </w:pPr>
+            <w:r>
+              <w:rPr>
+                <w:rFonts w:ascii="Calibri" w:eastAsia="Times New Roman" w:hAnsi="Calibri" w:cs="Calibri"/>
+                <w:kern w:val="0"/>
+                <w14:ligatures w14:val="none"/>
+              </w:rPr>
+              <w:t xml:space="preserve"> Interwetten odds of match loser</w:t>
+            </w:r>
+          </w:p>
+        </w:tc>
+      </w:tr>
+      <w:tr>
+        <w:tc>
+          <w:tcPr>
+            <w:tcW w:w="991" w:type="dxa"/>
+            <w:tcBorders>
+              <w:top w:val="single" w:sz="8" w:space="0" w:color="A3A3A3"/>
+              <w:left w:val="single" w:sz="8" w:space="0" w:color="A3A3A3"/>
+              <w:bottom w:val="single" w:sz="8" w:space="0" w:color="A3A3A3"/>
+              <w:right w:val="single" w:sz="8" w:space="0" w:color="A3A3A3"/>
+            </w:tcBorders>
+            <w:tcMar>
+              <w:top w:w="40" w:type="dxa"/>
+              <w:left w:w="60" w:type="dxa"/>
+              <w:bottom w:w="40" w:type="dxa"/>
+              <w:right w:w="60" w:type="dxa"/>
+            </w:tcMar>
+            <w:hideMark/>
+          </w:tcPr>
+          <w:p>
+            <w:pPr>
+              <w:spacing w:line="240" w:lineRule="auto"/>
+              <w:rPr>
+                <w:rFonts w:ascii="Calibri" w:eastAsia="Times New Roman" w:hAnsi="Calibri" w:cs="Calibri"/>
+                <w:kern w:val="0"/>
+                <w14:ligatures w14:val="none"/>
+              </w:rPr>
+            </w:pPr>
+            <w:r>
+              <w:rPr>
+                <w:rFonts w:ascii="Calibri" w:eastAsia="Times New Roman" w:hAnsi="Calibri" w:cs="Calibri"/>
+                <w:kern w:val="0"/>
+                <w14:ligatures w14:val="none"/>
+              </w:rPr>
+              <w:t xml:space="preserve">PSW </w:t>
+            </w:r>
+          </w:p>
+        </w:tc>
+        <w:tc>
+          <w:tcPr>
+            <w:tcW w:w="5846" w:type="dxa"/>
+            <w:tcBorders>
+              <w:top w:val="single" w:sz="8" w:space="0" w:color="A3A3A3"/>
+              <w:left w:val="single" w:sz="8" w:space="0" w:color="A3A3A3"/>
+              <w:bottom w:val="single" w:sz="8" w:space="0" w:color="A3A3A3"/>
+              <w:right w:val="single" w:sz="8" w:space="0" w:color="A3A3A3"/>
+            </w:tcBorders>
+            <w:tcMar>
+              <w:top w:w="40" w:type="dxa"/>
+              <w:left w:w="60" w:type="dxa"/>
+              <w:bottom w:w="40" w:type="dxa"/>
+              <w:right w:w="60" w:type="dxa"/>
+            </w:tcMar>
+            <w:hideMark/>
+          </w:tcPr>
+          <w:p>
+            <w:pPr>
+              <w:spacing w:after="0" w:line="240" w:lineRule="auto"/>
+              <w:rPr>
+                <w:rFonts w:ascii="Calibri" w:eastAsia="Times New Roman" w:hAnsi="Calibri" w:cs="Calibri"/>
+                <w:kern w:val="0"/>
+                <w14:ligatures w14:val="none"/>
+              </w:rPr>
+            </w:pPr>
+            <w:r>
+              <w:rPr>
+                <w:rFonts w:ascii="Calibri" w:eastAsia="Times New Roman" w:hAnsi="Calibri" w:cs="Calibri"/>
+                <w:kern w:val="0"/>
+                <w14:ligatures w14:val="none"/>
+              </w:rPr>
+              <w:t xml:space="preserve"> Pinnacles Sports odds of match winner</w:t>
+            </w:r>
+          </w:p>
+        </w:tc>
+      </w:tr>
+      <w:tr>
+        <w:tc>
+          <w:tcPr>
+            <w:tcW w:w="991" w:type="dxa"/>
+            <w:tcBorders>
+              <w:top w:val="single" w:sz="8" w:space="0" w:color="A3A3A3"/>
+              <w:left w:val="single" w:sz="8" w:space="0" w:color="A3A3A3"/>
+              <w:bottom w:val="single" w:sz="8" w:space="0" w:color="A3A3A3"/>
+              <w:right w:val="single" w:sz="8" w:space="0" w:color="A3A3A3"/>
+            </w:tcBorders>
+            <w:tcMar>
+              <w:top w:w="40" w:type="dxa"/>
+              <w:left w:w="60" w:type="dxa"/>
+              <w:bottom w:w="40" w:type="dxa"/>
+              <w:right w:w="60" w:type="dxa"/>
+            </w:tcMar>
+            <w:hideMark/>
+          </w:tcPr>
+          <w:p>
+            <w:pPr>
+              <w:spacing w:line="240" w:lineRule="auto"/>
+              <w:rPr>
+                <w:rFonts w:ascii="Calibri" w:eastAsia="Times New Roman" w:hAnsi="Calibri" w:cs="Calibri"/>
+                <w:kern w:val="0"/>
+                <w14:ligatures w14:val="none"/>
+              </w:rPr>
+            </w:pPr>
+            <w:r>
+              <w:rPr>
+                <w:rFonts w:ascii="Calibri" w:eastAsia="Times New Roman" w:hAnsi="Calibri" w:cs="Calibri"/>
+                <w:kern w:val="0"/>
+                <w14:ligatures w14:val="none"/>
+              </w:rPr>
+              <w:t xml:space="preserve">PSL </w:t>
+            </w:r>
+          </w:p>
+        </w:tc>
+        <w:tc>
+          <w:tcPr>
+            <w:tcW w:w="5846" w:type="dxa"/>
+            <w:tcBorders>
+              <w:top w:val="single" w:sz="8" w:space="0" w:color="A3A3A3"/>
+              <w:left w:val="single" w:sz="8" w:space="0" w:color="A3A3A3"/>
+              <w:bottom w:val="single" w:sz="8" w:space="0" w:color="A3A3A3"/>
+              <w:right w:val="single" w:sz="8" w:space="0" w:color="A3A3A3"/>
+            </w:tcBorders>
+            <w:tcMar>
+              <w:top w:w="40" w:type="dxa"/>
+              <w:left w:w="60" w:type="dxa"/>
+              <w:bottom w:w="40" w:type="dxa"/>
+              <w:right w:w="60" w:type="dxa"/>
+            </w:tcMar>
+            <w:hideMark/>
+          </w:tcPr>
+          <w:p>
+            <w:pPr>
+              <w:spacing w:after="0" w:line="240" w:lineRule="auto"/>
+              <w:rPr>
+                <w:rFonts w:ascii="Calibri" w:eastAsia="Times New Roman" w:hAnsi="Calibri" w:cs="Calibri"/>
+                <w:kern w:val="0"/>
+                <w14:ligatures w14:val="none"/>
+              </w:rPr>
+            </w:pPr>
+            <w:r>
+              <w:rPr>
+                <w:rFonts w:ascii="Calibri" w:eastAsia="Times New Roman" w:hAnsi="Calibri" w:cs="Calibri"/>
+                <w:kern w:val="0"/>
+                <w14:ligatures w14:val="none"/>
+              </w:rPr>
+              <w:t xml:space="preserve"> Pinnacles Sports odds of match loser</w:t>
+            </w:r>
+          </w:p>
+        </w:tc>
+      </w:tr>
+      <w:tr>
+        <w:tc>
+          <w:tcPr>
+            <w:tcW w:w="991" w:type="dxa"/>
+            <w:tcBorders>
+              <w:top w:val="single" w:sz="8" w:space="0" w:color="A3A3A3"/>
+              <w:left w:val="single" w:sz="8" w:space="0" w:color="A3A3A3"/>
+              <w:bottom w:val="single" w:sz="8" w:space="0" w:color="A3A3A3"/>
+              <w:right w:val="single" w:sz="8" w:space="0" w:color="A3A3A3"/>
+            </w:tcBorders>
+            <w:tcMar>
+              <w:top w:w="40" w:type="dxa"/>
+              <w:left w:w="60" w:type="dxa"/>
+              <w:bottom w:w="40" w:type="dxa"/>
+              <w:right w:w="60" w:type="dxa"/>
+            </w:tcMar>
+            <w:hideMark/>
+          </w:tcPr>
+          <w:p>
+            <w:pPr>
+              <w:spacing w:line="240" w:lineRule="auto"/>
+              <w:rPr>
+                <w:rFonts w:ascii="Calibri" w:eastAsia="Times New Roman" w:hAnsi="Calibri" w:cs="Calibri"/>
+                <w:kern w:val="0"/>
+                <w14:ligatures w14:val="none"/>
+              </w:rPr>
+            </w:pPr>
+            <w:r>
+              <w:rPr>
+                <w:rFonts w:ascii="Calibri" w:eastAsia="Times New Roman" w:hAnsi="Calibri" w:cs="Calibri"/>
+                <w:kern w:val="0"/>
+                <w14:ligatures w14:val="none"/>
+              </w:rPr>
+              <w:t xml:space="preserve">SBW </w:t>
+            </w:r>
+          </w:p>
+        </w:tc>
+        <w:tc>
+          <w:tcPr>
+            <w:tcW w:w="5846" w:type="dxa"/>
+            <w:tcBorders>
+              <w:top w:val="single" w:sz="8" w:space="0" w:color="A3A3A3"/>
+              <w:left w:val="single" w:sz="8" w:space="0" w:color="A3A3A3"/>
+              <w:bottom w:val="single" w:sz="8" w:space="0" w:color="A3A3A3"/>
+              <w:right w:val="single" w:sz="8" w:space="0" w:color="A3A3A3"/>
+            </w:tcBorders>
+            <w:tcMar>
+              <w:top w:w="40" w:type="dxa"/>
+              <w:left w:w="60" w:type="dxa"/>
+              <w:bottom w:w="40" w:type="dxa"/>
+              <w:right w:w="60" w:type="dxa"/>
+            </w:tcMar>
+            <w:hideMark/>
+          </w:tcPr>
+          <w:p>
+            <w:pPr>
+              <w:spacing w:after="0" w:line="240" w:lineRule="auto"/>
+              <w:rPr>
+                <w:rFonts w:ascii="Calibri" w:eastAsia="Times New Roman" w:hAnsi="Calibri" w:cs="Calibri"/>
+                <w:kern w:val="0"/>
+                <w14:ligatures w14:val="none"/>
+              </w:rPr>
+            </w:pPr>
+            <w:r>
+              <w:rPr>
+                <w:rFonts w:ascii="Calibri" w:eastAsia="Times New Roman" w:hAnsi="Calibri" w:cs="Calibri"/>
+                <w:kern w:val="0"/>
+                <w14:ligatures w14:val="none"/>
+              </w:rPr>
+              <w:t xml:space="preserve"> Sportingbet odds of match winner</w:t>
+            </w:r>
+          </w:p>
+        </w:tc>
+      </w:tr>
+      <w:tr>
+        <w:tc>
+          <w:tcPr>
+            <w:tcW w:w="991" w:type="dxa"/>
+            <w:tcBorders>
+              <w:top w:val="single" w:sz="8" w:space="0" w:color="A3A3A3"/>
+              <w:left w:val="single" w:sz="8" w:space="0" w:color="A3A3A3"/>
+              <w:bottom w:val="single" w:sz="8" w:space="0" w:color="A3A3A3"/>
+              <w:right w:val="single" w:sz="8" w:space="0" w:color="A3A3A3"/>
+            </w:tcBorders>
+            <w:tcMar>
+              <w:top w:w="40" w:type="dxa"/>
+              <w:left w:w="60" w:type="dxa"/>
+              <w:bottom w:w="40" w:type="dxa"/>
+              <w:right w:w="60" w:type="dxa"/>
+            </w:tcMar>
+            <w:hideMark/>
+          </w:tcPr>
+          <w:p>
+            <w:pPr>
+              <w:spacing w:line="240" w:lineRule="auto"/>
+              <w:rPr>
+                <w:rFonts w:ascii="Calibri" w:eastAsia="Times New Roman" w:hAnsi="Calibri" w:cs="Calibri"/>
+                <w:kern w:val="0"/>
+                <w14:ligatures w14:val="none"/>
+              </w:rPr>
+            </w:pPr>
+            <w:r>
+              <w:rPr>
+                <w:rFonts w:ascii="Calibri" w:eastAsia="Times New Roman" w:hAnsi="Calibri" w:cs="Calibri"/>
+                <w:kern w:val="0"/>
+                <w14:ligatures w14:val="none"/>
+              </w:rPr>
+              <w:t xml:space="preserve">SBL </w:t>
+            </w:r>
+          </w:p>
+        </w:tc>
+        <w:tc>
+          <w:tcPr>
+            <w:tcW w:w="5846" w:type="dxa"/>
+            <w:tcBorders>
+              <w:top w:val="single" w:sz="8" w:space="0" w:color="A3A3A3"/>
+              <w:left w:val="single" w:sz="8" w:space="0" w:color="A3A3A3"/>
+              <w:bottom w:val="single" w:sz="8" w:space="0" w:color="A3A3A3"/>
+              <w:right w:val="single" w:sz="8" w:space="0" w:color="A3A3A3"/>
+            </w:tcBorders>
+            <w:tcMar>
+              <w:top w:w="40" w:type="dxa"/>
+              <w:left w:w="60" w:type="dxa"/>
+              <w:bottom w:w="40" w:type="dxa"/>
+              <w:right w:w="60" w:type="dxa"/>
+            </w:tcMar>
+            <w:hideMark/>
+          </w:tcPr>
+          <w:p>
+            <w:pPr>
+              <w:spacing w:after="0" w:line="240" w:lineRule="auto"/>
+              <w:rPr>
+                <w:rFonts w:ascii="Calibri" w:eastAsia="Times New Roman" w:hAnsi="Calibri" w:cs="Calibri"/>
+                <w:kern w:val="0"/>
+                <w14:ligatures w14:val="none"/>
+              </w:rPr>
+            </w:pPr>
+            <w:r>
+              <w:rPr>
+                <w:rFonts w:ascii="Calibri" w:eastAsia="Times New Roman" w:hAnsi="Calibri" w:cs="Calibri"/>
+                <w:kern w:val="0"/>
+                <w14:ligatures w14:val="none"/>
+              </w:rPr>
+              <w:t xml:space="preserve"> Sportingbet odds of match loser</w:t>
+            </w:r>
+          </w:p>
+        </w:tc>
+      </w:tr>
+      <w:tr>
+        <w:tc>
+          <w:tcPr>
+            <w:tcW w:w="991" w:type="dxa"/>
+            <w:tcBorders>
+              <w:top w:val="single" w:sz="8" w:space="0" w:color="A3A3A3"/>
+              <w:left w:val="single" w:sz="8" w:space="0" w:color="A3A3A3"/>
+              <w:bottom w:val="single" w:sz="8" w:space="0" w:color="A3A3A3"/>
+              <w:right w:val="single" w:sz="8" w:space="0" w:color="A3A3A3"/>
+            </w:tcBorders>
+            <w:tcMar>
+              <w:top w:w="40" w:type="dxa"/>
+              <w:left w:w="60" w:type="dxa"/>
+              <w:bottom w:w="40" w:type="dxa"/>
+              <w:right w:w="60" w:type="dxa"/>
+            </w:tcMar>
+            <w:hideMark/>
+          </w:tcPr>
+          <w:p>
+            <w:pPr>
+              <w:spacing w:line="240" w:lineRule="auto"/>
+              <w:rPr>
+                <w:rFonts w:ascii="Calibri" w:eastAsia="Times New Roman" w:hAnsi="Calibri" w:cs="Calibri"/>
+                <w:kern w:val="0"/>
+                <w14:ligatures w14:val="none"/>
+              </w:rPr>
+            </w:pPr>
+            <w:r>
+              <w:rPr>
+                <w:rFonts w:ascii="Calibri" w:eastAsia="Times New Roman" w:hAnsi="Calibri" w:cs="Calibri"/>
+                <w:kern w:val="0"/>
+                <w14:ligatures w14:val="none"/>
+              </w:rPr>
+              <w:t xml:space="preserve">SJW </w:t>
+            </w:r>
+          </w:p>
+        </w:tc>
+        <w:tc>
+          <w:tcPr>
+            <w:tcW w:w="5846" w:type="dxa"/>
+            <w:tcBorders>
+              <w:top w:val="single" w:sz="8" w:space="0" w:color="A3A3A3"/>
+              <w:left w:val="single" w:sz="8" w:space="0" w:color="A3A3A3"/>
+              <w:bottom w:val="single" w:sz="8" w:space="0" w:color="A3A3A3"/>
+              <w:right w:val="single" w:sz="8" w:space="0" w:color="A3A3A3"/>
+            </w:tcBorders>
+            <w:tcMar>
+              <w:top w:w="40" w:type="dxa"/>
+              <w:left w:w="60" w:type="dxa"/>
+              <w:bottom w:w="40" w:type="dxa"/>
+              <w:right w:w="60" w:type="dxa"/>
+            </w:tcMar>
+            <w:hideMark/>
+          </w:tcPr>
+          <w:p>
+            <w:pPr>
+              <w:spacing w:after="0" w:line="240" w:lineRule="auto"/>
+              <w:rPr>
+                <w:rFonts w:ascii="Calibri" w:eastAsia="Times New Roman" w:hAnsi="Calibri" w:cs="Calibri"/>
+                <w:kern w:val="0"/>
+                <w14:ligatures w14:val="none"/>
+              </w:rPr>
+            </w:pPr>
+            <w:r>
+              <w:rPr>
+                <w:rFonts w:ascii="Calibri" w:eastAsia="Times New Roman" w:hAnsi="Calibri" w:cs="Calibri"/>
+                <w:kern w:val="0"/>
+                <w14:ligatures w14:val="none"/>
+              </w:rPr>
+              <w:t xml:space="preserve"> Stan James odds of match winner</w:t>
+            </w:r>
+          </w:p>
+        </w:tc>
+      </w:tr>
+      <w:tr>
+        <w:tc>
+          <w:tcPr>
+            <w:tcW w:w="991" w:type="dxa"/>
+            <w:tcBorders>
+              <w:top w:val="single" w:sz="8" w:space="0" w:color="A3A3A3"/>
+              <w:left w:val="single" w:sz="8" w:space="0" w:color="A3A3A3"/>
+              <w:bottom w:val="single" w:sz="8" w:space="0" w:color="A3A3A3"/>
+              <w:right w:val="single" w:sz="8" w:space="0" w:color="A3A3A3"/>
+            </w:tcBorders>
+            <w:tcMar>
+              <w:top w:w="40" w:type="dxa"/>
+              <w:left w:w="60" w:type="dxa"/>
+              <w:bottom w:w="40" w:type="dxa"/>
+              <w:right w:w="60" w:type="dxa"/>
+            </w:tcMar>
+            <w:hideMark/>
+          </w:tcPr>
+          <w:p>
+            <w:pPr>
+              <w:spacing w:line="240" w:lineRule="auto"/>
+              <w:rPr>
+                <w:rFonts w:ascii="Calibri" w:eastAsia="Times New Roman" w:hAnsi="Calibri" w:cs="Calibri"/>
+                <w:kern w:val="0"/>
+                <w14:ligatures w14:val="none"/>
+              </w:rPr>
+            </w:pPr>
+            <w:r>
+              <w:rPr>
+                <w:rFonts w:ascii="Calibri" w:eastAsia="Times New Roman" w:hAnsi="Calibri" w:cs="Calibri"/>
+                <w:kern w:val="0"/>
+                <w14:ligatures w14:val="none"/>
+              </w:rPr>
+              <w:t xml:space="preserve">SJL </w:t>
+            </w:r>
+          </w:p>
+        </w:tc>
+        <w:tc>
+          <w:tcPr>
+            <w:tcW w:w="5846" w:type="dxa"/>
+            <w:tcBorders>
+              <w:top w:val="single" w:sz="8" w:space="0" w:color="A3A3A3"/>
+              <w:left w:val="single" w:sz="8" w:space="0" w:color="A3A3A3"/>
+              <w:bottom w:val="single" w:sz="8" w:space="0" w:color="A3A3A3"/>
+              <w:right w:val="single" w:sz="8" w:space="0" w:color="A3A3A3"/>
+            </w:tcBorders>
+            <w:tcMar>
+              <w:top w:w="40" w:type="dxa"/>
+              <w:left w:w="60" w:type="dxa"/>
+              <w:bottom w:w="40" w:type="dxa"/>
+              <w:right w:w="60" w:type="dxa"/>
+            </w:tcMar>
+            <w:hideMark/>
+          </w:tcPr>
+          <w:p>
+            <w:pPr>
+              <w:spacing w:after="0" w:line="240" w:lineRule="auto"/>
+              <w:rPr>
+                <w:rFonts w:ascii="Calibri" w:eastAsia="Times New Roman" w:hAnsi="Calibri" w:cs="Calibri"/>
+                <w:kern w:val="0"/>
+                <w14:ligatures w14:val="none"/>
+              </w:rPr>
+            </w:pPr>
+            <w:r>
+              <w:rPr>
+                <w:rFonts w:ascii="Calibri" w:eastAsia="Times New Roman" w:hAnsi="Calibri" w:cs="Calibri"/>
+                <w:kern w:val="0"/>
+                <w14:ligatures w14:val="none"/>
+              </w:rPr>
+              <w:t xml:space="preserve"> Stan James odds of match loser</w:t>
+            </w:r>
+          </w:p>
+        </w:tc>
+      </w:tr>
+      <w:tr>
+        <w:tc>
+          <w:tcPr>
+            <w:tcW w:w="991" w:type="dxa"/>
+            <w:tcBorders>
+              <w:top w:val="single" w:sz="8" w:space="0" w:color="A3A3A3"/>
+              <w:left w:val="single" w:sz="8" w:space="0" w:color="A3A3A3"/>
+              <w:bottom w:val="single" w:sz="8" w:space="0" w:color="A3A3A3"/>
+              <w:right w:val="single" w:sz="8" w:space="0" w:color="A3A3A3"/>
+            </w:tcBorders>
+            <w:tcMar>
+              <w:top w:w="40" w:type="dxa"/>
+              <w:left w:w="60" w:type="dxa"/>
+              <w:bottom w:w="40" w:type="dxa"/>
+              <w:right w:w="60" w:type="dxa"/>
+            </w:tcMar>
+            <w:hideMark/>
+          </w:tcPr>
+          <w:p>
+            <w:pPr>
+              <w:spacing w:line="240" w:lineRule="auto"/>
+              <w:rPr>
+                <w:rFonts w:ascii="Calibri" w:eastAsia="Times New Roman" w:hAnsi="Calibri" w:cs="Calibri"/>
+                <w:kern w:val="0"/>
+                <w14:ligatures w14:val="none"/>
+              </w:rPr>
+            </w:pPr>
+            <w:r>
+              <w:rPr>
+                <w:rFonts w:ascii="Calibri" w:eastAsia="Times New Roman" w:hAnsi="Calibri" w:cs="Calibri"/>
+                <w:kern w:val="0"/>
+                <w14:ligatures w14:val="none"/>
+              </w:rPr>
+              <w:t xml:space="preserve">UBW </w:t>
+            </w:r>
+          </w:p>
+        </w:tc>
+        <w:tc>
+          <w:tcPr>
+            <w:tcW w:w="5846" w:type="dxa"/>
+            <w:tcBorders>
+              <w:top w:val="single" w:sz="8" w:space="0" w:color="A3A3A3"/>
+              <w:left w:val="single" w:sz="8" w:space="0" w:color="A3A3A3"/>
+              <w:bottom w:val="single" w:sz="8" w:space="0" w:color="A3A3A3"/>
+              <w:right w:val="single" w:sz="8" w:space="0" w:color="A3A3A3"/>
+            </w:tcBorders>
+            <w:tcMar>
+              <w:top w:w="40" w:type="dxa"/>
+              <w:left w:w="60" w:type="dxa"/>
+              <w:bottom w:w="40" w:type="dxa"/>
+              <w:right w:w="60" w:type="dxa"/>
+            </w:tcMar>
+            <w:hideMark/>
+          </w:tcPr>
+          <w:p>
+            <w:pPr>
+              <w:spacing w:after="0" w:line="240" w:lineRule="auto"/>
+              <w:rPr>
+                <w:rFonts w:ascii="Calibri" w:eastAsia="Times New Roman" w:hAnsi="Calibri" w:cs="Calibri"/>
+                <w:kern w:val="0"/>
+                <w14:ligatures w14:val="none"/>
+              </w:rPr>
+            </w:pPr>
+            <w:r>
+              <w:rPr>
+                <w:rFonts w:ascii="Calibri" w:eastAsia="Times New Roman" w:hAnsi="Calibri" w:cs="Calibri"/>
+                <w:kern w:val="0"/>
+                <w14:ligatures w14:val="none"/>
+              </w:rPr>
+              <w:t xml:space="preserve"> Unibet odds of match winner</w:t>
+            </w:r>
+          </w:p>
+        </w:tc>
+      </w:tr>
+      <w:tr>
+        <w:tc>
+          <w:tcPr>
+            <w:tcW w:w="991" w:type="dxa"/>
+            <w:tcBorders>
+              <w:top w:val="single" w:sz="8" w:space="0" w:color="A3A3A3"/>
+              <w:left w:val="single" w:sz="8" w:space="0" w:color="A3A3A3"/>
+              <w:bottom w:val="single" w:sz="8" w:space="0" w:color="A3A3A3"/>
+              <w:right w:val="single" w:sz="8" w:space="0" w:color="A3A3A3"/>
+            </w:tcBorders>
+            <w:tcMar>
+              <w:top w:w="40" w:type="dxa"/>
+              <w:left w:w="60" w:type="dxa"/>
+              <w:bottom w:w="40" w:type="dxa"/>
+              <w:right w:w="60" w:type="dxa"/>
+            </w:tcMar>
+            <w:hideMark/>
+          </w:tcPr>
+          <w:p>
+            <w:pPr>
+              <w:spacing w:line="240" w:lineRule="auto"/>
+              <w:rPr>
+                <w:rFonts w:ascii="Calibri" w:eastAsia="Times New Roman" w:hAnsi="Calibri" w:cs="Calibri"/>
+                <w:kern w:val="0"/>
+                <w14:ligatures w14:val="none"/>
+              </w:rPr>
+            </w:pPr>
+            <w:r>
+              <w:rPr>
+                <w:rFonts w:ascii="Calibri" w:eastAsia="Times New Roman" w:hAnsi="Calibri" w:cs="Calibri"/>
+                <w:kern w:val="0"/>
+                <w14:ligatures w14:val="none"/>
+              </w:rPr>
+              <w:t xml:space="preserve">UBL </w:t>
+            </w:r>
+          </w:p>
+        </w:tc>
+        <w:tc>
+          <w:tcPr>
+            <w:tcW w:w="5846" w:type="dxa"/>
+            <w:tcBorders>
+              <w:top w:val="single" w:sz="8" w:space="0" w:color="A3A3A3"/>
+              <w:left w:val="single" w:sz="8" w:space="0" w:color="A3A3A3"/>
+              <w:bottom w:val="single" w:sz="8" w:space="0" w:color="A3A3A3"/>
+              <w:right w:val="single" w:sz="8" w:space="0" w:color="A3A3A3"/>
+            </w:tcBorders>
+            <w:tcMar>
+              <w:top w:w="40" w:type="dxa"/>
+              <w:left w:w="60" w:type="dxa"/>
+              <w:bottom w:w="40" w:type="dxa"/>
+              <w:right w:w="60" w:type="dxa"/>
+            </w:tcMar>
+            <w:hideMark/>
+          </w:tcPr>
+          <w:p>
+            <w:pPr>
+              <w:spacing w:after="0" w:line="240" w:lineRule="auto"/>
+              <w:rPr>
+                <w:rFonts w:ascii="Calibri" w:eastAsia="Times New Roman" w:hAnsi="Calibri" w:cs="Calibri"/>
+                <w:kern w:val="0"/>
+                <w14:ligatures w14:val="none"/>
+              </w:rPr>
+            </w:pPr>
+            <w:r>
+              <w:rPr>
+                <w:rFonts w:ascii="Calibri" w:eastAsia="Times New Roman" w:hAnsi="Calibri" w:cs="Calibri"/>
+                <w:kern w:val="0"/>
+                <w14:ligatures w14:val="none"/>
+              </w:rPr>
+              <w:t xml:space="preserve"> Unibet odds of match loser</w:t>
+            </w:r>
+          </w:p>
+        </w:tc>
+      </w:tr>
+      <w:tr>
+        <w:tc>
+          <w:tcPr>
+            <w:tcW w:w="991" w:type="dxa"/>
+            <w:tcBorders>
+              <w:top w:val="single" w:sz="8" w:space="0" w:color="A3A3A3"/>
+              <w:left w:val="single" w:sz="8" w:space="0" w:color="A3A3A3"/>
+              <w:bottom w:val="single" w:sz="8" w:space="0" w:color="A3A3A3"/>
+              <w:right w:val="single" w:sz="8" w:space="0" w:color="A3A3A3"/>
+            </w:tcBorders>
+            <w:tcMar>
+              <w:top w:w="40" w:type="dxa"/>
+              <w:left w:w="60" w:type="dxa"/>
+              <w:bottom w:w="40" w:type="dxa"/>
+              <w:right w:w="60" w:type="dxa"/>
+            </w:tcMar>
+            <w:hideMark/>
+          </w:tcPr>
+          <w:p>
+            <w:pPr>
+              <w:spacing w:line="240" w:lineRule="auto"/>
+              <w:rPr>
+                <w:rFonts w:ascii="Calibri" w:eastAsia="Times New Roman" w:hAnsi="Calibri" w:cs="Calibri"/>
+                <w:kern w:val="0"/>
+                <w14:ligatures w14:val="none"/>
+              </w:rPr>
+            </w:pPr>
+            <w:r>
+              <w:rPr>
+                <w:rFonts w:ascii="Calibri" w:eastAsia="Times New Roman" w:hAnsi="Calibri" w:cs="Calibri"/>
+                <w:kern w:val="0"/>
+                <w14:ligatures w14:val="none"/>
+              </w:rPr>
+              <w:lastRenderedPageBreak/>
+              <w:t>MaxW</w:t>
+            </w:r>
+          </w:p>
+        </w:tc>
+        <w:tc>
+          <w:tcPr>
+            <w:tcW w:w="5946" w:type="dxa"/>
+            <w:tcBorders>
+              <w:top w:val="single" w:sz="8" w:space="0" w:color="A3A3A3"/>
+              <w:left w:val="single" w:sz="8" w:space="0" w:color="A3A3A3"/>
+              <w:bottom w:val="single" w:sz="8" w:space="0" w:color="A3A3A3"/>
+              <w:right w:val="single" w:sz="8" w:space="0" w:color="A3A3A3"/>
+            </w:tcBorders>
+            <w:tcMar>
+              <w:top w:w="40" w:type="dxa"/>
+              <w:left w:w="60" w:type="dxa"/>
+              <w:bottom w:w="40" w:type="dxa"/>
+              <w:right w:w="60" w:type="dxa"/>
+            </w:tcMar>
+            <w:hideMark/>
+          </w:tcPr>
+          <w:p>
+            <w:pPr>
+              <w:spacing w:after="0" w:line="240" w:lineRule="auto"/>
+              <w:rPr>
+                <w:rFonts w:ascii="Calibri" w:eastAsia="Times New Roman" w:hAnsi="Calibri" w:cs="Calibri"/>
+                <w:kern w:val="0"/>
+                <w14:ligatures w14:val="none"/>
+              </w:rPr>
+            </w:pPr>
+            <w:r>
+              <w:rPr>
+                <w:rFonts w:ascii="Calibri" w:eastAsia="Times New Roman" w:hAnsi="Calibri" w:cs="Calibri"/>
+                <w:kern w:val="0"/>
+                <w14:ligatures w14:val="none"/>
+              </w:rPr>
+              <w:t xml:space="preserve"> Maximum odds of match winner (as shown by Oddsportal.com)</w:t>
+            </w:r>
+          </w:p>
+        </w:tc>
+      </w:tr>
+      <w:tr>
+        <w:tc>
+          <w:tcPr>
+            <w:tcW w:w="991" w:type="dxa"/>
+            <w:tcBorders>
+              <w:top w:val="single" w:sz="8" w:space="0" w:color="A3A3A3"/>
+              <w:left w:val="single" w:sz="8" w:space="0" w:color="A3A3A3"/>
+              <w:bottom w:val="single" w:sz="8" w:space="0" w:color="A3A3A3"/>
+              <w:right w:val="single" w:sz="8" w:space="0" w:color="A3A3A3"/>
+            </w:tcBorders>
+            <w:tcMar>
+              <w:top w:w="40" w:type="dxa"/>
+              <w:left w:w="60" w:type="dxa"/>
+              <w:bottom w:w="40" w:type="dxa"/>
+              <w:right w:w="60" w:type="dxa"/>
+            </w:tcMar>
+            <w:hideMark/>
+          </w:tcPr>
+          <w:p>
+            <w:pPr>
+              <w:spacing w:line="240" w:lineRule="auto"/>
+              <w:rPr>
+                <w:rFonts w:ascii="Calibri" w:eastAsia="Times New Roman" w:hAnsi="Calibri" w:cs="Calibri"/>
+                <w:kern w:val="0"/>
+                <w14:ligatures w14:val="none"/>
+              </w:rPr>
+            </w:pPr>
+            <w:r>
+              <w:rPr>
+                <w:rFonts w:ascii="Calibri" w:eastAsia="Times New Roman" w:hAnsi="Calibri" w:cs="Calibri"/>
+                <w:kern w:val="0"/>
+                <w14:ligatures w14:val="none"/>
+              </w:rPr>
+              <w:t>MaxL</w:t>
+            </w:r>
+          </w:p>
+        </w:tc>
+        <w:tc>
+          <w:tcPr>
+            <w:tcW w:w="5846" w:type="dxa"/>
+            <w:tcBorders>
+              <w:top w:val="single" w:sz="8" w:space="0" w:color="A3A3A3"/>
+              <w:left w:val="single" w:sz="8" w:space="0" w:color="A3A3A3"/>
+              <w:bottom w:val="single" w:sz="8" w:space="0" w:color="A3A3A3"/>
+              <w:right w:val="single" w:sz="8" w:space="0" w:color="A3A3A3"/>
+            </w:tcBorders>
+            <w:tcMar>
+              <w:top w:w="40" w:type="dxa"/>
+              <w:left w:w="60" w:type="dxa"/>
+              <w:bottom w:w="40" w:type="dxa"/>
+              <w:right w:w="60" w:type="dxa"/>
+            </w:tcMar>
+            <w:hideMark/>
+          </w:tcPr>
+          <w:p>
+            <w:pPr>
+              <w:spacing w:after="0" w:line="240" w:lineRule="auto"/>
+              <w:rPr>
+                <w:rFonts w:ascii="Calibri" w:eastAsia="Times New Roman" w:hAnsi="Calibri" w:cs="Calibri"/>
+                <w:kern w:val="0"/>
+                <w14:ligatures w14:val="none"/>
+              </w:rPr>
+            </w:pPr>
+            <w:r>
+              <w:rPr>
+                <w:rFonts w:ascii="Calibri" w:eastAsia="Times New Roman" w:hAnsi="Calibri" w:cs="Calibri"/>
+                <w:kern w:val="0"/>
+                <w14:ligatures w14:val="none"/>
+              </w:rPr>
+              <w:t xml:space="preserve"> Maximum odds of match loser (as shown by Oddsportal.com)</w:t>
+            </w:r>
+          </w:p>
+        </w:tc>
+      </w:tr>
+      <w:tr>
+        <w:tc>
+          <w:tcPr>
+            <w:tcW w:w="991" w:type="dxa"/>
+            <w:tcBorders>
+              <w:top w:val="single" w:sz="8" w:space="0" w:color="A3A3A3"/>
+              <w:left w:val="single" w:sz="8" w:space="0" w:color="A3A3A3"/>
+              <w:bottom w:val="single" w:sz="8" w:space="0" w:color="A3A3A3"/>
+              <w:right w:val="single" w:sz="8" w:space="0" w:color="A3A3A3"/>
+            </w:tcBorders>
+            <w:tcMar>
+              <w:top w:w="40" w:type="dxa"/>
+              <w:left w:w="60" w:type="dxa"/>
+              <w:bottom w:w="40" w:type="dxa"/>
+              <w:right w:w="60" w:type="dxa"/>
+            </w:tcMar>
+            <w:hideMark/>
+          </w:tcPr>
+          <w:p>
+            <w:pPr>
+              <w:spacing w:line="240" w:lineRule="auto"/>
+              <w:rPr>
+                <w:rFonts w:ascii="Calibri" w:eastAsia="Times New Roman" w:hAnsi="Calibri" w:cs="Calibri"/>
+                <w:kern w:val="0"/>
+                <w14:ligatures w14:val="none"/>
+              </w:rPr>
+            </w:pPr>
+            <w:r>
+              <w:rPr>
+                <w:rFonts w:ascii="Calibri" w:eastAsia="Times New Roman" w:hAnsi="Calibri" w:cs="Calibri"/>
+                <w:kern w:val="0"/>
+                <w14:ligatures w14:val="none"/>
+              </w:rPr>
+              <w:t>AvgW</w:t>
+            </w:r>
+          </w:p>
+        </w:tc>
+        <w:tc>
+          <w:tcPr>
+            <w:tcW w:w="5846" w:type="dxa"/>
+            <w:tcBorders>
+              <w:top w:val="single" w:sz="8" w:space="0" w:color="A3A3A3"/>
+              <w:left w:val="single" w:sz="8" w:space="0" w:color="A3A3A3"/>
+              <w:bottom w:val="single" w:sz="8" w:space="0" w:color="A3A3A3"/>
+              <w:right w:val="single" w:sz="8" w:space="0" w:color="A3A3A3"/>
+            </w:tcBorders>
+            <w:tcMar>
+              <w:top w:w="40" w:type="dxa"/>
+              <w:left w:w="60" w:type="dxa"/>
+              <w:bottom w:w="40" w:type="dxa"/>
+              <w:right w:w="60" w:type="dxa"/>
+            </w:tcMar>
+            <w:hideMark/>
+          </w:tcPr>
+          <w:p>
+            <w:pPr>
+              <w:spacing w:after="0" w:line="240" w:lineRule="auto"/>
+              <w:rPr>
+                <w:rFonts w:ascii="Calibri" w:eastAsia="Times New Roman" w:hAnsi="Calibri" w:cs="Calibri"/>
+                <w:kern w:val="0"/>
+                <w14:ligatures w14:val="none"/>
+              </w:rPr>
+            </w:pPr>
+            <w:r>
+              <w:rPr>
+                <w:rFonts w:ascii="Calibri" w:eastAsia="Times New Roman" w:hAnsi="Calibri" w:cs="Calibri"/>
+                <w:kern w:val="0"/>
+                <w14:ligatures w14:val="none"/>
+              </w:rPr>
+              <w:t xml:space="preserve"> Average odds of match winner (as shown by Oddsportal.com)</w:t>
+            </w:r>
+          </w:p>
+        </w:tc>
+      </w:tr>
+      <w:tr>
+        <w:tc>
+          <w:tcPr>
+            <w:tcW w:w="991" w:type="dxa"/>
+            <w:tcBorders>
+              <w:top w:val="single" w:sz="8" w:space="0" w:color="A3A3A3"/>
+              <w:left w:val="single" w:sz="8" w:space="0" w:color="A3A3A3"/>
+              <w:bottom w:val="single" w:sz="8" w:space="0" w:color="A3A3A3"/>
+              <w:right w:val="single" w:sz="8" w:space="0" w:color="A3A3A3"/>
+            </w:tcBorders>
+            <w:tcMar>
+              <w:top w:w="40" w:type="dxa"/>
+              <w:left w:w="60" w:type="dxa"/>
+              <w:bottom w:w="40" w:type="dxa"/>
+              <w:right w:w="60" w:type="dxa"/>
+            </w:tcMar>
+            <w:hideMark/>
+          </w:tcPr>
+          <w:p>
+            <w:pPr>
+              <w:spacing w:after="0" w:line="240" w:lineRule="auto"/>
+              <w:rPr>
+                <w:rFonts w:ascii="Calibri" w:eastAsia="Times New Roman" w:hAnsi="Calibri" w:cs="Calibri"/>
+                <w:kern w:val="0"/>
+                <w14:ligatures w14:val="none"/>
+              </w:rPr>
+            </w:pPr>
+            <w:r>
+              <w:rPr>
+                <w:rFonts w:ascii="Calibri" w:eastAsia="Times New Roman" w:hAnsi="Calibri" w:cs="Calibri"/>
+                <w:kern w:val="0"/>
+                <w14:ligatures w14:val="none"/>
+              </w:rPr>
+              <w:t>AvgL</w:t>
+            </w:r>
+          </w:p>
+        </w:tc>
+        <w:tc>
+          <w:tcPr>
+            <w:tcW w:w="5846" w:type="dxa"/>
+            <w:tcBorders>
+              <w:top w:val="single" w:sz="8" w:space="0" w:color="A3A3A3"/>
+              <w:left w:val="single" w:sz="8" w:space="0" w:color="A3A3A3"/>
+              <w:bottom w:val="single" w:sz="8" w:space="0" w:color="A3A3A3"/>
+              <w:right w:val="single" w:sz="8" w:space="0" w:color="A3A3A3"/>
+            </w:tcBorders>
+            <w:tcMar>
+              <w:top w:w="40" w:type="dxa"/>
+              <w:left w:w="60" w:type="dxa"/>
+              <w:bottom w:w="40" w:type="dxa"/>
+              <w:right w:w="60" w:type="dxa"/>
+            </w:tcMar>
+            <w:hideMark/>
+          </w:tcPr>
+          <w:p>
+            <w:pPr>
+              <w:spacing w:after="0" w:line="240" w:lineRule="auto"/>
+              <w:rPr>
+                <w:rFonts w:ascii="Calibri" w:eastAsia="Times New Roman" w:hAnsi="Calibri" w:cs="Calibri"/>
+                <w:kern w:val="0"/>
+                <w14:ligatures w14:val="none"/>
+              </w:rPr>
+            </w:pPr>
+            <w:r>
+              <w:rPr>
+                <w:rFonts w:ascii="Calibri" w:eastAsia="Times New Roman" w:hAnsi="Calibri" w:cs="Calibri"/>
+                <w:kern w:val="0"/>
+                <w14:ligatures w14:val="none"/>
+              </w:rPr>
+              <w:t xml:space="preserve"> Average odds of match loser (as shown by Oddsportal.com)</w:t>
+            </w:r>
+          </w:p>
+        </w:tc>
+      </w:tr>
+    </w:tbl>
+    <w:p/>
+    <w:p/>
+    <w:p/>
+    <w:p>
+      <w:r>
+        <w:t>Tennis-Data would like to acknowledge the following sources which are currently utilised in the compilation of Tennis-Data's results and odds files.</w:t>
+      </w:r>
+    </w:p>
+    <w:p/>
+    <w:p>
+      <w:r>
+        <w:t>Results:</w:t>
+      </w:r>
+    </w:p>
+    <w:p>
+      <w:r>
+        <w:t>Xscores - http://www.xscores.com/</w:t>
+      </w:r>
+    </w:p>
+    <w:p>
+      <w:r>
+        <w:t>ATPtennis.com - http://www.atptennis.com/</w:t>
+      </w:r>
+    </w:p>
+    <w:p>
+      <w:r>
+        <w:t>ATP Tour Rankings and Results Page - http://www.stevegtennis.com/</w:t>
+      </w:r>
+    </w:p>
+    <w:p>
+      <w:r>
+        <w:t>Livescore - http://www.livescore.net/</w:t>
+      </w:r>
+    </w:p>
+    <w:p/>
+    <w:p>
+      <w:r>
+        <w:t>Rankings:</w:t>
+      </w:r>
+    </w:p>
+    <w:p>
+      <w:r>
+        <w:t>ATPtennis.com - http://www.atptennis.com/</w:t>
+      </w:r>
+    </w:p>
+    <w:p>
+      <w:r>
+        <w:t>ATP Tour Rankings and Results Page - http://www.stevegtennis.com/</w:t>
+      </w:r>
+    </w:p>
+    <w:p>
+      <w:r>
+        <w:t>WTA TOur Rankings - http://www.sonyericssonwtatour.com</w:t>
+      </w:r>
+    </w:p>
+    <w:p/>
+    <w:p>
+      <w:r>
+        <w:t>Betting odds for matches generally represent the most recent before play starts, as reported by oddsportal.com and the individual bookmakers.</w:t>
+      </w:r>
+    </w:p>
     <w:sectPr>
       <w:pgSz w:w="12240" w:h="15840"/>
       <w:pgMar w:top="1440" w:right="1440" w:bottom="1440" w:left="1440" w:header="720" w:footer="720" w:gutter="0"/>
@@ -1000,6 +5491,7 @@
   <w:style w:type="paragraph" w:default="1" w:styleId="Normal">
     <w:name w:val="Normal"/>
     <w:qFormat/>
+    <w:rsid w:val="006B1C1A"/>
   </w:style>
   <w:style w:type="character" w:default="1" w:styleId="DefaultParagraphFont">
     <w:name w:val="Default Paragraph Font"/>
@@ -1068,6 +5560,24 @@
     <w:rPr>
       <w:color w:val="605E5C"/>
       <w:shd w:val="clear" w:color="auto" w:fill="E1DFDD"/>
+    </w:rPr>
+  </w:style>
+  <w:style w:type="paragraph" w:styleId="NormalWeb">
+    <w:name w:val="Normal (Web)"/>
+    <w:basedOn w:val="Normal"/>
+    <w:uiPriority w:val="99"/>
+    <w:semiHidden/>
+    <w:unhideWhenUsed/>
+    <w:rsid w:val="006B1C1A"/>
+    <w:pPr>
+      <w:spacing w:before="100" w:beforeAutospacing="1" w:after="100" w:afterAutospacing="1" w:line="240" w:lineRule="auto"/>
+    </w:pPr>
+    <w:rPr>
+      <w:rFonts w:ascii="Times New Roman" w:eastAsia="Times New Roman" w:hAnsi="Times New Roman" w:cs="Times New Roman"/>
+      <w:kern w:val="0"/>
+      <w:sz w:val="24"/>
+      <w:szCs w:val="24"/>
+      <w14:ligatures w14:val="none"/>
     </w:rPr>
   </w:style>
 </w:styles>

</xml_diff>